<commit_message>
poprawki w sprawozdaniu i kodzie
</commit_message>
<xml_diff>
--- a/SPRAWOZDANIE Z PROJEKTU.docx
+++ b/SPRAWOZDANIE Z PROJEKTU.docx
@@ -177,31 +177,7 @@
         <w:t>sortowania z użyciem wielkich buforów</w:t>
       </w:r>
       <w:r>
-        <w:t xml:space="preserve"> (</w:t>
-      </w:r>
-      <w:proofErr w:type="spellStart"/>
-      <w:r>
-        <w:t>merge</w:t>
-      </w:r>
-      <w:proofErr w:type="spellEnd"/>
-      <w:r>
-        <w:t xml:space="preserve"> sort with </w:t>
-      </w:r>
-      <w:proofErr w:type="spellStart"/>
-      <w:r>
-        <w:t>large</w:t>
-      </w:r>
-      <w:proofErr w:type="spellEnd"/>
-      <w:r>
-        <w:t xml:space="preserve"> </w:t>
-      </w:r>
-      <w:proofErr w:type="spellStart"/>
-      <w:r>
-        <w:t>buffers</w:t>
-      </w:r>
-      <w:proofErr w:type="spellEnd"/>
-      <w:r>
-        <w:t>), która jest najbardziej efektywną metodą sortowania dużych plików dyskowych spośród prezentowanych na wykładzie.</w:t>
+        <w:t xml:space="preserve"> (merge sort with large buffers), która jest najbardziej efektywną metodą sortowania dużych plików dyskowych spośród prezentowanych na wykładzie.</w:t>
       </w:r>
     </w:p>
     <w:p>
@@ -330,7 +306,6 @@
       <w:r>
         <w:t xml:space="preserve">Wczytaj </w:t>
       </w:r>
-      <w:proofErr w:type="spellStart"/>
       <w:r>
         <w:rPr>
           <w:b/>
@@ -338,7 +313,6 @@
         </w:rPr>
         <w:t>n×b</w:t>
       </w:r>
-      <w:proofErr w:type="spellEnd"/>
       <w:r>
         <w:t xml:space="preserve"> rekordów z pliku do pamięci (n buforów × b rekordów na bufor)</w:t>
       </w:r>
@@ -351,15 +325,7 @@
         </w:numPr>
       </w:pPr>
       <w:r>
-        <w:t>Posortuj te rekordy w pamięci RAM algorytmem efektywnym (</w:t>
-      </w:r>
-      <w:proofErr w:type="spellStart"/>
-      <w:r>
-        <w:t>TimSort</w:t>
-      </w:r>
-      <w:proofErr w:type="spellEnd"/>
-      <w:r>
-        <w:t>)</w:t>
+        <w:t>Posortuj te rekordy w pamięci RAM algorytmem efektywnym (TimSort)</w:t>
       </w:r>
     </w:p>
     <w:p>
@@ -466,15 +432,17 @@
         </w:numPr>
       </w:pPr>
       <w:r>
-        <w:t>Scal pierwsze n-1 serii używając kolejki priorytetowej (</w:t>
-      </w:r>
-      <w:proofErr w:type="spellStart"/>
-      <w:r>
-        <w:t>heap</w:t>
-      </w:r>
-      <w:proofErr w:type="spellEnd"/>
-      <w:r>
-        <w:t>)</w:t>
+        <w:t xml:space="preserve">Scal pierwsze </w:t>
+      </w:r>
+      <w:r>
+        <w:rPr>
+          <w:b/>
+          <w:bCs/>
+        </w:rPr>
+        <w:t>n-1</w:t>
+      </w:r>
+      <w:r>
+        <w:t xml:space="preserve"> serii używając kolejki priorytetowej (heap)</w:t>
       </w:r>
     </w:p>
     <w:p>
@@ -514,11 +482,52 @@
         <w:t>Liczba faz scalania:</w:t>
       </w:r>
       <w:r>
+        <w:t xml:space="preserve"> log</w:t>
+      </w:r>
+      <w:r>
+        <w:rPr>
+          <w:vertAlign w:val="subscript"/>
+        </w:rPr>
+        <w:t>n</w:t>
+      </w:r>
+      <w:r>
+        <w:t>(N/(n×b))</w:t>
+      </w:r>
+      <w:r>
         <w:t xml:space="preserve"> </w:t>
       </w:r>
-      <w:proofErr w:type="spellStart"/>
-      <w:r>
-        <w:t>log</w:t>
+      <w:r>
+        <w:br/>
+      </w:r>
+      <w:r>
+        <w:rPr>
+          <w:b/>
+          <w:bCs/>
+        </w:rPr>
+        <w:t>Koszt jednej fazy:</w:t>
+      </w:r>
+      <w:r>
+        <w:t xml:space="preserve"> 2N/b operacji dyskowych</w:t>
+      </w:r>
+      <w:r>
+        <w:rPr>
+          <w:rFonts w:ascii="Cambria Math" w:hAnsi="Cambria Math"/>
+          <w:i/>
+        </w:rPr>
+        <w:t xml:space="preserve"> </w:t>
+      </w:r>
+      <w:r>
+        <w:br/>
+      </w:r>
+      <w:r>
+        <w:rPr>
+          <w:b/>
+          <w:bCs/>
+        </w:rPr>
+        <w:t>Całkowity koszt:</w:t>
+      </w:r>
+      <w:r>
+        <w:t xml:space="preserve"> 2N/b × (1 + log</w:t>
       </w:r>
       <w:r>
         <w:rPr>
@@ -526,65 +535,8 @@
         </w:rPr>
         <w:t>n</w:t>
       </w:r>
-      <w:proofErr w:type="spellEnd"/>
-      <w:r>
-        <w:t>(N/(</w:t>
-      </w:r>
-      <w:proofErr w:type="spellStart"/>
-      <w:r>
-        <w:t>n×b</w:t>
-      </w:r>
-      <w:proofErr w:type="spellEnd"/>
-      <w:r>
-        <w:t>))</w:t>
-      </w:r>
-      <w:r>
-        <w:br/>
-      </w:r>
-      <w:r>
-        <w:rPr>
-          <w:b/>
-          <w:bCs/>
-        </w:rPr>
-        <w:t>Koszt jednej fazy:</w:t>
-      </w:r>
-      <w:r>
-        <w:t xml:space="preserve"> 2N/b operacji dyskowych</w:t>
-      </w:r>
-      <w:r>
-        <w:br/>
-      </w:r>
-      <w:r>
-        <w:rPr>
-          <w:b/>
-          <w:bCs/>
-        </w:rPr>
-        <w:t>Całkowity koszt:</w:t>
-      </w:r>
-      <w:r>
-        <w:t xml:space="preserve"> 2N/b × (1 + </w:t>
-      </w:r>
-      <w:proofErr w:type="spellStart"/>
-      <w:r>
-        <w:t>log</w:t>
-      </w:r>
-      <w:r>
-        <w:rPr>
-          <w:vertAlign w:val="subscript"/>
-        </w:rPr>
-        <w:t>n</w:t>
-      </w:r>
-      <w:proofErr w:type="spellEnd"/>
-      <w:r>
-        <w:t>(N/(</w:t>
-      </w:r>
-      <w:proofErr w:type="spellStart"/>
-      <w:r>
-        <w:t>n×b</w:t>
-      </w:r>
-      <w:proofErr w:type="spellEnd"/>
-      <w:r>
-        <w:t>)))</w:t>
+      <w:r>
+        <w:t>(N/(n×b)))</w:t>
       </w:r>
     </w:p>
     <w:p>
@@ -636,15 +588,7 @@
         <w:t>kopiec binarny</w:t>
       </w:r>
       <w:r>
-        <w:t xml:space="preserve"> (</w:t>
-      </w:r>
-      <w:proofErr w:type="spellStart"/>
-      <w:r>
-        <w:t>heap</w:t>
-      </w:r>
-      <w:proofErr w:type="spellEnd"/>
-      <w:r>
-        <w:t>):</w:t>
+        <w:t xml:space="preserve"> (heap):</w:t>
       </w:r>
     </w:p>
     <w:p>
@@ -957,23 +901,7 @@
           <w:b/>
           <w:bCs/>
         </w:rPr>
-        <w:t xml:space="preserve">Klasa </w:t>
-      </w:r>
-      <w:proofErr w:type="spellStart"/>
-      <w:r>
-        <w:rPr>
-          <w:b/>
-          <w:bCs/>
-        </w:rPr>
-        <w:t>Record</w:t>
-      </w:r>
-      <w:proofErr w:type="spellEnd"/>
-      <w:r>
-        <w:rPr>
-          <w:b/>
-          <w:bCs/>
-        </w:rPr>
-        <w:t>:</w:t>
+        <w:t>Klasa Record:</w:t>
       </w:r>
     </w:p>
     <w:p>
@@ -1006,48 +934,16 @@
         </w:numPr>
       </w:pPr>
       <w:r>
-        <w:t xml:space="preserve">Metody </w:t>
-      </w:r>
-      <w:proofErr w:type="spellStart"/>
-      <w:r>
-        <w:t>serializacji</w:t>
-      </w:r>
-      <w:proofErr w:type="spellEnd"/>
-      <w:r>
-        <w:t>/</w:t>
-      </w:r>
-      <w:proofErr w:type="spellStart"/>
-      <w:r>
-        <w:t>deserializacji</w:t>
-      </w:r>
-      <w:proofErr w:type="spellEnd"/>
-      <w:r>
-        <w:t xml:space="preserve"> do/z formatu tekstowego</w:t>
-      </w:r>
-    </w:p>
-    <w:p>
-      <w:r>
-        <w:rPr>
-          <w:b/>
-          <w:bCs/>
-        </w:rPr>
-        <w:t xml:space="preserve">Klasa </w:t>
-      </w:r>
-      <w:proofErr w:type="spellStart"/>
-      <w:r>
-        <w:rPr>
-          <w:b/>
-          <w:bCs/>
-        </w:rPr>
-        <w:t>DiskSimulator</w:t>
-      </w:r>
-      <w:proofErr w:type="spellEnd"/>
-      <w:r>
-        <w:rPr>
-          <w:b/>
-          <w:bCs/>
-        </w:rPr>
-        <w:t>:</w:t>
+        <w:t>Metody serializacji/deserializacji do/z formatu tekstowego</w:t>
+      </w:r>
+    </w:p>
+    <w:p>
+      <w:r>
+        <w:rPr>
+          <w:b/>
+          <w:bCs/>
+        </w:rPr>
+        <w:t>Klasa DiskSimulator:</w:t>
       </w:r>
     </w:p>
     <w:p>
@@ -1080,21 +976,8 @@
         </w:numPr>
       </w:pPr>
       <w:r>
-        <w:t xml:space="preserve">Śledzi liczniki operacji </w:t>
-      </w:r>
-      <w:proofErr w:type="spellStart"/>
-      <w:r>
-        <w:t>read_count</w:t>
-      </w:r>
-      <w:proofErr w:type="spellEnd"/>
-      <w:r>
-        <w:t xml:space="preserve"> i </w:t>
-      </w:r>
-      <w:proofErr w:type="spellStart"/>
-      <w:r>
-        <w:t>write_count</w:t>
-      </w:r>
-      <w:proofErr w:type="spellEnd"/>
+        <w:t>Śledzi liczniki operacji read_count i write_count</w:t>
+      </w:r>
     </w:p>
     <w:p>
       <w:pPr>
@@ -1104,56 +987,16 @@
         </w:numPr>
       </w:pPr>
       <w:r>
-        <w:t xml:space="preserve">Parametry: </w:t>
-      </w:r>
-      <w:proofErr w:type="spellStart"/>
-      <w:r>
-        <w:t>blocking</w:t>
-      </w:r>
-      <w:proofErr w:type="spellEnd"/>
-      <w:r>
-        <w:t xml:space="preserve"> </w:t>
-      </w:r>
-      <w:proofErr w:type="spellStart"/>
-      <w:r>
-        <w:t>factor</w:t>
-      </w:r>
-      <w:proofErr w:type="spellEnd"/>
-      <w:r>
-        <w:t xml:space="preserve"> (b), rozmiar rekordu (R), rozmiar strony (B=</w:t>
-      </w:r>
-      <w:proofErr w:type="spellStart"/>
-      <w:r>
-        <w:t>b×R</w:t>
-      </w:r>
-      <w:proofErr w:type="spellEnd"/>
-      <w:r>
-        <w:t>)</w:t>
-      </w:r>
-    </w:p>
-    <w:p>
-      <w:r>
-        <w:rPr>
-          <w:b/>
-          <w:bCs/>
-        </w:rPr>
-        <w:t xml:space="preserve">Klasa </w:t>
-      </w:r>
-      <w:proofErr w:type="spellStart"/>
-      <w:r>
-        <w:rPr>
-          <w:b/>
-          <w:bCs/>
-        </w:rPr>
-        <w:t>LargeBufferSort</w:t>
-      </w:r>
-      <w:proofErr w:type="spellEnd"/>
-      <w:r>
-        <w:rPr>
-          <w:b/>
-          <w:bCs/>
-        </w:rPr>
-        <w:t>:</w:t>
+        <w:t>Parametry: blocking factor (b), rozmiar rekordu (R), rozmiar strony (B=b×R)</w:t>
+      </w:r>
+    </w:p>
+    <w:p>
+      <w:r>
+        <w:rPr>
+          <w:b/>
+          <w:bCs/>
+        </w:rPr>
+        <w:t>Klasa LargeBufferSort:</w:t>
       </w:r>
     </w:p>
     <w:p>
@@ -1175,15 +1018,7 @@
         </w:numPr>
       </w:pPr>
       <w:r>
-        <w:t>Metoda _</w:t>
-      </w:r>
-      <w:proofErr w:type="spellStart"/>
-      <w:r>
-        <w:t>create_runs</w:t>
-      </w:r>
-      <w:proofErr w:type="spellEnd"/>
-      <w:r>
-        <w:t>() - Etap 1</w:t>
+        <w:t>Metoda _create_runs() - Etap 1</w:t>
       </w:r>
     </w:p>
     <w:p>
@@ -1194,15 +1029,7 @@
         </w:numPr>
       </w:pPr>
       <w:r>
-        <w:t>Metoda _</w:t>
-      </w:r>
-      <w:proofErr w:type="spellStart"/>
-      <w:r>
-        <w:t>merge_runs</w:t>
-      </w:r>
-      <w:proofErr w:type="spellEnd"/>
-      <w:r>
-        <w:t>() - Etap 2</w:t>
+        <w:t>Metoda _merge_runs() - Etap 2</w:t>
       </w:r>
     </w:p>
     <w:p>
@@ -1213,21 +1040,8 @@
         </w:numPr>
       </w:pPr>
       <w:r>
-        <w:t>Metoda _</w:t>
-      </w:r>
-      <w:proofErr w:type="spellStart"/>
-      <w:r>
-        <w:t>merge_multiple_runs</w:t>
-      </w:r>
-      <w:proofErr w:type="spellEnd"/>
-      <w:r>
-        <w:t xml:space="preserve">() - scalanie z użyciem </w:t>
-      </w:r>
-      <w:proofErr w:type="spellStart"/>
-      <w:r>
-        <w:t>heapa</w:t>
-      </w:r>
-      <w:proofErr w:type="spellEnd"/>
+        <w:t>Metoda _merge_multiple_runs() - scalanie z użyciem heapa</w:t>
+      </w:r>
     </w:p>
     <w:p>
       <w:pPr>
@@ -1283,6 +1097,9 @@
         </w:rPr>
       </w:pPr>
       <w:r>
+        <w:rPr>
+          <w:noProof/>
+        </w:rPr>
         <w:drawing>
           <wp:inline distT="0" distB="0" distL="0" distR="0" wp14:anchorId="1AF19FD6" wp14:editId="566757B6">
             <wp:extent cx="5760720" cy="4432300"/>
@@ -1365,15 +1182,7 @@
         <w:t>n buforów</w:t>
       </w:r>
       <w:r>
-        <w:t xml:space="preserve"> jednocześnie (</w:t>
-      </w:r>
-      <w:proofErr w:type="spellStart"/>
-      <w:r>
-        <w:t>n×b</w:t>
-      </w:r>
-      <w:proofErr w:type="spellEnd"/>
-      <w:r>
-        <w:t xml:space="preserve"> rekordów w RAM)</w:t>
+        <w:t xml:space="preserve"> jednocześnie (n×b rekordów w RAM)</w:t>
       </w:r>
     </w:p>
     <w:p>
@@ -1570,15 +1379,7 @@
         <w:t>Rozmiar rekordu:</w:t>
       </w:r>
       <w:r>
-        <w:t xml:space="preserve"> R = 128 bajtów (z </w:t>
-      </w:r>
-      <w:proofErr w:type="spellStart"/>
-      <w:r>
-        <w:t>paddingiem</w:t>
-      </w:r>
-      <w:proofErr w:type="spellEnd"/>
-      <w:r>
-        <w:t>)</w:t>
+        <w:t xml:space="preserve"> R = 128 bajtów (z paddingiem)</w:t>
       </w:r>
     </w:p>
     <w:p>
@@ -1588,37 +1389,12 @@
           <w:numId w:val="9"/>
         </w:numPr>
       </w:pPr>
-      <w:proofErr w:type="spellStart"/>
-      <w:r>
-        <w:rPr>
-          <w:b/>
-          <w:bCs/>
-        </w:rPr>
-        <w:t>Blocking</w:t>
-      </w:r>
-      <w:proofErr w:type="spellEnd"/>
-      <w:r>
-        <w:rPr>
-          <w:b/>
-          <w:bCs/>
-        </w:rPr>
-        <w:t xml:space="preserve"> </w:t>
-      </w:r>
-      <w:proofErr w:type="spellStart"/>
-      <w:r>
-        <w:rPr>
-          <w:b/>
-          <w:bCs/>
-        </w:rPr>
-        <w:t>factor</w:t>
-      </w:r>
-      <w:proofErr w:type="spellEnd"/>
-      <w:r>
-        <w:rPr>
-          <w:b/>
-          <w:bCs/>
-        </w:rPr>
-        <w:t>:</w:t>
+      <w:r>
+        <w:rPr>
+          <w:b/>
+          <w:bCs/>
+        </w:rPr>
+        <w:t>Blocking factor:</w:t>
       </w:r>
       <w:r>
         <w:t xml:space="preserve"> b = liczba rekordów na stronę</w:t>
@@ -1688,7 +1464,7 @@
         </w:numPr>
       </w:pPr>
       <w:r>
-        <w:t>Możliwość generowania plików o dowolnej wielkości</w:t>
+        <w:t>Możliwość generowania plików dowolnej wielkości</w:t>
       </w:r>
     </w:p>
     <w:p/>
@@ -2316,21 +2092,8 @@
           <w:numId w:val="14"/>
         </w:numPr>
       </w:pPr>
-      <w:proofErr w:type="spellStart"/>
-      <w:r>
-        <w:t>Blocking</w:t>
-      </w:r>
-      <w:proofErr w:type="spellEnd"/>
-      <w:r>
-        <w:t xml:space="preserve"> </w:t>
-      </w:r>
-      <w:proofErr w:type="spellStart"/>
-      <w:r>
-        <w:t>factor</w:t>
-      </w:r>
-      <w:proofErr w:type="spellEnd"/>
-      <w:r>
-        <w:t xml:space="preserve">: </w:t>
+      <w:r>
+        <w:t xml:space="preserve">Blocking factor: </w:t>
       </w:r>
       <w:r>
         <w:rPr>
@@ -2614,15 +2377,7 @@
           <w:b/>
           <w:bCs/>
         </w:rPr>
-        <w:t>N/(</w:t>
-      </w:r>
-      <w:proofErr w:type="spellStart"/>
-      <w:r>
-        <w:rPr>
-          <w:b/>
-          <w:bCs/>
-        </w:rPr>
-        <w:t>n</w:t>
+        <w:t>N/(n</w:t>
       </w:r>
       <w:r>
         <w:rPr>
@@ -2637,15 +2392,7 @@
           <w:b/>
           <w:bCs/>
         </w:rPr>
-        <w:t>b</w:t>
-      </w:r>
-      <w:proofErr w:type="spellEnd"/>
-      <w:r>
-        <w:rPr>
-          <w:b/>
-          <w:bCs/>
-        </w:rPr>
-        <w:t>)</w:t>
+        <w:t>b)</w:t>
       </w:r>
       <w:r>
         <w:rPr>
@@ -2680,7 +2427,15 @@
           <w:b/>
           <w:bCs/>
         </w:rPr>
-        <w:t>log_n</w:t>
+        <w:t>log</w:t>
+      </w:r>
+      <w:r>
+        <w:rPr>
+          <w:b/>
+          <w:bCs/>
+          <w:vertAlign w:val="subscript"/>
+        </w:rPr>
+        <w:t>n</w:t>
       </w:r>
       <w:proofErr w:type="spellEnd"/>
       <w:r>
@@ -2718,23 +2473,7 @@
           <w:b/>
           <w:bCs/>
         </w:rPr>
-        <w:t xml:space="preserve">2N/b × (1 + </w:t>
-      </w:r>
-      <w:proofErr w:type="spellStart"/>
-      <w:r>
-        <w:rPr>
-          <w:b/>
-          <w:bCs/>
-        </w:rPr>
-        <w:t>liczba_faz</w:t>
-      </w:r>
-      <w:proofErr w:type="spellEnd"/>
-      <w:r>
-        <w:rPr>
-          <w:b/>
-          <w:bCs/>
-        </w:rPr>
-        <w:t>)</w:t>
+        <w:t>2N/b × (1 + liczba_faz)</w:t>
       </w:r>
     </w:p>
     <w:p>
@@ -2850,7 +2589,6 @@
         </w:rPr>
         <w:t>⌈</w:t>
       </w:r>
-      <w:proofErr w:type="spellStart"/>
       <w:r>
         <w:t>log</w:t>
       </w:r>
@@ -2860,7 +2598,6 @@
         </w:rPr>
         <w:t>n</w:t>
       </w:r>
-      <w:proofErr w:type="spellEnd"/>
       <w:r>
         <w:t>(r)</w:t>
       </w:r>
@@ -2978,6 +2715,15 @@
           <w:szCs w:val="28"/>
         </w:rPr>
         <w:t>6.1. Wyniki dla n=5 buforów</w:t>
+      </w:r>
+      <w:r>
+        <w:rPr>
+          <w:b/>
+          <w:bCs/>
+          <w:sz w:val="28"/>
+          <w:szCs w:val="28"/>
+        </w:rPr>
+        <w:t xml:space="preserve"> i b=10</w:t>
       </w:r>
     </w:p>
     <w:tbl>
@@ -3856,6 +3602,15 @@
           <w:szCs w:val="28"/>
         </w:rPr>
         <w:t>6.2. Wyniki dla n=50 buforów</w:t>
+      </w:r>
+      <w:r>
+        <w:rPr>
+          <w:b/>
+          <w:bCs/>
+          <w:sz w:val="28"/>
+          <w:szCs w:val="28"/>
+        </w:rPr>
+        <w:t xml:space="preserve"> i b=10</w:t>
       </w:r>
     </w:p>
     <w:tbl>
@@ -4875,15 +4630,7 @@
         </w:numPr>
       </w:pPr>
       <w:r>
-        <w:t>Zgodność z przewidywaniami teoretycznymi (</w:t>
-      </w:r>
-      <w:proofErr w:type="spellStart"/>
-      <w:r>
-        <w:t>log_n</w:t>
-      </w:r>
-      <w:proofErr w:type="spellEnd"/>
-      <w:r>
-        <w:t>(r))</w:t>
+        <w:t>Zgodność z przewidywaniami teoretycznymi (log_n(r))</w:t>
       </w:r>
     </w:p>
     <w:p>
@@ -5153,7 +4900,6 @@
         </w:rPr>
         <w:t>⌈</w:t>
       </w:r>
-      <w:proofErr w:type="spellStart"/>
       <w:r>
         <w:t>log</w:t>
       </w:r>
@@ -5163,7 +4909,6 @@
         </w:rPr>
         <w:t>n</w:t>
       </w:r>
-      <w:proofErr w:type="spellEnd"/>
       <w:r>
         <w:t>(r)</w:t>
       </w:r>
@@ -5183,11 +4928,7 @@
         <w:t>ż</w:t>
       </w:r>
       <w:r>
-        <w:t xml:space="preserve">e </w:t>
-      </w:r>
-      <w:proofErr w:type="spellStart"/>
-      <w:r>
-        <w:t>niedoszacowywa</w:t>
+        <w:t>e niedoszacowywa</w:t>
       </w:r>
       <w:r>
         <w:rPr>
@@ -5195,7 +4936,6 @@
         </w:rPr>
         <w:t>ć</w:t>
       </w:r>
-      <w:proofErr w:type="spellEnd"/>
       <w:r>
         <w:t xml:space="preserve"> dla niekt</w:t>
       </w:r>
@@ -5295,43 +5035,6 @@
     </w:p>
     <w:p>
       <w:pPr>
-        <w:numPr>
-          <w:ilvl w:val="0"/>
-          <w:numId w:val="22"/>
-        </w:numPr>
-      </w:pPr>
-      <w:r>
-        <w:rPr>
-          <w:b/>
-          <w:bCs/>
-        </w:rPr>
-        <w:t>Koalescencja serii</w:t>
-      </w:r>
-    </w:p>
-    <w:p>
-      <w:pPr>
-        <w:numPr>
-          <w:ilvl w:val="1"/>
-          <w:numId w:val="22"/>
-        </w:numPr>
-      </w:pPr>
-      <w:r>
-        <w:t>W implementacji nie występuje zjawisko łączenia sąsiednich serii</w:t>
-      </w:r>
-    </w:p>
-    <w:p>
-      <w:pPr>
-        <w:numPr>
-          <w:ilvl w:val="1"/>
-          <w:numId w:val="22"/>
-        </w:numPr>
-      </w:pPr>
-      <w:r>
-        <w:t>Teoretyczne wzory mogą nie uwzględniać wszystkich szczegółów implementacyjnych</w:t>
-      </w:r>
-    </w:p>
-    <w:p>
-      <w:pPr>
         <w:rPr>
           <w:b/>
           <w:bCs/>
@@ -5409,7 +5112,6 @@
           <w:b/>
           <w:bCs/>
         </w:rPr>
-        <w:lastRenderedPageBreak/>
         <w:t>Dla małej liczby buforów (n=5):</w:t>
       </w:r>
     </w:p>
@@ -5458,6 +5160,7 @@
           <w:b/>
           <w:bCs/>
         </w:rPr>
+        <w:lastRenderedPageBreak/>
         <w:t>Ogólnie:</w:t>
       </w:r>
     </w:p>
@@ -5469,23 +5172,7 @@
         </w:numPr>
       </w:pPr>
       <w:r>
-        <w:t>Teoretyczne wzory dają dolne ograniczenie (</w:t>
-      </w:r>
-      <w:proofErr w:type="spellStart"/>
-      <w:r>
-        <w:t>optimistic</w:t>
-      </w:r>
-      <w:proofErr w:type="spellEnd"/>
-      <w:r>
-        <w:t xml:space="preserve"> </w:t>
-      </w:r>
-      <w:proofErr w:type="spellStart"/>
-      <w:r>
-        <w:t>estimate</w:t>
-      </w:r>
-      <w:proofErr w:type="spellEnd"/>
-      <w:r>
-        <w:t>)</w:t>
+        <w:t>Teoretyczne wzory dają dolne ograniczenie (optimistic estimate)</w:t>
       </w:r>
     </w:p>
     <w:p>
@@ -5593,7 +5280,19 @@
         </w:numPr>
       </w:pPr>
       <w:r>
-        <w:t>Dla N=100000 i n=50: tylko 2 fazy, 60001 operacji</w:t>
+        <w:t>Dla N=100000</w:t>
+      </w:r>
+      <w:r>
+        <w:t>,</w:t>
+      </w:r>
+      <w:r>
+        <w:t xml:space="preserve"> n=50</w:t>
+      </w:r>
+      <w:r>
+        <w:t xml:space="preserve"> i b=10</w:t>
+      </w:r>
+      <w:r>
+        <w:t>: tylko 2 fazy, 60001 operacji</w:t>
       </w:r>
     </w:p>
     <w:p>
@@ -5604,23 +5303,7 @@
         </w:numPr>
       </w:pPr>
       <w:r>
-        <w:t xml:space="preserve">Dla porównania </w:t>
-      </w:r>
-      <w:proofErr w:type="spellStart"/>
-      <w:r>
-        <w:t>natural</w:t>
-      </w:r>
-      <w:proofErr w:type="spellEnd"/>
-      <w:r>
-        <w:t xml:space="preserve"> </w:t>
-      </w:r>
-      <w:proofErr w:type="spellStart"/>
-      <w:r>
-        <w:t>merge</w:t>
-      </w:r>
-      <w:proofErr w:type="spellEnd"/>
-      <w:r>
-        <w:t>: około 600000 operacji</w:t>
+        <w:t>Dla porównania natural merge: około 600000 operacji</w:t>
       </w:r>
     </w:p>
     <w:p>
@@ -5708,11 +5391,7 @@
         </w:numPr>
       </w:pPr>
       <w:r>
-        <w:t xml:space="preserve">Złożoność O(N </w:t>
-      </w:r>
-      <w:proofErr w:type="spellStart"/>
-      <w:r>
-        <w:t>log</w:t>
+        <w:t>Złożoność O(N log</w:t>
       </w:r>
       <w:r>
         <w:rPr>
@@ -5720,7 +5399,6 @@
         </w:rPr>
         <w:t>n</w:t>
       </w:r>
-      <w:proofErr w:type="spellEnd"/>
       <w:r>
         <w:t xml:space="preserve"> N) jest osiągana w praktyce</w:t>
       </w:r>
@@ -5733,15 +5411,7 @@
         </w:numPr>
       </w:pPr>
       <w:r>
-        <w:t xml:space="preserve">Dla n → ∞, liczba faz → 0 (gdy N ≤ </w:t>
-      </w:r>
-      <w:proofErr w:type="spellStart"/>
-      <w:r>
-        <w:t>n×b</w:t>
-      </w:r>
-      <w:proofErr w:type="spellEnd"/>
-      <w:r>
-        <w:t>)</w:t>
+        <w:t>Dla n → ∞, liczba faz → 0 (gdy N ≤ n×b)</w:t>
       </w:r>
     </w:p>
     <w:p>
@@ -5897,39 +5567,7 @@
           <w:b/>
           <w:bCs/>
         </w:rPr>
-        <w:t xml:space="preserve">Znaczenie </w:t>
-      </w:r>
-      <w:proofErr w:type="spellStart"/>
-      <w:r>
-        <w:rPr>
-          <w:b/>
-          <w:bCs/>
-        </w:rPr>
-        <w:t>blocking</w:t>
-      </w:r>
-      <w:proofErr w:type="spellEnd"/>
-      <w:r>
-        <w:rPr>
-          <w:b/>
-          <w:bCs/>
-        </w:rPr>
-        <w:t xml:space="preserve"> </w:t>
-      </w:r>
-      <w:proofErr w:type="spellStart"/>
-      <w:r>
-        <w:rPr>
-          <w:b/>
-          <w:bCs/>
-        </w:rPr>
-        <w:t>factor</w:t>
-      </w:r>
-      <w:proofErr w:type="spellEnd"/>
-      <w:r>
-        <w:rPr>
-          <w:b/>
-          <w:bCs/>
-        </w:rPr>
-        <w:t>:</w:t>
+        <w:t>Znaczenie blocking factor:</w:t>
       </w:r>
     </w:p>
     <w:p>
@@ -6035,23 +5673,21 @@
     </w:p>
     <w:p>
       <w:r>
-        <w:t>Implementacja algorytmu sortowania z użyciem wielkich buforów została wykonana zgodnie z wersją wykładową. Przeprowadzone eksperymenty potwierdziły teoretyczne przewidywania dotyczące złożoności algorytmu. Metoda ta jest znacząco bardziej efektywna od prostszych metod scalania (</w:t>
+        <w:t>Implementacja algorytmu sortowania z użyciem wielkich buforów została wykonana zgodnie z wersją wykładową. Przeprowadzone eksperymenty potwierdziły teoretyczne przewidywania dotyczące złożoności algorytmu. Metoda ta jest znacząco bardziej efektywna od prostszych metod scalania (natural merge) i stanowi podstawę algorytmów sortowania w nowoczesnych systemach bazodanowych</w:t>
+      </w:r>
+      <w:r>
+        <w:t xml:space="preserve">, np. </w:t>
       </w:r>
       <w:proofErr w:type="spellStart"/>
       <w:r>
-        <w:t>natural</w:t>
+        <w:t>PostgreSQL</w:t>
       </w:r>
       <w:proofErr w:type="spellEnd"/>
       <w:r>
-        <w:t xml:space="preserve"> </w:t>
-      </w:r>
-      <w:proofErr w:type="spellStart"/>
-      <w:r>
-        <w:t>merge</w:t>
-      </w:r>
-      <w:proofErr w:type="spellEnd"/>
-      <w:r>
-        <w:t>) i stanowi podstawę algorytmów sortowania w nowoczesnych systemach bazodanowych.</w:t>
+        <w:t>, Oracle Database, Microsoft SQL Server</w:t>
+      </w:r>
+      <w:r>
+        <w:t>.</w:t>
       </w:r>
     </w:p>
     <w:p>
@@ -10696,6 +10332,16 @@
       </w:tblBorders>
     </w:tblPr>
   </w:style>
+  <w:style w:type="character" w:styleId="Tekstzastpczy">
+    <w:name w:val="Placeholder Text"/>
+    <w:basedOn w:val="Domylnaczcionkaakapitu"/>
+    <w:uiPriority w:val="99"/>
+    <w:semiHidden/>
+    <w:rsid w:val="004B6BE4"/>
+    <w:rPr>
+      <w:color w:val="666666"/>
+    </w:rPr>
+  </w:style>
 </w:styles>
 </file>
 

</xml_diff>

<commit_message>
poprawione sprawozdanie i logika sprawozdania
</commit_message>
<xml_diff>
--- a/SPRAWOZDANIE Z PROJEKTU.docx
+++ b/SPRAWOZDANIE Z PROJEKTU.docx
@@ -208,19 +208,107 @@
           <w:b/>
           <w:bCs/>
         </w:rPr>
-        <w:t>n taśm</w:t>
-      </w:r>
-      <w:r>
-        <w:t>:</w:t>
+        <w:t>1-taśmowy</w:t>
+      </w:r>
+      <w:r>
+        <w:t xml:space="preserve"> z nadpisywaniem in-place:</w:t>
+      </w:r>
+    </w:p>
+    <w:p>
+      <w:pPr>
+        <w:rPr>
+          <w:b/>
+          <w:bCs/>
+        </w:rPr>
+      </w:pPr>
+      <w:r>
+        <w:rPr>
+          <w:b/>
+          <w:bCs/>
+        </w:rPr>
+        <w:t>Jedna taśma (plik) pełni wszystkie role:</w:t>
       </w:r>
     </w:p>
     <w:p>
       <w:pPr>
         <w:numPr>
           <w:ilvl w:val="0"/>
-          <w:numId w:val="1"/>
-        </w:numPr>
-      </w:pPr>
+          <w:numId w:val="27"/>
+        </w:numPr>
+      </w:pPr>
+      <w:r>
+        <w:rPr>
+          <w:b/>
+          <w:bCs/>
+        </w:rPr>
+        <w:t>Etap 1</w:t>
+      </w:r>
+      <w:r>
+        <w:t xml:space="preserve"> (tworzenie serii): </w:t>
+      </w:r>
+    </w:p>
+    <w:p>
+      <w:pPr>
+        <w:numPr>
+          <w:ilvl w:val="1"/>
+          <w:numId w:val="27"/>
+        </w:numPr>
+      </w:pPr>
+      <w:r>
+        <w:t xml:space="preserve">Odczyt: wczytanie </w:t>
+      </w:r>
+      <w:proofErr w:type="spellStart"/>
+      <w:r>
+        <w:rPr>
+          <w:b/>
+          <w:bCs/>
+        </w:rPr>
+        <w:t>n×b</w:t>
+      </w:r>
+      <w:proofErr w:type="spellEnd"/>
+      <w:r>
+        <w:t xml:space="preserve"> rekordów do pamięci</w:t>
+      </w:r>
+    </w:p>
+    <w:p>
+      <w:pPr>
+        <w:numPr>
+          <w:ilvl w:val="1"/>
+          <w:numId w:val="27"/>
+        </w:numPr>
+      </w:pPr>
+      <w:r>
+        <w:t>Zapis: natychmiastowe zapisanie posortowanej serii w tym samym miejscu na taśmie</w:t>
+      </w:r>
+    </w:p>
+    <w:p>
+      <w:pPr>
+        <w:numPr>
+          <w:ilvl w:val="0"/>
+          <w:numId w:val="27"/>
+        </w:numPr>
+      </w:pPr>
+      <w:r>
+        <w:rPr>
+          <w:b/>
+          <w:bCs/>
+        </w:rPr>
+        <w:t>Etap 2</w:t>
+      </w:r>
+      <w:r>
+        <w:t xml:space="preserve"> (scalanie): </w:t>
+      </w:r>
+    </w:p>
+    <w:p>
+      <w:pPr>
+        <w:numPr>
+          <w:ilvl w:val="1"/>
+          <w:numId w:val="27"/>
+        </w:numPr>
+      </w:pPr>
+      <w:r>
+        <w:t xml:space="preserve">Odczyt: wczytanie </w:t>
+      </w:r>
       <w:r>
         <w:rPr>
           <w:b/>
@@ -229,32 +317,46 @@
         <w:t>n-1</w:t>
       </w:r>
       <w:r>
-        <w:rPr>
-          <w:b/>
-          <w:bCs/>
-        </w:rPr>
-        <w:t xml:space="preserve"> taśm wejściowych</w:t>
-      </w:r>
-      <w:r>
-        <w:t xml:space="preserve"> - używanych do odczytu serii podczas scalania</w:t>
-      </w:r>
-    </w:p>
-    <w:p>
-      <w:pPr>
-        <w:numPr>
-          <w:ilvl w:val="0"/>
-          <w:numId w:val="1"/>
-        </w:numPr>
-      </w:pPr>
-      <w:r>
-        <w:rPr>
-          <w:b/>
-          <w:bCs/>
-        </w:rPr>
-        <w:t>1 taśma wyjściowa</w:t>
-      </w:r>
-      <w:r>
-        <w:t xml:space="preserve"> - używana do zapisu scalonej serii</w:t>
+        <w:t xml:space="preserve"> serii do buforów wejściowych</w:t>
+      </w:r>
+    </w:p>
+    <w:p>
+      <w:pPr>
+        <w:numPr>
+          <w:ilvl w:val="1"/>
+          <w:numId w:val="27"/>
+        </w:numPr>
+      </w:pPr>
+      <w:r>
+        <w:t>Zapis: natychmiastowe zapisanie scalonej serii od początku pierwszej z scalanych serii</w:t>
+      </w:r>
+    </w:p>
+    <w:p>
+      <w:r>
+        <w:rPr>
+          <w:b/>
+          <w:bCs/>
+        </w:rPr>
+        <w:t>Brak plików tymczasowych</w:t>
+      </w:r>
+      <w:r>
+        <w:t xml:space="preserve"> - wszystkie operacje wykonywane są na oryginalnym pliku </w:t>
+      </w:r>
+      <w:proofErr w:type="spellStart"/>
+      <w:r>
+        <w:rPr>
+          <w:b/>
+          <w:bCs/>
+        </w:rPr>
+        <w:t>self.input_file</w:t>
+      </w:r>
+      <w:proofErr w:type="spellEnd"/>
+      <w:r>
+        <w:rPr>
+          <w:b/>
+          <w:bCs/>
+        </w:rPr>
+        <w:t>.</w:t>
       </w:r>
     </w:p>
     <w:p>
@@ -266,13 +368,34 @@
           <w:szCs w:val="28"/>
         </w:rPr>
       </w:pPr>
-      <w:r>
+    </w:p>
+    <w:p>
+      <w:pPr>
         <w:rPr>
           <w:b/>
           <w:bCs/>
           <w:sz w:val="28"/>
           <w:szCs w:val="28"/>
         </w:rPr>
+      </w:pPr>
+    </w:p>
+    <w:p>
+      <w:pPr>
+        <w:rPr>
+          <w:b/>
+          <w:bCs/>
+          <w:sz w:val="28"/>
+          <w:szCs w:val="28"/>
+        </w:rPr>
+      </w:pPr>
+      <w:r>
+        <w:rPr>
+          <w:b/>
+          <w:bCs/>
+          <w:sz w:val="28"/>
+          <w:szCs w:val="28"/>
+        </w:rPr>
+        <w:lastRenderedPageBreak/>
         <w:t>1.3. Zasada działania algorytmu</w:t>
       </w:r>
     </w:p>
@@ -314,7 +437,27 @@
         <w:t>n×b</w:t>
       </w:r>
       <w:r>
-        <w:t xml:space="preserve"> rekordów z pliku do pamięci (n buforów × b rekordów na bufor)</w:t>
+        <w:t xml:space="preserve"> rekordów z pliku do pamięci (</w:t>
+      </w:r>
+      <w:r>
+        <w:rPr>
+          <w:b/>
+          <w:bCs/>
+        </w:rPr>
+        <w:t>n</w:t>
+      </w:r>
+      <w:r>
+        <w:t xml:space="preserve"> buforów × </w:t>
+      </w:r>
+      <w:r>
+        <w:rPr>
+          <w:b/>
+          <w:bCs/>
+        </w:rPr>
+        <w:t>b</w:t>
+      </w:r>
+      <w:r>
+        <w:t xml:space="preserve"> rekordów na bufor)</w:t>
       </w:r>
     </w:p>
     <w:p>
@@ -336,7 +479,10 @@
         </w:numPr>
       </w:pPr>
       <w:r>
-        <w:t>Zapisz posortowaną serię do pliku tymczasowego</w:t>
+        <w:t xml:space="preserve">Zapisz posortowaną serię </w:t>
+      </w:r>
+      <w:r>
+        <w:t>natychmiast do pliku wejściowego w miejsce nieposortowanych pobranych rekordów</w:t>
       </w:r>
     </w:p>
     <w:p>
@@ -374,22 +520,6 @@
           <w:b/>
           <w:bCs/>
         </w:rPr>
-        <w:br w:type="page"/>
-      </w:r>
-    </w:p>
-    <w:p>
-      <w:pPr>
-        <w:rPr>
-          <w:b/>
-          <w:bCs/>
-        </w:rPr>
-      </w:pPr>
-      <w:r>
-        <w:rPr>
-          <w:b/>
-          <w:bCs/>
-        </w:rPr>
-        <w:lastRenderedPageBreak/>
         <w:t>ETAP 2: Scalanie serii</w:t>
       </w:r>
     </w:p>
@@ -453,13 +583,7 @@
         </w:numPr>
       </w:pPr>
       <w:r>
-        <w:t>Powtarzaj krok 5 dla kolejnych grup</w:t>
-      </w:r>
-      <w:r>
-        <w:t xml:space="preserve"> n-1</w:t>
-      </w:r>
-      <w:r>
-        <w:t xml:space="preserve"> serii</w:t>
+        <w:t>Zapisz scaloną serie natychmiast w miejsce pobranej grupy serii w pliku wejściowym</w:t>
       </w:r>
     </w:p>
     <w:p>
@@ -470,7 +594,72 @@
         </w:numPr>
       </w:pPr>
       <w:r>
-        <w:t>Powtarzaj kroki 5-6 aż pozostanie jedna seria (plik posortowany)</w:t>
+        <w:t xml:space="preserve">Powtarzaj krok </w:t>
+      </w:r>
+      <w:r>
+        <w:rPr>
+          <w:b/>
+          <w:bCs/>
+        </w:rPr>
+        <w:t>5</w:t>
+      </w:r>
+      <w:r>
+        <w:rPr>
+          <w:b/>
+          <w:bCs/>
+        </w:rPr>
+        <w:t>-6</w:t>
+      </w:r>
+      <w:r>
+        <w:rPr>
+          <w:b/>
+          <w:bCs/>
+        </w:rPr>
+        <w:t xml:space="preserve"> </w:t>
+      </w:r>
+      <w:r>
+        <w:t>dla kolejnych grup</w:t>
+      </w:r>
+      <w:r>
+        <w:t xml:space="preserve"> </w:t>
+      </w:r>
+      <w:r>
+        <w:rPr>
+          <w:b/>
+          <w:bCs/>
+        </w:rPr>
+        <w:t>n-1</w:t>
+      </w:r>
+      <w:r>
+        <w:t xml:space="preserve"> serii</w:t>
+      </w:r>
+    </w:p>
+    <w:p>
+      <w:pPr>
+        <w:numPr>
+          <w:ilvl w:val="0"/>
+          <w:numId w:val="3"/>
+        </w:numPr>
+      </w:pPr>
+      <w:r>
+        <w:t xml:space="preserve">Powtarzaj kroki </w:t>
+      </w:r>
+      <w:r>
+        <w:rPr>
+          <w:b/>
+          <w:bCs/>
+        </w:rPr>
+        <w:t>5-</w:t>
+      </w:r>
+      <w:r>
+        <w:rPr>
+          <w:b/>
+          <w:bCs/>
+        </w:rPr>
+        <w:t>7</w:t>
+      </w:r>
+      <w:r>
+        <w:t xml:space="preserve"> aż pozostanie jedna seria (plik posortowany)</w:t>
       </w:r>
     </w:p>
     <w:p>
@@ -578,7 +767,17 @@
     </w:p>
     <w:p>
       <w:r>
-        <w:t xml:space="preserve">Do efektywnego scalania n-1 serii wykorzystano </w:t>
+        <w:t xml:space="preserve">Do efektywnego scalania </w:t>
+      </w:r>
+      <w:r>
+        <w:rPr>
+          <w:b/>
+          <w:bCs/>
+        </w:rPr>
+        <w:t>n-1</w:t>
+      </w:r>
+      <w:r>
+        <w:t xml:space="preserve"> serii wykorzystano </w:t>
       </w:r>
       <w:r>
         <w:rPr>
@@ -599,7 +798,17 @@
         </w:numPr>
       </w:pPr>
       <w:r>
-        <w:t>W kopcu przechowywane są rekordy z n-1 buforów wejściowych</w:t>
+        <w:t xml:space="preserve">W kopcu przechowywane są rekordy z </w:t>
+      </w:r>
+      <w:r>
+        <w:rPr>
+          <w:b/>
+          <w:bCs/>
+        </w:rPr>
+        <w:t>n-1</w:t>
+      </w:r>
+      <w:r>
+        <w:t xml:space="preserve"> buforów wejściowych</w:t>
       </w:r>
     </w:p>
     <w:p>
@@ -610,7 +819,14 @@
         </w:numPr>
       </w:pPr>
       <w:r>
-        <w:t>Operacja pobrania minimum: O(log n)</w:t>
+        <w:t xml:space="preserve">Operacja pobrania minimum: </w:t>
+      </w:r>
+      <w:r>
+        <w:rPr>
+          <w:b/>
+          <w:bCs/>
+        </w:rPr>
+        <w:t>O(log n)</w:t>
       </w:r>
     </w:p>
     <w:p>
@@ -621,7 +837,14 @@
         </w:numPr>
       </w:pPr>
       <w:r>
-        <w:t>Operacja wstawienia nowego elementu: O(log n)</w:t>
+        <w:t xml:space="preserve">Operacja wstawienia nowego elementu: </w:t>
+      </w:r>
+      <w:r>
+        <w:rPr>
+          <w:b/>
+          <w:bCs/>
+        </w:rPr>
+        <w:t>O(log n)</w:t>
       </w:r>
     </w:p>
     <w:p>
@@ -638,6 +861,7 @@
     <w:p/>
     <w:p>
       <w:pPr>
+        <w:jc w:val="center"/>
         <w:rPr>
           <w:b/>
           <w:bCs/>
@@ -654,26 +878,26 @@
         </w:rPr>
         <w:br w:type="page"/>
       </w:r>
-    </w:p>
-    <w:p>
-      <w:pPr>
+      <w:r>
         <w:rPr>
           <w:b/>
           <w:bCs/>
           <w:sz w:val="28"/>
           <w:szCs w:val="28"/>
         </w:rPr>
-      </w:pPr>
-      <w:r>
+        <w:lastRenderedPageBreak/>
+        <w:t>2. Szczegóły implementacji</w:t>
+      </w:r>
+    </w:p>
+    <w:p>
+      <w:pPr>
         <w:rPr>
           <w:b/>
           <w:bCs/>
           <w:sz w:val="28"/>
           <w:szCs w:val="28"/>
         </w:rPr>
-        <w:lastRenderedPageBreak/>
-        <w:t>1.</w:t>
-      </w:r>
+      </w:pPr>
       <w:r>
         <w:rPr>
           <w:b/>
@@ -681,212 +905,6 @@
           <w:sz w:val="28"/>
           <w:szCs w:val="28"/>
         </w:rPr>
-        <w:t>5</w:t>
-      </w:r>
-      <w:r>
-        <w:rPr>
-          <w:b/>
-          <w:bCs/>
-          <w:sz w:val="28"/>
-          <w:szCs w:val="28"/>
-        </w:rPr>
-        <w:t xml:space="preserve">. </w:t>
-      </w:r>
-      <w:r>
-        <w:rPr>
-          <w:b/>
-          <w:bCs/>
-          <w:sz w:val="28"/>
-          <w:szCs w:val="28"/>
-        </w:rPr>
-        <w:t>Graficzna reprezentacja działania algorytmu</w:t>
-      </w:r>
-    </w:p>
-    <w:p>
-      <w:r>
-        <w:rPr>
-          <w:noProof/>
-        </w:rPr>
-        <w:drawing>
-          <wp:inline distT="0" distB="0" distL="0" distR="0" wp14:anchorId="3CB492AF" wp14:editId="1C40B8F2">
-            <wp:extent cx="6423095" cy="5814204"/>
-            <wp:effectExtent l="0" t="0" r="0" b="0"/>
-            <wp:docPr id="1071197663" name="Obraz 1" descr="Obraz zawierający tekst, zrzut ekranu, diagram, linia&#10;&#10;Zawartość wygenerowana przez AI może być niepoprawna."/>
-            <wp:cNvGraphicFramePr>
-              <a:graphicFrameLocks xmlns:a="http://schemas.openxmlformats.org/drawingml/2006/main" noChangeAspect="1"/>
-            </wp:cNvGraphicFramePr>
-            <a:graphic xmlns:a="http://schemas.openxmlformats.org/drawingml/2006/main">
-              <a:graphicData uri="http://schemas.openxmlformats.org/drawingml/2006/picture">
-                <pic:pic xmlns:pic="http://schemas.openxmlformats.org/drawingml/2006/picture">
-                  <pic:nvPicPr>
-                    <pic:cNvPr id="1071197663" name="Obraz 1" descr="Obraz zawierający tekst, zrzut ekranu, diagram, linia&#10;&#10;Zawartość wygenerowana przez AI może być niepoprawna."/>
-                    <pic:cNvPicPr>
-                      <a:picLocks noChangeAspect="1" noChangeArrowheads="1"/>
-                    </pic:cNvPicPr>
-                  </pic:nvPicPr>
-                  <pic:blipFill>
-                    <a:blip r:embed="rId5">
-                      <a:extLst>
-                        <a:ext uri="{28A0092B-C50C-407E-A947-70E740481C1C}">
-                          <a14:useLocalDpi xmlns:a14="http://schemas.microsoft.com/office/drawing/2010/main" val="0"/>
-                        </a:ext>
-                      </a:extLst>
-                    </a:blip>
-                    <a:srcRect/>
-                    <a:stretch>
-                      <a:fillRect/>
-                    </a:stretch>
-                  </pic:blipFill>
-                  <pic:spPr bwMode="auto">
-                    <a:xfrm>
-                      <a:off x="0" y="0"/>
-                      <a:ext cx="6432121" cy="5822374"/>
-                    </a:xfrm>
-                    <a:prstGeom prst="rect">
-                      <a:avLst/>
-                    </a:prstGeom>
-                    <a:noFill/>
-                    <a:ln>
-                      <a:noFill/>
-                    </a:ln>
-                  </pic:spPr>
-                </pic:pic>
-              </a:graphicData>
-            </a:graphic>
-          </wp:inline>
-        </w:drawing>
-      </w:r>
-    </w:p>
-    <w:p/>
-    <w:p>
-      <w:pPr>
-        <w:rPr>
-          <w:b/>
-          <w:bCs/>
-          <w:sz w:val="28"/>
-          <w:szCs w:val="28"/>
-        </w:rPr>
-      </w:pPr>
-      <w:r>
-        <w:rPr>
-          <w:b/>
-          <w:bCs/>
-          <w:sz w:val="28"/>
-          <w:szCs w:val="28"/>
-        </w:rPr>
-        <w:br w:type="page"/>
-      </w:r>
-    </w:p>
-    <w:p>
-      <w:pPr>
-        <w:rPr>
-          <w:b/>
-          <w:bCs/>
-          <w:sz w:val="28"/>
-          <w:szCs w:val="28"/>
-        </w:rPr>
-      </w:pPr>
-      <w:r>
-        <w:rPr>
-          <w:noProof/>
-        </w:rPr>
-        <w:lastRenderedPageBreak/>
-        <w:drawing>
-          <wp:inline distT="0" distB="0" distL="0" distR="0" wp14:anchorId="5F872100" wp14:editId="31CD7040">
-            <wp:extent cx="6404230" cy="7729268"/>
-            <wp:effectExtent l="0" t="0" r="0" b="5080"/>
-            <wp:docPr id="2099575589" name="Obraz 2" descr="Obraz zawierający tekst, zrzut ekranu, diagram, linia&#10;&#10;Zawartość wygenerowana przez AI może być niepoprawna."/>
-            <wp:cNvGraphicFramePr>
-              <a:graphicFrameLocks xmlns:a="http://schemas.openxmlformats.org/drawingml/2006/main" noChangeAspect="1"/>
-            </wp:cNvGraphicFramePr>
-            <a:graphic xmlns:a="http://schemas.openxmlformats.org/drawingml/2006/main">
-              <a:graphicData uri="http://schemas.openxmlformats.org/drawingml/2006/picture">
-                <pic:pic xmlns:pic="http://schemas.openxmlformats.org/drawingml/2006/picture">
-                  <pic:nvPicPr>
-                    <pic:cNvPr id="2099575589" name="Obraz 2" descr="Obraz zawierający tekst, zrzut ekranu, diagram, linia&#10;&#10;Zawartość wygenerowana przez AI może być niepoprawna."/>
-                    <pic:cNvPicPr>
-                      <a:picLocks noChangeAspect="1" noChangeArrowheads="1"/>
-                    </pic:cNvPicPr>
-                  </pic:nvPicPr>
-                  <pic:blipFill>
-                    <a:blip r:embed="rId6">
-                      <a:extLst>
-                        <a:ext uri="{28A0092B-C50C-407E-A947-70E740481C1C}">
-                          <a14:useLocalDpi xmlns:a14="http://schemas.microsoft.com/office/drawing/2010/main" val="0"/>
-                        </a:ext>
-                      </a:extLst>
-                    </a:blip>
-                    <a:srcRect/>
-                    <a:stretch>
-                      <a:fillRect/>
-                    </a:stretch>
-                  </pic:blipFill>
-                  <pic:spPr bwMode="auto">
-                    <a:xfrm>
-                      <a:off x="0" y="0"/>
-                      <a:ext cx="6410359" cy="7736665"/>
-                    </a:xfrm>
-                    <a:prstGeom prst="rect">
-                      <a:avLst/>
-                    </a:prstGeom>
-                    <a:noFill/>
-                    <a:ln>
-                      <a:noFill/>
-                    </a:ln>
-                  </pic:spPr>
-                </pic:pic>
-              </a:graphicData>
-            </a:graphic>
-          </wp:inline>
-        </w:drawing>
-      </w:r>
-      <w:r>
-        <w:rPr>
-          <w:b/>
-          <w:bCs/>
-          <w:sz w:val="28"/>
-          <w:szCs w:val="28"/>
-        </w:rPr>
-        <w:br w:type="page"/>
-      </w:r>
-    </w:p>
-    <w:p>
-      <w:pPr>
-        <w:jc w:val="center"/>
-        <w:rPr>
-          <w:b/>
-          <w:bCs/>
-          <w:sz w:val="28"/>
-          <w:szCs w:val="28"/>
-        </w:rPr>
-      </w:pPr>
-      <w:r>
-        <w:rPr>
-          <w:b/>
-          <w:bCs/>
-          <w:sz w:val="28"/>
-          <w:szCs w:val="28"/>
-        </w:rPr>
-        <w:lastRenderedPageBreak/>
-        <w:t>2. Szczegóły implementacji</w:t>
-      </w:r>
-    </w:p>
-    <w:p>
-      <w:pPr>
-        <w:rPr>
-          <w:b/>
-          <w:bCs/>
-          <w:sz w:val="28"/>
-          <w:szCs w:val="28"/>
-        </w:rPr>
-      </w:pPr>
-      <w:r>
-        <w:rPr>
-          <w:b/>
-          <w:bCs/>
-          <w:sz w:val="28"/>
-          <w:szCs w:val="28"/>
-        </w:rPr>
         <w:t>2.1. Struktura programu</w:t>
       </w:r>
     </w:p>
@@ -912,7 +930,27 @@
         </w:numPr>
       </w:pPr>
       <w:r>
-        <w:t>Reprezentuje rekord jako zbiór liczb naturalnych</w:t>
+        <w:t xml:space="preserve">Reprezentuje </w:t>
+      </w:r>
+      <w:r>
+        <w:rPr>
+          <w:b/>
+          <w:bCs/>
+        </w:rPr>
+        <w:t>rekord</w:t>
+      </w:r>
+      <w:r>
+        <w:t xml:space="preserve"> jako </w:t>
+      </w:r>
+      <w:r>
+        <w:rPr>
+          <w:b/>
+          <w:bCs/>
+        </w:rPr>
+        <w:t>zbiór</w:t>
+      </w:r>
+      <w:r>
+        <w:t xml:space="preserve"> liczb naturalnych</w:t>
       </w:r>
     </w:p>
     <w:p>
@@ -923,7 +961,27 @@
         </w:numPr>
       </w:pPr>
       <w:r>
-        <w:t>Implementuje porównywanie na podstawie sumy elementów</w:t>
+        <w:t xml:space="preserve">Implementuje </w:t>
+      </w:r>
+      <w:r>
+        <w:rPr>
+          <w:b/>
+          <w:bCs/>
+        </w:rPr>
+        <w:t>porównywanie</w:t>
+      </w:r>
+      <w:r>
+        <w:t xml:space="preserve"> na podstawie </w:t>
+      </w:r>
+      <w:r>
+        <w:rPr>
+          <w:b/>
+          <w:bCs/>
+        </w:rPr>
+        <w:t>sumy</w:t>
+      </w:r>
+      <w:r>
+        <w:t xml:space="preserve"> elementów</w:t>
       </w:r>
     </w:p>
     <w:p>
@@ -954,7 +1012,27 @@
         </w:numPr>
       </w:pPr>
       <w:r>
-        <w:t>Symuluje operacje blokowe na dysku</w:t>
+        <w:rPr>
+          <w:b/>
+          <w:bCs/>
+        </w:rPr>
+        <w:t>Symuluje</w:t>
+      </w:r>
+      <w:r>
+        <w:t xml:space="preserve"> </w:t>
+      </w:r>
+      <w:r>
+        <w:t>operacje</w:t>
+      </w:r>
+      <w:r>
+        <w:t xml:space="preserve"> blokowe na </w:t>
+      </w:r>
+      <w:r>
+        <w:rPr>
+          <w:b/>
+          <w:bCs/>
+        </w:rPr>
+        <w:t>dysku</w:t>
       </w:r>
     </w:p>
     <w:p>
@@ -976,7 +1054,24 @@
         </w:numPr>
       </w:pPr>
       <w:r>
-        <w:t>Śledzi liczniki operacji read_count i write_count</w:t>
+        <w:t xml:space="preserve">Śledzi liczniki operacji </w:t>
+      </w:r>
+      <w:r>
+        <w:rPr>
+          <w:b/>
+          <w:bCs/>
+        </w:rPr>
+        <w:t>read_count</w:t>
+      </w:r>
+      <w:r>
+        <w:t xml:space="preserve"> i </w:t>
+      </w:r>
+      <w:r>
+        <w:rPr>
+          <w:b/>
+          <w:bCs/>
+        </w:rPr>
+        <w:t>write_count</w:t>
       </w:r>
     </w:p>
     <w:p>
@@ -987,16 +1082,182 @@
         </w:numPr>
       </w:pPr>
       <w:r>
-        <w:t>Parametry: blocking factor (b), rozmiar rekordu (R), rozmiar strony (B=b×R)</w:t>
-      </w:r>
-    </w:p>
-    <w:p>
-      <w:r>
-        <w:rPr>
-          <w:b/>
-          <w:bCs/>
-        </w:rPr>
-        <w:t>Klasa LargeBufferSort:</w:t>
+        <w:t>Parametry: blocking factor (</w:t>
+      </w:r>
+      <w:r>
+        <w:rPr>
+          <w:b/>
+          <w:bCs/>
+        </w:rPr>
+        <w:t>b</w:t>
+      </w:r>
+      <w:r>
+        <w:t>), rozmiar rekordu (</w:t>
+      </w:r>
+      <w:r>
+        <w:rPr>
+          <w:b/>
+          <w:bCs/>
+        </w:rPr>
+        <w:t>R</w:t>
+      </w:r>
+      <w:r>
+        <w:t>), rozmiar strony (</w:t>
+      </w:r>
+      <w:r>
+        <w:rPr>
+          <w:b/>
+          <w:bCs/>
+        </w:rPr>
+        <w:t>B=b×R</w:t>
+      </w:r>
+      <w:r>
+        <w:t>)</w:t>
+      </w:r>
+    </w:p>
+    <w:p>
+      <w:r>
+        <w:rPr>
+          <w:b/>
+          <w:bCs/>
+        </w:rPr>
+        <w:t>Klasa RunInfo:</w:t>
+      </w:r>
+    </w:p>
+    <w:p>
+      <w:pPr>
+        <w:numPr>
+          <w:ilvl w:val="0"/>
+          <w:numId w:val="28"/>
+        </w:numPr>
+      </w:pPr>
+      <w:r>
+        <w:t xml:space="preserve">Reprezentuje </w:t>
+      </w:r>
+      <w:r>
+        <w:rPr>
+          <w:b/>
+          <w:bCs/>
+        </w:rPr>
+        <w:t>logiczną serię</w:t>
+      </w:r>
+      <w:r>
+        <w:t xml:space="preserve"> (ciąg posortowanych rekordów) w pliku</w:t>
+      </w:r>
+    </w:p>
+    <w:p>
+      <w:pPr>
+        <w:numPr>
+          <w:ilvl w:val="0"/>
+          <w:numId w:val="28"/>
+        </w:numPr>
+      </w:pPr>
+      <w:r>
+        <w:t xml:space="preserve">Przechowuje pozycję serii: </w:t>
+      </w:r>
+      <w:proofErr w:type="spellStart"/>
+      <w:r>
+        <w:rPr>
+          <w:b/>
+          <w:bCs/>
+        </w:rPr>
+        <w:t>start_page</w:t>
+      </w:r>
+      <w:proofErr w:type="spellEnd"/>
+      <w:r>
+        <w:t xml:space="preserve"> (pierwsza strona) i </w:t>
+      </w:r>
+      <w:proofErr w:type="spellStart"/>
+      <w:r>
+        <w:rPr>
+          <w:b/>
+          <w:bCs/>
+        </w:rPr>
+        <w:t>end_page</w:t>
+      </w:r>
+      <w:proofErr w:type="spellEnd"/>
+      <w:r>
+        <w:t xml:space="preserve"> (strona za ostatnią)</w:t>
+      </w:r>
+    </w:p>
+    <w:p>
+      <w:pPr>
+        <w:numPr>
+          <w:ilvl w:val="0"/>
+          <w:numId w:val="28"/>
+        </w:numPr>
+      </w:pPr>
+      <w:r>
+        <w:t xml:space="preserve">Pole </w:t>
+      </w:r>
+      <w:proofErr w:type="spellStart"/>
+      <w:r>
+        <w:rPr>
+          <w:b/>
+          <w:bCs/>
+        </w:rPr>
+        <w:t>length</w:t>
+      </w:r>
+      <w:proofErr w:type="spellEnd"/>
+      <w:r>
+        <w:t xml:space="preserve"> - długość serii w stronach (</w:t>
+      </w:r>
+      <w:proofErr w:type="spellStart"/>
+      <w:r>
+        <w:t>end_page</w:t>
+      </w:r>
+      <w:proofErr w:type="spellEnd"/>
+      <w:r>
+        <w:t xml:space="preserve"> - </w:t>
+      </w:r>
+      <w:proofErr w:type="spellStart"/>
+      <w:r>
+        <w:t>start_page</w:t>
+      </w:r>
+      <w:proofErr w:type="spellEnd"/>
+      <w:r>
+        <w:t>)</w:t>
+      </w:r>
+    </w:p>
+    <w:p>
+      <w:pPr>
+        <w:numPr>
+          <w:ilvl w:val="0"/>
+          <w:numId w:val="28"/>
+        </w:numPr>
+      </w:pPr>
+      <w:r>
+        <w:t xml:space="preserve">Używana do śledzenia granic serii podczas </w:t>
+      </w:r>
+      <w:proofErr w:type="spellStart"/>
+      <w:r>
+        <w:t>scalania</w:t>
+      </w:r>
+      <w:proofErr w:type="spellEnd"/>
+    </w:p>
+    <w:p>
+      <w:r>
+        <w:rPr>
+          <w:b/>
+          <w:bCs/>
+        </w:rPr>
+        <w:t xml:space="preserve">Klasa </w:t>
+      </w:r>
+      <w:proofErr w:type="spellStart"/>
+      <w:r>
+        <w:rPr>
+          <w:b/>
+          <w:bCs/>
+        </w:rPr>
+        <w:t>LargeBufferSort</w:t>
+      </w:r>
+      <w:proofErr w:type="spellEnd"/>
+      <w:r>
+        <w:rPr>
+          <w:b/>
+          <w:bCs/>
+        </w:rPr>
+        <w:t>:</w:t>
       </w:r>
     </w:p>
     <w:p>
@@ -1018,7 +1279,17 @@
         </w:numPr>
       </w:pPr>
       <w:r>
-        <w:t>Metoda _create_runs() - Etap 1</w:t>
+        <w:t xml:space="preserve">Metoda </w:t>
+      </w:r>
+      <w:r>
+        <w:rPr>
+          <w:b/>
+          <w:bCs/>
+        </w:rPr>
+        <w:t>_create_runs()</w:t>
+      </w:r>
+      <w:r>
+        <w:t xml:space="preserve"> - Etap 1</w:t>
       </w:r>
     </w:p>
     <w:p>
@@ -1029,7 +1300,17 @@
         </w:numPr>
       </w:pPr>
       <w:r>
-        <w:t>Metoda _merge_runs() - Etap 2</w:t>
+        <w:t xml:space="preserve">Metoda </w:t>
+      </w:r>
+      <w:r>
+        <w:rPr>
+          <w:b/>
+          <w:bCs/>
+        </w:rPr>
+        <w:t>_merge_runs()</w:t>
+      </w:r>
+      <w:r>
+        <w:t xml:space="preserve"> - Etap 2</w:t>
       </w:r>
     </w:p>
     <w:p>
@@ -1040,7 +1321,17 @@
         </w:numPr>
       </w:pPr>
       <w:r>
-        <w:t>Metoda _merge_multiple_runs() - scalanie z użyciem heapa</w:t>
+        <w:t xml:space="preserve">Metoda </w:t>
+      </w:r>
+      <w:r>
+        <w:rPr>
+          <w:b/>
+          <w:bCs/>
+        </w:rPr>
+        <w:t>_merge_multiple_runs()</w:t>
+      </w:r>
+      <w:r>
+        <w:t xml:space="preserve"> - scalanie z użyciem heapa</w:t>
       </w:r>
     </w:p>
     <w:p>
@@ -1116,7 +1407,7 @@
                     <pic:cNvPicPr/>
                   </pic:nvPicPr>
                   <pic:blipFill>
-                    <a:blip r:embed="rId7"/>
+                    <a:blip r:embed="rId5"/>
                     <a:stretch>
                       <a:fillRect/>
                     </a:stretch>
@@ -1858,7 +2149,10 @@
     </w:p>
     <w:p>
       <w:r>
-        <w:t>Liczba odczytów stron: 5001</w:t>
+        <w:t>Liczba odczytów stron: 500</w:t>
+      </w:r>
+      <w:r>
+        <w:t>0</w:t>
       </w:r>
     </w:p>
     <w:p>
@@ -1868,7 +2162,10 @@
     </w:p>
     <w:p>
       <w:r>
-        <w:t>Łączna liczba operacji dyskowych: 10001</w:t>
+        <w:t>Łączna liczba operacji dyskowych: 1000</w:t>
+      </w:r>
+      <w:r>
+        <w:t>0</w:t>
       </w:r>
     </w:p>
     <w:p>
@@ -2941,7 +3238,10 @@
               <w:jc w:val="center"/>
             </w:pPr>
             <w:r>
-              <w:t>41</w:t>
+              <w:t>4</w:t>
+            </w:r>
+            <w:r>
+              <w:t>0</w:t>
             </w:r>
           </w:p>
         </w:tc>
@@ -3027,7 +3327,10 @@
               <w:jc w:val="center"/>
             </w:pPr>
             <w:r>
-              <w:t>301</w:t>
+              <w:t>30</w:t>
+            </w:r>
+            <w:r>
+              <w:t>0</w:t>
             </w:r>
           </w:p>
         </w:tc>
@@ -3113,7 +3416,10 @@
               <w:jc w:val="center"/>
             </w:pPr>
             <w:r>
-              <w:t>801</w:t>
+              <w:t>80</w:t>
+            </w:r>
+            <w:r>
+              <w:t>0</w:t>
             </w:r>
           </w:p>
         </w:tc>
@@ -3199,7 +3505,10 @@
               <w:jc w:val="center"/>
             </w:pPr>
             <w:r>
-              <w:t>5001</w:t>
+              <w:t>500</w:t>
+            </w:r>
+            <w:r>
+              <w:t>0</w:t>
             </w:r>
           </w:p>
         </w:tc>
@@ -3285,7 +3594,10 @@
               <w:jc w:val="center"/>
             </w:pPr>
             <w:r>
-              <w:t>10001</w:t>
+              <w:t>1000</w:t>
+            </w:r>
+            <w:r>
+              <w:t>0</w:t>
             </w:r>
           </w:p>
         </w:tc>
@@ -3371,7 +3683,10 @@
               <w:jc w:val="center"/>
             </w:pPr>
             <w:r>
-              <w:t>24001</w:t>
+              <w:t>2400</w:t>
+            </w:r>
+            <w:r>
+              <w:t>0</w:t>
             </w:r>
           </w:p>
         </w:tc>
@@ -3457,7 +3772,10 @@
               <w:jc w:val="center"/>
             </w:pPr>
             <w:r>
-              <w:t>60001</w:t>
+              <w:t>6000</w:t>
+            </w:r>
+            <w:r>
+              <w:t>0</w:t>
             </w:r>
           </w:p>
         </w:tc>
@@ -3543,7 +3861,10 @@
               <w:jc w:val="center"/>
             </w:pPr>
             <w:r>
-              <w:t>140001</w:t>
+              <w:t>14000</w:t>
+            </w:r>
+            <w:r>
+              <w:t>0</w:t>
             </w:r>
           </w:p>
         </w:tc>
@@ -3828,7 +4149,10 @@
               <w:jc w:val="center"/>
             </w:pPr>
             <w:r>
-              <w:t>22</w:t>
+              <w:t>2</w:t>
+            </w:r>
+            <w:r>
+              <w:t>0</w:t>
             </w:r>
           </w:p>
         </w:tc>
@@ -3914,7 +4238,10 @@
               <w:jc w:val="center"/>
             </w:pPr>
             <w:r>
-              <w:t>101</w:t>
+              <w:t>10</w:t>
+            </w:r>
+            <w:r>
+              <w:t>0</w:t>
             </w:r>
           </w:p>
         </w:tc>
@@ -4000,7 +4327,10 @@
               <w:jc w:val="center"/>
             </w:pPr>
             <w:r>
-              <w:t>401</w:t>
+              <w:t>40</w:t>
+            </w:r>
+            <w:r>
+              <w:t>0</w:t>
             </w:r>
           </w:p>
         </w:tc>
@@ -4086,7 +4416,10 @@
               <w:jc w:val="center"/>
             </w:pPr>
             <w:r>
-              <w:t>2001</w:t>
+              <w:t>200</w:t>
+            </w:r>
+            <w:r>
+              <w:t>0</w:t>
             </w:r>
           </w:p>
         </w:tc>
@@ -4172,7 +4505,10 @@
               <w:jc w:val="center"/>
             </w:pPr>
             <w:r>
-              <w:t>4001</w:t>
+              <w:t>400</w:t>
+            </w:r>
+            <w:r>
+              <w:t>0</w:t>
             </w:r>
           </w:p>
         </w:tc>
@@ -4258,7 +4594,10 @@
               <w:jc w:val="center"/>
             </w:pPr>
             <w:r>
-              <w:t>8001</w:t>
+              <w:t>800</w:t>
+            </w:r>
+            <w:r>
+              <w:t>0</w:t>
             </w:r>
           </w:p>
         </w:tc>
@@ -4344,7 +4683,10 @@
               <w:jc w:val="center"/>
             </w:pPr>
             <w:r>
-              <w:t>30001</w:t>
+              <w:t>3000</w:t>
+            </w:r>
+            <w:r>
+              <w:t>0</w:t>
             </w:r>
           </w:p>
         </w:tc>
@@ -4430,7 +4772,10 @@
               <w:jc w:val="center"/>
             </w:pPr>
             <w:r>
-              <w:t>60001</w:t>
+              <w:t>6000</w:t>
+            </w:r>
+            <w:r>
+              <w:t>0</w:t>
             </w:r>
           </w:p>
         </w:tc>
@@ -4461,29 +4806,32 @@
       </w:pPr>
       <w:r>
         <w:rPr>
+          <w:b/>
+          <w:bCs/>
+          <w:sz w:val="28"/>
+          <w:szCs w:val="28"/>
+        </w:rPr>
+        <w:t>6.3. Wykres zbiorczy</w:t>
+      </w:r>
+    </w:p>
+    <w:p>
+      <w:pPr>
+        <w:rPr>
+          <w:b/>
+          <w:bCs/>
+          <w:sz w:val="28"/>
+          <w:szCs w:val="28"/>
+        </w:rPr>
+      </w:pPr>
+      <w:r>
+        <w:rPr>
           <w:noProof/>
         </w:rPr>
         <w:drawing>
-          <wp:anchor distT="0" distB="0" distL="114300" distR="114300" simplePos="0" relativeHeight="251658240" behindDoc="1" locked="0" layoutInCell="1" allowOverlap="1" wp14:anchorId="3E006101" wp14:editId="33B53AFC">
-            <wp:simplePos x="0" y="0"/>
-            <wp:positionH relativeFrom="column">
-              <wp:posOffset>289967</wp:posOffset>
-            </wp:positionH>
-            <wp:positionV relativeFrom="paragraph">
-              <wp:posOffset>358775</wp:posOffset>
-            </wp:positionV>
-            <wp:extent cx="5175250" cy="3678555"/>
-            <wp:effectExtent l="0" t="0" r="6350" b="0"/>
-            <wp:wrapTight wrapText="bothSides">
-              <wp:wrapPolygon edited="0">
-                <wp:start x="0" y="0"/>
-                <wp:lineTo x="0" y="21477"/>
-                <wp:lineTo x="21547" y="21477"/>
-                <wp:lineTo x="21547" y="0"/>
-                <wp:lineTo x="0" y="0"/>
-              </wp:wrapPolygon>
-            </wp:wrapTight>
-            <wp:docPr id="1896812448" name="Obraz 3" descr="Obraz zawierający tekst, diagram, linia, Wykres&#10;&#10;Zawartość wygenerowana przez AI może być niepoprawna."/>
+          <wp:inline distT="0" distB="0" distL="0" distR="0" wp14:anchorId="1C82774F" wp14:editId="7985D3ED">
+            <wp:extent cx="5182463" cy="3683479"/>
+            <wp:effectExtent l="0" t="0" r="0" b="0"/>
+            <wp:docPr id="1331613309" name="Obraz 2" descr="Obraz zawierający tekst, diagram, linia, Wykres&#10;&#10;Zawartość wygenerowana przez AI może być niepoprawna."/>
             <wp:cNvGraphicFramePr>
               <a:graphicFrameLocks xmlns:a="http://schemas.openxmlformats.org/drawingml/2006/main" noChangeAspect="1"/>
             </wp:cNvGraphicFramePr>
@@ -4491,13 +4839,13 @@
               <a:graphicData uri="http://schemas.openxmlformats.org/drawingml/2006/picture">
                 <pic:pic xmlns:pic="http://schemas.openxmlformats.org/drawingml/2006/picture">
                   <pic:nvPicPr>
-                    <pic:cNvPr id="1896812448" name="Obraz 3" descr="Obraz zawierający tekst, diagram, linia, Wykres&#10;&#10;Zawartość wygenerowana przez AI może być niepoprawna."/>
+                    <pic:cNvPr id="1331613309" name="Obraz 2" descr="Obraz zawierający tekst, diagram, linia, Wykres&#10;&#10;Zawartość wygenerowana przez AI może być niepoprawna."/>
                     <pic:cNvPicPr>
                       <a:picLocks noChangeAspect="1" noChangeArrowheads="1"/>
                     </pic:cNvPicPr>
                   </pic:nvPicPr>
                   <pic:blipFill>
-                    <a:blip r:embed="rId8" cstate="print">
+                    <a:blip r:embed="rId6" cstate="print">
                       <a:extLst>
                         <a:ext uri="{28A0092B-C50C-407E-A947-70E740481C1C}">
                           <a14:useLocalDpi xmlns:a14="http://schemas.microsoft.com/office/drawing/2010/main" val="0"/>
@@ -4512,7 +4860,7 @@
                   <pic:spPr bwMode="auto">
                     <a:xfrm>
                       <a:off x="0" y="0"/>
-                      <a:ext cx="5175250" cy="3678555"/>
+                      <a:ext cx="5192537" cy="3690639"/>
                     </a:xfrm>
                     <a:prstGeom prst="rect">
                       <a:avLst/>
@@ -4525,34 +4873,28 @@
                 </pic:pic>
               </a:graphicData>
             </a:graphic>
-            <wp14:sizeRelH relativeFrom="margin">
-              <wp14:pctWidth>0</wp14:pctWidth>
-            </wp14:sizeRelH>
-            <wp14:sizeRelV relativeFrom="margin">
-              <wp14:pctHeight>0</wp14:pctHeight>
-            </wp14:sizeRelV>
-          </wp:anchor>
+          </wp:inline>
         </w:drawing>
       </w:r>
-      <w:r>
+    </w:p>
+    <w:p>
+      <w:pPr>
         <w:rPr>
           <w:b/>
           <w:bCs/>
           <w:sz w:val="28"/>
           <w:szCs w:val="28"/>
         </w:rPr>
-        <w:t>6.3. Wykres zbiorczy</w:t>
-      </w:r>
-    </w:p>
-    <w:p>
-      <w:pPr>
+      </w:pPr>
+      <w:r>
         <w:rPr>
           <w:b/>
           <w:bCs/>
           <w:sz w:val="28"/>
           <w:szCs w:val="28"/>
         </w:rPr>
-      </w:pPr>
+        <w:br w:type="page"/>
+      </w:r>
       <w:r>
         <w:rPr>
           <w:b/>
@@ -4560,7 +4902,8 @@
           <w:sz w:val="28"/>
           <w:szCs w:val="28"/>
         </w:rPr>
-        <w:br w:type="page"/>
+        <w:lastRenderedPageBreak/>
+        <w:t>6.</w:t>
       </w:r>
       <w:r>
         <w:rPr>
@@ -4569,8 +4912,7 @@
           <w:sz w:val="28"/>
           <w:szCs w:val="28"/>
         </w:rPr>
-        <w:lastRenderedPageBreak/>
-        <w:t>6.</w:t>
+        <w:t>4</w:t>
       </w:r>
       <w:r>
         <w:rPr>
@@ -4579,931 +4921,958 @@
           <w:sz w:val="28"/>
           <w:szCs w:val="28"/>
         </w:rPr>
-        <w:t>4</w:t>
-      </w:r>
-      <w:r>
+        <w:t>. Analiza wykresów</w:t>
+      </w:r>
+    </w:p>
+    <w:p>
+      <w:r>
+        <w:rPr>
+          <w:b/>
+          <w:bCs/>
+        </w:rPr>
+        <w:t>Wykres 1 i 2: Liczba faz scalania</w:t>
+      </w:r>
+    </w:p>
+    <w:p>
+      <w:pPr>
+        <w:numPr>
+          <w:ilvl w:val="0"/>
+          <w:numId w:val="18"/>
+        </w:numPr>
+      </w:pPr>
+      <w:r>
+        <w:t>Dla małej liczby buforów (n=5): liczba faz rośnie logarytmicznie</w:t>
+      </w:r>
+    </w:p>
+    <w:p>
+      <w:pPr>
+        <w:numPr>
+          <w:ilvl w:val="0"/>
+          <w:numId w:val="18"/>
+        </w:numPr>
+      </w:pPr>
+      <w:r>
+        <w:t>Dla dużej liczby buforów (n=50): liczba faz znacząco mniejsza</w:t>
+      </w:r>
+    </w:p>
+    <w:p>
+      <w:pPr>
+        <w:numPr>
+          <w:ilvl w:val="0"/>
+          <w:numId w:val="18"/>
+        </w:numPr>
+      </w:pPr>
+      <w:r>
+        <w:t>Zgodność z przewidywaniami teoretycznymi (log_n(r))</w:t>
+      </w:r>
+    </w:p>
+    <w:p>
+      <w:r>
+        <w:rPr>
+          <w:b/>
+          <w:bCs/>
+        </w:rPr>
+        <w:t>Wykres 3 i 4: Liczba operacji dyskowych</w:t>
+      </w:r>
+    </w:p>
+    <w:p>
+      <w:pPr>
+        <w:numPr>
+          <w:ilvl w:val="0"/>
+          <w:numId w:val="19"/>
+        </w:numPr>
+      </w:pPr>
+      <w:r>
+        <w:t>Zależność liniowa od liczby rekordów N</w:t>
+      </w:r>
+    </w:p>
+    <w:p>
+      <w:pPr>
+        <w:numPr>
+          <w:ilvl w:val="0"/>
+          <w:numId w:val="19"/>
+        </w:numPr>
+      </w:pPr>
+      <w:r>
+        <w:t>Dla n=50 liczba operacji prawie dwukrotnie mniejsza niż dla n=5</w:t>
+      </w:r>
+    </w:p>
+    <w:p>
+      <w:pPr>
+        <w:numPr>
+          <w:ilvl w:val="0"/>
+          <w:numId w:val="19"/>
+        </w:numPr>
+      </w:pPr>
+      <w:r>
+        <w:t>Niewielkie rozbieżności (1-2 operacje) wynikają z zaokrągleń i dodatkowych operacji</w:t>
+      </w:r>
+    </w:p>
+    <w:p/>
+    <w:p>
+      <w:pPr>
         <w:rPr>
           <w:b/>
           <w:bCs/>
           <w:sz w:val="28"/>
           <w:szCs w:val="28"/>
         </w:rPr>
-        <w:t>. Analiza wykresów</w:t>
-      </w:r>
-    </w:p>
-    <w:p>
-      <w:r>
-        <w:rPr>
-          <w:b/>
-          <w:bCs/>
-        </w:rPr>
-        <w:t>Wykres 1 i 2: Liczba faz scalania</w:t>
-      </w:r>
-    </w:p>
-    <w:p>
-      <w:pPr>
-        <w:numPr>
-          <w:ilvl w:val="0"/>
-          <w:numId w:val="18"/>
-        </w:numPr>
-      </w:pPr>
-      <w:r>
-        <w:t>Dla małej liczby buforów (n=5): liczba faz rośnie logarytmicznie</w:t>
-      </w:r>
-    </w:p>
-    <w:p>
-      <w:pPr>
-        <w:numPr>
-          <w:ilvl w:val="0"/>
-          <w:numId w:val="18"/>
-        </w:numPr>
-      </w:pPr>
-      <w:r>
-        <w:t>Dla dużej liczby buforów (n=50): liczba faz znacząco mniejsza</w:t>
-      </w:r>
-    </w:p>
-    <w:p>
-      <w:pPr>
-        <w:numPr>
-          <w:ilvl w:val="0"/>
-          <w:numId w:val="18"/>
-        </w:numPr>
-      </w:pPr>
-      <w:r>
-        <w:t>Zgodność z przewidywaniami teoretycznymi (log_n(r))</w:t>
-      </w:r>
-    </w:p>
-    <w:p>
-      <w:r>
-        <w:rPr>
-          <w:b/>
-          <w:bCs/>
-        </w:rPr>
-        <w:t>Wykres 3 i 4: Liczba operacji dyskowych</w:t>
-      </w:r>
-    </w:p>
-    <w:p>
-      <w:pPr>
-        <w:numPr>
-          <w:ilvl w:val="0"/>
-          <w:numId w:val="19"/>
-        </w:numPr>
-      </w:pPr>
-      <w:r>
-        <w:t>Zależność liniowa od liczby rekordów N</w:t>
-      </w:r>
-    </w:p>
-    <w:p>
-      <w:pPr>
-        <w:numPr>
-          <w:ilvl w:val="0"/>
-          <w:numId w:val="19"/>
-        </w:numPr>
-      </w:pPr>
-      <w:r>
-        <w:t>Dla n=50 liczba operacji prawie dwukrotnie mniejsza niż dla n=5</w:t>
-      </w:r>
-    </w:p>
-    <w:p>
-      <w:pPr>
-        <w:numPr>
-          <w:ilvl w:val="0"/>
-          <w:numId w:val="19"/>
-        </w:numPr>
-      </w:pPr>
-      <w:r>
-        <w:t>Niewielkie rozbieżności (1-2 operacje) wynikają z zaokrągleń i dodatkowych operacji</w:t>
-      </w:r>
-    </w:p>
-    <w:p/>
-    <w:p>
-      <w:pPr>
+      </w:pPr>
+      <w:r>
         <w:rPr>
           <w:b/>
           <w:bCs/>
           <w:sz w:val="28"/>
           <w:szCs w:val="28"/>
         </w:rPr>
-      </w:pPr>
-      <w:r>
+        <w:br w:type="page"/>
+      </w:r>
+    </w:p>
+    <w:p>
+      <w:pPr>
+        <w:jc w:val="center"/>
         <w:rPr>
           <w:b/>
           <w:bCs/>
           <w:sz w:val="28"/>
           <w:szCs w:val="28"/>
         </w:rPr>
-        <w:br w:type="page"/>
-      </w:r>
-    </w:p>
-    <w:p>
-      <w:pPr>
-        <w:jc w:val="center"/>
+      </w:pPr>
+      <w:r>
         <w:rPr>
           <w:b/>
           <w:bCs/>
           <w:sz w:val="28"/>
           <w:szCs w:val="28"/>
         </w:rPr>
-      </w:pPr>
-      <w:r>
+        <w:lastRenderedPageBreak/>
+        <w:t>7. Porównanie wyników praktycznych i teoretycznych</w:t>
+      </w:r>
+    </w:p>
+    <w:p>
+      <w:pPr>
         <w:rPr>
           <w:b/>
           <w:bCs/>
           <w:sz w:val="28"/>
           <w:szCs w:val="28"/>
         </w:rPr>
-        <w:lastRenderedPageBreak/>
-        <w:t>7. Porównanie wyników praktycznych i teoretycznych</w:t>
-      </w:r>
-    </w:p>
-    <w:p>
-      <w:pPr>
+      </w:pPr>
+      <w:r>
         <w:rPr>
           <w:b/>
           <w:bCs/>
           <w:sz w:val="28"/>
           <w:szCs w:val="28"/>
         </w:rPr>
-      </w:pPr>
-      <w:r>
+        <w:t>7.1. Zgodność wyników</w:t>
+      </w:r>
+    </w:p>
+    <w:p>
+      <w:r>
+        <w:rPr>
+          <w:b/>
+          <w:bCs/>
+        </w:rPr>
+        <w:t>Dla n=50 buforów:</w:t>
+      </w:r>
+      <w:r>
+        <w:t xml:space="preserve"> Wyniki praktyczne są </w:t>
+      </w:r>
+      <w:r>
+        <w:rPr>
+          <w:b/>
+          <w:bCs/>
+        </w:rPr>
+        <w:t>identyczne</w:t>
+      </w:r>
+      <w:r>
+        <w:t xml:space="preserve"> z teoretycznymi:</w:t>
+      </w:r>
+    </w:p>
+    <w:p>
+      <w:pPr>
+        <w:numPr>
+          <w:ilvl w:val="0"/>
+          <w:numId w:val="20"/>
+        </w:numPr>
+      </w:pPr>
+      <w:r>
+        <w:t>Różnice w liczbie operacji</w:t>
+      </w:r>
+      <w:r>
+        <w:t xml:space="preserve"> nie występują.</w:t>
+      </w:r>
+    </w:p>
+    <w:p>
+      <w:pPr>
+        <w:numPr>
+          <w:ilvl w:val="0"/>
+          <w:numId w:val="20"/>
+        </w:numPr>
+      </w:pPr>
+      <w:r>
+        <w:t>Liczba faz: zgodność 100%</w:t>
+      </w:r>
+    </w:p>
+    <w:p>
+      <w:r>
+        <w:rPr>
+          <w:b/>
+          <w:bCs/>
+        </w:rPr>
+        <w:t>Dla n=5 buforów:</w:t>
+      </w:r>
+      <w:r>
+        <w:t xml:space="preserve"> Występują większe rozbieżności:</w:t>
+      </w:r>
+    </w:p>
+    <w:p>
+      <w:pPr>
+        <w:numPr>
+          <w:ilvl w:val="0"/>
+          <w:numId w:val="21"/>
+        </w:numPr>
+      </w:pPr>
+      <w:r>
+        <w:t>Dla N ≥ 1000: liczba faz praktyczna większa o 1-2</w:t>
+      </w:r>
+    </w:p>
+    <w:p>
+      <w:pPr>
+        <w:numPr>
+          <w:ilvl w:val="0"/>
+          <w:numId w:val="21"/>
+        </w:numPr>
+      </w:pPr>
+      <w:r>
+        <w:t>Liczba operacji wyższa o 20-33% dla dużych N</w:t>
+      </w:r>
+    </w:p>
+    <w:p>
+      <w:pPr>
         <w:rPr>
           <w:b/>
           <w:bCs/>
           <w:sz w:val="28"/>
           <w:szCs w:val="28"/>
         </w:rPr>
-        <w:t>7.1. Zgodność wyników</w:t>
-      </w:r>
-    </w:p>
-    <w:p>
-      <w:r>
-        <w:rPr>
-          <w:b/>
-          <w:bCs/>
-        </w:rPr>
-        <w:t>Dla n=50 buforów:</w:t>
-      </w:r>
-      <w:r>
-        <w:t xml:space="preserve"> Wyniki praktyczne są </w:t>
-      </w:r>
-      <w:r>
-        <w:rPr>
-          <w:b/>
-          <w:bCs/>
-        </w:rPr>
-        <w:t>niemal identyczne</w:t>
-      </w:r>
-      <w:r>
-        <w:t xml:space="preserve"> z teoretycznymi:</w:t>
-      </w:r>
-    </w:p>
-    <w:p>
-      <w:pPr>
-        <w:numPr>
-          <w:ilvl w:val="0"/>
-          <w:numId w:val="20"/>
-        </w:numPr>
-      </w:pPr>
-      <w:r>
-        <w:t>Różnice w liczbie operacji: ±1-2 (poniżej 0.01% błędu)</w:t>
-      </w:r>
-    </w:p>
-    <w:p>
-      <w:pPr>
-        <w:numPr>
-          <w:ilvl w:val="0"/>
-          <w:numId w:val="20"/>
-        </w:numPr>
-      </w:pPr>
-      <w:r>
-        <w:t>Liczba faz: zgodność 100%</w:t>
-      </w:r>
-    </w:p>
-    <w:p>
-      <w:r>
-        <w:rPr>
-          <w:b/>
-          <w:bCs/>
-        </w:rPr>
-        <w:t>Dla n=5 buforów:</w:t>
-      </w:r>
-      <w:r>
-        <w:t xml:space="preserve"> Występują większe rozbieżności:</w:t>
-      </w:r>
-    </w:p>
-    <w:p>
-      <w:pPr>
-        <w:numPr>
-          <w:ilvl w:val="0"/>
-          <w:numId w:val="21"/>
-        </w:numPr>
-      </w:pPr>
-      <w:r>
-        <w:t>Dla N ≥ 1000: liczba faz praktyczna większa o 1-2</w:t>
-      </w:r>
-    </w:p>
-    <w:p>
-      <w:pPr>
-        <w:numPr>
-          <w:ilvl w:val="0"/>
-          <w:numId w:val="21"/>
-        </w:numPr>
-      </w:pPr>
-      <w:r>
-        <w:t>Liczba operacji wyższa o 20-33% dla dużych N</w:t>
-      </w:r>
-    </w:p>
-    <w:p>
-      <w:pPr>
+      </w:pPr>
+      <w:r>
         <w:rPr>
           <w:b/>
           <w:bCs/>
           <w:sz w:val="28"/>
           <w:szCs w:val="28"/>
         </w:rPr>
-      </w:pPr>
-      <w:r>
+        <w:t>7.2. Przyczyny rozbieżności</w:t>
+      </w:r>
+    </w:p>
+    <w:p>
+      <w:pPr>
+        <w:numPr>
+          <w:ilvl w:val="0"/>
+          <w:numId w:val="22"/>
+        </w:numPr>
+      </w:pPr>
+      <w:r>
+        <w:rPr>
+          <w:b/>
+          <w:bCs/>
+        </w:rPr>
+        <w:t>Nierówny podział serii</w:t>
+      </w:r>
+    </w:p>
+    <w:p>
+      <w:pPr>
+        <w:numPr>
+          <w:ilvl w:val="1"/>
+          <w:numId w:val="22"/>
+        </w:numPr>
+      </w:pPr>
+      <w:r>
+        <w:t>Ostatnia seria może być niepełna</w:t>
+      </w:r>
+    </w:p>
+    <w:p>
+      <w:pPr>
+        <w:numPr>
+          <w:ilvl w:val="1"/>
+          <w:numId w:val="22"/>
+        </w:numPr>
+      </w:pPr>
+      <w:r>
+        <w:t>Teoretyczne wzory zakładają pełne serie</w:t>
+      </w:r>
+    </w:p>
+    <w:p>
+      <w:pPr>
+        <w:numPr>
+          <w:ilvl w:val="0"/>
+          <w:numId w:val="22"/>
+        </w:numPr>
+      </w:pPr>
+      <w:r>
+        <w:rPr>
+          <w:b/>
+          <w:bCs/>
+        </w:rPr>
+        <w:t>Zaokrąglenia matematyczne</w:t>
+      </w:r>
+    </w:p>
+    <w:p>
+      <w:pPr>
+        <w:numPr>
+          <w:ilvl w:val="1"/>
+          <w:numId w:val="22"/>
+        </w:numPr>
+      </w:pPr>
+      <w:r>
+        <w:t xml:space="preserve">Wzór </w:t>
+      </w:r>
+      <w:r>
+        <w:rPr>
+          <w:rFonts w:ascii="Cambria Math" w:hAnsi="Cambria Math" w:cs="Cambria Math"/>
+        </w:rPr>
+        <w:t>⌈</w:t>
+      </w:r>
+      <w:r>
+        <w:t>log</w:t>
+      </w:r>
+      <w:r>
+        <w:rPr>
+          <w:vertAlign w:val="subscript"/>
+        </w:rPr>
+        <w:t>n</w:t>
+      </w:r>
+      <w:r>
+        <w:t>(r)</w:t>
+      </w:r>
+      <w:r>
+        <w:rPr>
+          <w:rFonts w:ascii="Cambria Math" w:hAnsi="Cambria Math" w:cs="Cambria Math"/>
+        </w:rPr>
+        <w:t>⌉</w:t>
+      </w:r>
+      <w:r>
+        <w:t xml:space="preserve"> mo</w:t>
+      </w:r>
+      <w:r>
+        <w:rPr>
+          <w:rFonts w:ascii="Aptos" w:hAnsi="Aptos" w:cs="Aptos"/>
+        </w:rPr>
+        <w:t>ż</w:t>
+      </w:r>
+      <w:r>
+        <w:t>e niedoszacowywa</w:t>
+      </w:r>
+      <w:r>
+        <w:rPr>
+          <w:rFonts w:ascii="Aptos" w:hAnsi="Aptos" w:cs="Aptos"/>
+        </w:rPr>
+        <w:t>ć</w:t>
+      </w:r>
+      <w:r>
+        <w:t xml:space="preserve"> dla niekt</w:t>
+      </w:r>
+      <w:r>
+        <w:rPr>
+          <w:rFonts w:ascii="Aptos" w:hAnsi="Aptos" w:cs="Aptos"/>
+        </w:rPr>
+        <w:t>ó</w:t>
+      </w:r>
+      <w:r>
+        <w:t>rych warto</w:t>
+      </w:r>
+      <w:r>
+        <w:rPr>
+          <w:rFonts w:ascii="Aptos" w:hAnsi="Aptos" w:cs="Aptos"/>
+        </w:rPr>
+        <w:t>ś</w:t>
+      </w:r>
+      <w:r>
+        <w:t>ci r</w:t>
+      </w:r>
+    </w:p>
+    <w:p>
+      <w:pPr>
+        <w:numPr>
+          <w:ilvl w:val="1"/>
+          <w:numId w:val="22"/>
+        </w:numPr>
+      </w:pPr>
+      <w:r>
+        <w:t>Przykład: dla r=20 i n=5, log</w:t>
+      </w:r>
+      <w:r>
+        <w:rPr>
+          <w:vertAlign w:val="subscript"/>
+        </w:rPr>
+        <w:t>5</w:t>
+      </w:r>
+      <w:r>
+        <w:t xml:space="preserve">(20)=1.861, </w:t>
+      </w:r>
+      <w:r>
+        <w:rPr>
+          <w:rFonts w:ascii="Cambria Math" w:hAnsi="Cambria Math" w:cs="Cambria Math"/>
+        </w:rPr>
+        <w:t>⌈</w:t>
+      </w:r>
+      <w:r>
+        <w:t>1.861</w:t>
+      </w:r>
+      <w:r>
+        <w:rPr>
+          <w:rFonts w:ascii="Cambria Math" w:hAnsi="Cambria Math" w:cs="Cambria Math"/>
+        </w:rPr>
+        <w:t>⌉</w:t>
+      </w:r>
+      <w:r>
+        <w:t>=2, ale praktycznie potrzeba 3 faz</w:t>
+      </w:r>
+    </w:p>
+    <w:p>
+      <w:pPr>
+        <w:numPr>
+          <w:ilvl w:val="0"/>
+          <w:numId w:val="22"/>
+        </w:numPr>
+      </w:pPr>
+      <w:r>
+        <w:rPr>
+          <w:b/>
+          <w:bCs/>
+        </w:rPr>
+        <w:t>Dodatkowe operacje</w:t>
+      </w:r>
+    </w:p>
+    <w:p>
+      <w:pPr>
+        <w:numPr>
+          <w:ilvl w:val="1"/>
+          <w:numId w:val="22"/>
+        </w:numPr>
+      </w:pPr>
+      <w:r>
+        <w:t>Operacje zapisu ostatniego niepełnego bufora</w:t>
+      </w:r>
+    </w:p>
+    <w:p>
+      <w:pPr>
+        <w:numPr>
+          <w:ilvl w:val="1"/>
+          <w:numId w:val="22"/>
+        </w:numPr>
+      </w:pPr>
+      <w:r>
+        <w:t>Operacje związane z zarządzaniem plikami tymczasowymi</w:t>
+      </w:r>
+    </w:p>
+    <w:p>
+      <w:pPr>
         <w:rPr>
           <w:b/>
           <w:bCs/>
           <w:sz w:val="28"/>
           <w:szCs w:val="28"/>
         </w:rPr>
-        <w:t>7.2. Przyczyny rozbieżności</w:t>
-      </w:r>
-    </w:p>
-    <w:p>
-      <w:pPr>
-        <w:numPr>
-          <w:ilvl w:val="0"/>
-          <w:numId w:val="22"/>
-        </w:numPr>
-      </w:pPr>
-      <w:r>
-        <w:rPr>
-          <w:b/>
-          <w:bCs/>
-        </w:rPr>
-        <w:t>Nierówny podział serii</w:t>
-      </w:r>
-    </w:p>
-    <w:p>
-      <w:pPr>
-        <w:numPr>
-          <w:ilvl w:val="1"/>
-          <w:numId w:val="22"/>
-        </w:numPr>
-      </w:pPr>
-      <w:r>
-        <w:t>Ostatnia seria może być niepełna</w:t>
-      </w:r>
-    </w:p>
-    <w:p>
-      <w:pPr>
-        <w:numPr>
-          <w:ilvl w:val="1"/>
-          <w:numId w:val="22"/>
-        </w:numPr>
-      </w:pPr>
-      <w:r>
-        <w:t>Teoretyczne wzory zakładają pełne serie</w:t>
-      </w:r>
-    </w:p>
-    <w:p>
-      <w:pPr>
-        <w:numPr>
-          <w:ilvl w:val="0"/>
-          <w:numId w:val="22"/>
-        </w:numPr>
-      </w:pPr>
-      <w:r>
-        <w:rPr>
-          <w:b/>
-          <w:bCs/>
-        </w:rPr>
-        <w:t>Zaokrąglenia matematyczne</w:t>
-      </w:r>
-    </w:p>
-    <w:p>
-      <w:pPr>
-        <w:numPr>
-          <w:ilvl w:val="1"/>
-          <w:numId w:val="22"/>
-        </w:numPr>
-      </w:pPr>
-      <w:r>
-        <w:t xml:space="preserve">Wzór </w:t>
-      </w:r>
-      <w:r>
-        <w:rPr>
-          <w:rFonts w:ascii="Cambria Math" w:hAnsi="Cambria Math" w:cs="Cambria Math"/>
-        </w:rPr>
-        <w:t>⌈</w:t>
-      </w:r>
-      <w:r>
-        <w:t>log</w:t>
-      </w:r>
-      <w:r>
-        <w:rPr>
-          <w:vertAlign w:val="subscript"/>
-        </w:rPr>
-        <w:t>n</w:t>
-      </w:r>
-      <w:r>
-        <w:t>(r)</w:t>
-      </w:r>
-      <w:r>
-        <w:rPr>
-          <w:rFonts w:ascii="Cambria Math" w:hAnsi="Cambria Math" w:cs="Cambria Math"/>
-        </w:rPr>
-        <w:t>⌉</w:t>
-      </w:r>
-      <w:r>
-        <w:t xml:space="preserve"> mo</w:t>
-      </w:r>
-      <w:r>
-        <w:rPr>
-          <w:rFonts w:ascii="Aptos" w:hAnsi="Aptos" w:cs="Aptos"/>
-        </w:rPr>
-        <w:t>ż</w:t>
-      </w:r>
-      <w:r>
-        <w:t>e niedoszacowywa</w:t>
-      </w:r>
-      <w:r>
-        <w:rPr>
-          <w:rFonts w:ascii="Aptos" w:hAnsi="Aptos" w:cs="Aptos"/>
-        </w:rPr>
-        <w:t>ć</w:t>
-      </w:r>
-      <w:r>
-        <w:t xml:space="preserve"> dla niekt</w:t>
-      </w:r>
-      <w:r>
-        <w:rPr>
-          <w:rFonts w:ascii="Aptos" w:hAnsi="Aptos" w:cs="Aptos"/>
-        </w:rPr>
-        <w:t>ó</w:t>
-      </w:r>
-      <w:r>
-        <w:t>rych warto</w:t>
-      </w:r>
-      <w:r>
-        <w:rPr>
-          <w:rFonts w:ascii="Aptos" w:hAnsi="Aptos" w:cs="Aptos"/>
-        </w:rPr>
-        <w:t>ś</w:t>
-      </w:r>
-      <w:r>
-        <w:t>ci r</w:t>
-      </w:r>
-    </w:p>
-    <w:p>
-      <w:pPr>
-        <w:numPr>
-          <w:ilvl w:val="1"/>
-          <w:numId w:val="22"/>
-        </w:numPr>
-      </w:pPr>
-      <w:r>
-        <w:t>Przykład: dla r=20 i n=5, log</w:t>
-      </w:r>
-      <w:r>
-        <w:rPr>
-          <w:vertAlign w:val="subscript"/>
-        </w:rPr>
-        <w:t>5</w:t>
-      </w:r>
-      <w:r>
-        <w:t xml:space="preserve">(20)=1.861, </w:t>
-      </w:r>
-      <w:r>
-        <w:rPr>
-          <w:rFonts w:ascii="Cambria Math" w:hAnsi="Cambria Math" w:cs="Cambria Math"/>
-        </w:rPr>
-        <w:t>⌈</w:t>
-      </w:r>
-      <w:r>
-        <w:t>1.861</w:t>
-      </w:r>
-      <w:r>
-        <w:rPr>
-          <w:rFonts w:ascii="Cambria Math" w:hAnsi="Cambria Math" w:cs="Cambria Math"/>
-        </w:rPr>
-        <w:t>⌉</w:t>
-      </w:r>
-      <w:r>
-        <w:t>=2, ale praktycznie potrzeba 3 faz</w:t>
-      </w:r>
-    </w:p>
-    <w:p>
-      <w:pPr>
-        <w:numPr>
-          <w:ilvl w:val="0"/>
-          <w:numId w:val="22"/>
-        </w:numPr>
-      </w:pPr>
-      <w:r>
-        <w:rPr>
-          <w:b/>
-          <w:bCs/>
-        </w:rPr>
-        <w:t>Dodatkowe operacje</w:t>
-      </w:r>
-    </w:p>
-    <w:p>
-      <w:pPr>
-        <w:numPr>
-          <w:ilvl w:val="1"/>
-          <w:numId w:val="22"/>
-        </w:numPr>
-      </w:pPr>
-      <w:r>
-        <w:t>Operacje zapisu ostatniego niepełnego bufora</w:t>
-      </w:r>
-    </w:p>
-    <w:p>
-      <w:pPr>
-        <w:numPr>
-          <w:ilvl w:val="1"/>
-          <w:numId w:val="22"/>
-        </w:numPr>
-      </w:pPr>
-      <w:r>
-        <w:t>Operacje związane z zarządzaniem plikami tymczasowymi</w:t>
-      </w:r>
-    </w:p>
-    <w:p>
-      <w:pPr>
+      </w:pPr>
+      <w:r>
         <w:rPr>
           <w:b/>
           <w:bCs/>
           <w:sz w:val="28"/>
           <w:szCs w:val="28"/>
         </w:rPr>
-      </w:pPr>
-      <w:r>
+        <w:t>7.3. Wnioski z porównania</w:t>
+      </w:r>
+    </w:p>
+    <w:p>
+      <w:pPr>
+        <w:numPr>
+          <w:ilvl w:val="0"/>
+          <w:numId w:val="23"/>
+        </w:numPr>
+      </w:pPr>
+      <w:r>
+        <w:rPr>
+          <w:b/>
+          <w:bCs/>
+        </w:rPr>
+        <w:t>Dla dużej liczby buforów (n=50):</w:t>
+      </w:r>
+    </w:p>
+    <w:p>
+      <w:pPr>
+        <w:numPr>
+          <w:ilvl w:val="1"/>
+          <w:numId w:val="23"/>
+        </w:numPr>
+      </w:pPr>
+      <w:r>
+        <w:t>Wyniki zgodne z teorią</w:t>
+      </w:r>
+    </w:p>
+    <w:p>
+      <w:pPr>
+        <w:numPr>
+          <w:ilvl w:val="1"/>
+          <w:numId w:val="23"/>
+        </w:numPr>
+      </w:pPr>
+      <w:r>
+        <w:t>Przewidywalność algorytmu</w:t>
+      </w:r>
+      <w:r>
+        <w:t xml:space="preserve"> bardzo</w:t>
+      </w:r>
+      <w:r>
+        <w:t xml:space="preserve"> wysoka</w:t>
+      </w:r>
+    </w:p>
+    <w:p>
+      <w:pPr>
+        <w:numPr>
+          <w:ilvl w:val="1"/>
+          <w:numId w:val="23"/>
+        </w:numPr>
+      </w:pPr>
+      <w:r>
+        <w:t>M</w:t>
+      </w:r>
+      <w:r>
+        <w:t>niejsze</w:t>
+      </w:r>
+      <w:r>
+        <w:t xml:space="preserve"> n/r (n&gt;&gt;r) skutkuje lepszą zgodnością</w:t>
+      </w:r>
+    </w:p>
+    <w:p>
+      <w:pPr>
+        <w:numPr>
+          <w:ilvl w:val="0"/>
+          <w:numId w:val="23"/>
+        </w:numPr>
+      </w:pPr>
+      <w:r>
+        <w:rPr>
+          <w:b/>
+          <w:bCs/>
+        </w:rPr>
+        <w:t>Dla małej liczby buforów (n=5):</w:t>
+      </w:r>
+    </w:p>
+    <w:p>
+      <w:pPr>
+        <w:numPr>
+          <w:ilvl w:val="1"/>
+          <w:numId w:val="23"/>
+        </w:numPr>
+      </w:pPr>
+      <w:r>
+        <w:t>Większe rozbieżności dla dużych N</w:t>
+      </w:r>
+      <w:r>
+        <w:t xml:space="preserve"> a małych ilości i wielkości buforów</w:t>
+      </w:r>
+    </w:p>
+    <w:p>
+      <w:pPr>
+        <w:numPr>
+          <w:ilvl w:val="1"/>
+          <w:numId w:val="23"/>
+        </w:numPr>
+      </w:pPr>
+      <w:r>
+        <w:t>Dłuższy czas wykonywania algorytmów niż w przypadku n=50</w:t>
+      </w:r>
+    </w:p>
+    <w:p>
+      <w:pPr>
+        <w:numPr>
+          <w:ilvl w:val="1"/>
+          <w:numId w:val="23"/>
+        </w:numPr>
+      </w:pPr>
+      <w:r>
+        <w:t>Znaczna liczba operacji dyskowych</w:t>
+      </w:r>
+    </w:p>
+    <w:p>
+      <w:pPr>
+        <w:numPr>
+          <w:ilvl w:val="0"/>
+          <w:numId w:val="23"/>
+        </w:numPr>
+      </w:pPr>
+      <w:r>
+        <w:rPr>
+          <w:b/>
+          <w:bCs/>
+        </w:rPr>
+        <w:lastRenderedPageBreak/>
+        <w:t>Ogólnie:</w:t>
+      </w:r>
+    </w:p>
+    <w:p>
+      <w:pPr>
+        <w:numPr>
+          <w:ilvl w:val="1"/>
+          <w:numId w:val="23"/>
+        </w:numPr>
+      </w:pPr>
+      <w:r>
+        <w:t>Teoretyczne wzory dają dolne ograniczenie (optimistic estimate)</w:t>
+      </w:r>
+    </w:p>
+    <w:p>
+      <w:pPr>
+        <w:numPr>
+          <w:ilvl w:val="1"/>
+          <w:numId w:val="23"/>
+        </w:numPr>
+      </w:pPr>
+      <w:r>
+        <w:t>Praktyczne wyniki nigdy nie są gorsze niż O(N log N)</w:t>
+      </w:r>
+    </w:p>
+    <w:p>
+      <w:pPr>
+        <w:numPr>
+          <w:ilvl w:val="1"/>
+          <w:numId w:val="23"/>
+        </w:numPr>
+      </w:pPr>
+      <w:r>
+        <w:t>Wzrost liczby buforów drastycznie redukuje liczbę faz</w:t>
+      </w:r>
+      <w:r>
+        <w:t xml:space="preserve"> i operacji dyskowych</w:t>
+      </w:r>
+    </w:p>
+    <w:p/>
+    <w:p>
+      <w:pPr>
         <w:rPr>
           <w:b/>
           <w:bCs/>
           <w:sz w:val="28"/>
           <w:szCs w:val="28"/>
         </w:rPr>
-        <w:t>7.3. Wnioski z porównania</w:t>
-      </w:r>
-    </w:p>
-    <w:p>
-      <w:pPr>
-        <w:numPr>
-          <w:ilvl w:val="0"/>
-          <w:numId w:val="23"/>
-        </w:numPr>
-      </w:pPr>
-      <w:r>
-        <w:rPr>
-          <w:b/>
-          <w:bCs/>
-        </w:rPr>
-        <w:t>Dla dużej liczby buforów (n=50):</w:t>
-      </w:r>
-    </w:p>
-    <w:p>
-      <w:pPr>
-        <w:numPr>
-          <w:ilvl w:val="1"/>
-          <w:numId w:val="23"/>
-        </w:numPr>
-      </w:pPr>
-      <w:r>
-        <w:t>Wyniki bardzo zgodne z teorią</w:t>
-      </w:r>
-    </w:p>
-    <w:p>
-      <w:pPr>
-        <w:numPr>
-          <w:ilvl w:val="1"/>
-          <w:numId w:val="23"/>
-        </w:numPr>
-      </w:pPr>
-      <w:r>
-        <w:t>Przewidywalność algorytmu wysoka</w:t>
-      </w:r>
-    </w:p>
-    <w:p>
-      <w:pPr>
-        <w:numPr>
-          <w:ilvl w:val="1"/>
-          <w:numId w:val="23"/>
-        </w:numPr>
-      </w:pPr>
-      <w:r>
-        <w:t>Małe n/r (n&gt;&gt;r) skutkuje lepszą zgodnością</w:t>
-      </w:r>
-    </w:p>
-    <w:p>
-      <w:pPr>
-        <w:numPr>
-          <w:ilvl w:val="0"/>
-          <w:numId w:val="23"/>
-        </w:numPr>
-      </w:pPr>
-      <w:r>
-        <w:rPr>
-          <w:b/>
-          <w:bCs/>
-        </w:rPr>
-        <w:t>Dla małej liczby buforów (n=5):</w:t>
-      </w:r>
-    </w:p>
-    <w:p>
-      <w:pPr>
-        <w:numPr>
-          <w:ilvl w:val="1"/>
-          <w:numId w:val="23"/>
-        </w:numPr>
-      </w:pPr>
-      <w:r>
-        <w:t>Większe rozbieżności dla dużych N</w:t>
-      </w:r>
-    </w:p>
-    <w:p>
-      <w:pPr>
-        <w:numPr>
-          <w:ilvl w:val="1"/>
-          <w:numId w:val="23"/>
-        </w:numPr>
-      </w:pPr>
-      <w:r>
-        <w:t>Wpływ ma struktura drzewa scalania</w:t>
-      </w:r>
-    </w:p>
-    <w:p>
-      <w:pPr>
-        <w:numPr>
-          <w:ilvl w:val="1"/>
-          <w:numId w:val="23"/>
-        </w:numPr>
-      </w:pPr>
-      <w:r>
-        <w:t>Optymistyczne założenia teoretyczne</w:t>
-      </w:r>
-    </w:p>
-    <w:p>
-      <w:pPr>
-        <w:numPr>
-          <w:ilvl w:val="0"/>
-          <w:numId w:val="23"/>
-        </w:numPr>
-      </w:pPr>
-      <w:r>
-        <w:rPr>
-          <w:b/>
-          <w:bCs/>
-        </w:rPr>
-        <w:lastRenderedPageBreak/>
-        <w:t>Ogólnie:</w:t>
-      </w:r>
-    </w:p>
-    <w:p>
-      <w:pPr>
-        <w:numPr>
-          <w:ilvl w:val="1"/>
-          <w:numId w:val="23"/>
-        </w:numPr>
-      </w:pPr>
-      <w:r>
-        <w:t>Teoretyczne wzory dają dolne ograniczenie (optimistic estimate)</w:t>
-      </w:r>
-    </w:p>
-    <w:p>
-      <w:pPr>
-        <w:numPr>
-          <w:ilvl w:val="1"/>
-          <w:numId w:val="23"/>
-        </w:numPr>
-      </w:pPr>
-      <w:r>
-        <w:t>Praktyczne wyniki nigdy nie są gorsze niż O(N log N)</w:t>
-      </w:r>
-    </w:p>
-    <w:p>
-      <w:pPr>
-        <w:numPr>
-          <w:ilvl w:val="1"/>
-          <w:numId w:val="23"/>
-        </w:numPr>
-      </w:pPr>
-      <w:r>
-        <w:t>Wzrost liczby buforów drastycznie redukuje liczbę faz</w:t>
-      </w:r>
-    </w:p>
-    <w:p/>
-    <w:p>
-      <w:pPr>
+      </w:pPr>
+      <w:r>
         <w:rPr>
           <w:b/>
           <w:bCs/>
           <w:sz w:val="28"/>
           <w:szCs w:val="28"/>
         </w:rPr>
-      </w:pPr>
-      <w:r>
+        <w:br w:type="page"/>
+      </w:r>
+    </w:p>
+    <w:p>
+      <w:pPr>
+        <w:jc w:val="center"/>
         <w:rPr>
           <w:b/>
           <w:bCs/>
           <w:sz w:val="28"/>
           <w:szCs w:val="28"/>
         </w:rPr>
-        <w:br w:type="page"/>
-      </w:r>
-    </w:p>
-    <w:p>
-      <w:pPr>
-        <w:jc w:val="center"/>
+      </w:pPr>
+      <w:r>
         <w:rPr>
           <w:b/>
           <w:bCs/>
           <w:sz w:val="28"/>
           <w:szCs w:val="28"/>
         </w:rPr>
-      </w:pPr>
-      <w:r>
+        <w:lastRenderedPageBreak/>
+        <w:t>8. Wnioski końcowe</w:t>
+      </w:r>
+    </w:p>
+    <w:p>
+      <w:pPr>
         <w:rPr>
           <w:b/>
           <w:bCs/>
           <w:sz w:val="28"/>
           <w:szCs w:val="28"/>
         </w:rPr>
-        <w:lastRenderedPageBreak/>
-        <w:t>8. Wnioski końcowe</w:t>
-      </w:r>
-    </w:p>
-    <w:p>
-      <w:pPr>
+      </w:pPr>
+      <w:r>
         <w:rPr>
           <w:b/>
           <w:bCs/>
           <w:sz w:val="28"/>
           <w:szCs w:val="28"/>
         </w:rPr>
-      </w:pPr>
-      <w:r>
+        <w:t>8.1. Efektywność algorytmu</w:t>
+      </w:r>
+    </w:p>
+    <w:p>
+      <w:pPr>
+        <w:numPr>
+          <w:ilvl w:val="0"/>
+          <w:numId w:val="24"/>
+        </w:numPr>
+      </w:pPr>
+      <w:r>
+        <w:rPr>
+          <w:b/>
+          <w:bCs/>
+        </w:rPr>
+        <w:t>Sortowanie z wieloma buforami jest bardzo efektywne:</w:t>
+      </w:r>
+    </w:p>
+    <w:p>
+      <w:pPr>
+        <w:numPr>
+          <w:ilvl w:val="1"/>
+          <w:numId w:val="24"/>
+        </w:numPr>
+      </w:pPr>
+      <w:r>
+        <w:t>Dla N=100000</w:t>
+      </w:r>
+      <w:r>
+        <w:t>,</w:t>
+      </w:r>
+      <w:r>
+        <w:t xml:space="preserve"> n=50</w:t>
+      </w:r>
+      <w:r>
+        <w:t xml:space="preserve"> i b=10</w:t>
+      </w:r>
+      <w:r>
+        <w:t>: tylko 2 fazy, 6000</w:t>
+      </w:r>
+      <w:r>
+        <w:t>0</w:t>
+      </w:r>
+      <w:r>
+        <w:t xml:space="preserve"> operacji</w:t>
+      </w:r>
+    </w:p>
+    <w:p>
+      <w:pPr>
+        <w:numPr>
+          <w:ilvl w:val="1"/>
+          <w:numId w:val="24"/>
+        </w:numPr>
+      </w:pPr>
+      <w:r>
+        <w:t>Dla porównania natural merge: około 600000 operacji</w:t>
+      </w:r>
+    </w:p>
+    <w:p>
+      <w:pPr>
+        <w:numPr>
+          <w:ilvl w:val="0"/>
+          <w:numId w:val="24"/>
+        </w:numPr>
+      </w:pPr>
+      <w:r>
+        <w:rPr>
+          <w:b/>
+          <w:bCs/>
+        </w:rPr>
+        <w:t>Kluczowy wpływ liczby buforów:</w:t>
+      </w:r>
+    </w:p>
+    <w:p>
+      <w:pPr>
+        <w:numPr>
+          <w:ilvl w:val="1"/>
+          <w:numId w:val="24"/>
+        </w:numPr>
+      </w:pPr>
+      <w:r>
+        <w:t xml:space="preserve">Zwiększenie n z 5 do 50 daje 10-krotną redukcję liczby </w:t>
+      </w:r>
+      <w:r>
+        <w:t>początkowych serii</w:t>
+      </w:r>
+    </w:p>
+    <w:p>
+      <w:pPr>
+        <w:numPr>
+          <w:ilvl w:val="1"/>
+          <w:numId w:val="24"/>
+        </w:numPr>
+      </w:pPr>
+      <w:r>
+        <w:t>Dla N=100000: redukcja z 6 do 2 faz</w:t>
+      </w:r>
+    </w:p>
+    <w:p>
+      <w:pPr>
+        <w:numPr>
+          <w:ilvl w:val="1"/>
+          <w:numId w:val="24"/>
+        </w:numPr>
+      </w:pPr>
+      <w:r>
+        <w:t>Redukcja operacji: z 14000</w:t>
+      </w:r>
+      <w:r>
+        <w:t>0</w:t>
+      </w:r>
+      <w:r>
+        <w:t xml:space="preserve"> do 6000</w:t>
+      </w:r>
+      <w:r>
+        <w:t>0</w:t>
+      </w:r>
+    </w:p>
+    <w:p>
+      <w:pPr>
+        <w:numPr>
+          <w:ilvl w:val="0"/>
+          <w:numId w:val="24"/>
+        </w:numPr>
+      </w:pPr>
+      <w:r>
+        <w:rPr>
+          <w:b/>
+          <w:bCs/>
+        </w:rPr>
+        <w:t>Skalowalność:</w:t>
+      </w:r>
+    </w:p>
+    <w:p>
+      <w:pPr>
+        <w:numPr>
+          <w:ilvl w:val="1"/>
+          <w:numId w:val="24"/>
+        </w:numPr>
+      </w:pPr>
+      <w:r>
+        <w:t>Algorytm dobrze skaluje się dla dużych plików</w:t>
+      </w:r>
+    </w:p>
+    <w:p>
+      <w:pPr>
+        <w:numPr>
+          <w:ilvl w:val="1"/>
+          <w:numId w:val="24"/>
+        </w:numPr>
+      </w:pPr>
+      <w:r>
+        <w:t>Złożoność O(N log</w:t>
+      </w:r>
+      <w:r>
+        <w:rPr>
+          <w:vertAlign w:val="subscript"/>
+        </w:rPr>
+        <w:t>n</w:t>
+      </w:r>
+      <w:r>
+        <w:t xml:space="preserve"> N) jest osiągana w praktyce</w:t>
+      </w:r>
+    </w:p>
+    <w:p>
+      <w:pPr>
+        <w:numPr>
+          <w:ilvl w:val="1"/>
+          <w:numId w:val="24"/>
+        </w:numPr>
+      </w:pPr>
+      <w:r>
+        <w:t>Dla n → ∞, liczba faz → 0 (gdy N ≤ n×b)</w:t>
+      </w:r>
+    </w:p>
+    <w:p>
+      <w:pPr>
         <w:rPr>
           <w:b/>
           <w:bCs/>
           <w:sz w:val="28"/>
           <w:szCs w:val="28"/>
         </w:rPr>
-        <w:t>8.1. Efektywność algorytmu</w:t>
-      </w:r>
-    </w:p>
-    <w:p>
-      <w:pPr>
-        <w:numPr>
-          <w:ilvl w:val="0"/>
-          <w:numId w:val="24"/>
-        </w:numPr>
-      </w:pPr>
-      <w:r>
-        <w:rPr>
-          <w:b/>
-          <w:bCs/>
-        </w:rPr>
-        <w:t>Sortowanie z wieloma buforami jest bardzo efektywne:</w:t>
-      </w:r>
-    </w:p>
-    <w:p>
-      <w:pPr>
-        <w:numPr>
-          <w:ilvl w:val="1"/>
-          <w:numId w:val="24"/>
-        </w:numPr>
-      </w:pPr>
-      <w:r>
-        <w:t>Dla N=100000</w:t>
-      </w:r>
-      <w:r>
-        <w:t>,</w:t>
-      </w:r>
-      <w:r>
-        <w:t xml:space="preserve"> n=50</w:t>
-      </w:r>
-      <w:r>
-        <w:t xml:space="preserve"> i b=10</w:t>
-      </w:r>
-      <w:r>
-        <w:t>: tylko 2 fazy, 60001 operacji</w:t>
-      </w:r>
-    </w:p>
-    <w:p>
-      <w:pPr>
-        <w:numPr>
-          <w:ilvl w:val="1"/>
-          <w:numId w:val="24"/>
-        </w:numPr>
-      </w:pPr>
-      <w:r>
-        <w:t>Dla porównania natural merge: około 600000 operacji</w:t>
-      </w:r>
-    </w:p>
-    <w:p>
-      <w:pPr>
-        <w:numPr>
-          <w:ilvl w:val="0"/>
-          <w:numId w:val="24"/>
-        </w:numPr>
-      </w:pPr>
-      <w:r>
-        <w:rPr>
-          <w:b/>
-          <w:bCs/>
-        </w:rPr>
-        <w:t>Kluczowy wpływ liczby buforów:</w:t>
-      </w:r>
-    </w:p>
-    <w:p>
-      <w:pPr>
-        <w:numPr>
-          <w:ilvl w:val="1"/>
-          <w:numId w:val="24"/>
-        </w:numPr>
-      </w:pPr>
-      <w:r>
-        <w:t xml:space="preserve">Zwiększenie n z 5 do 50 daje 10-krotną redukcję liczby </w:t>
-      </w:r>
-      <w:r>
-        <w:t>początkowych serii</w:t>
-      </w:r>
-    </w:p>
-    <w:p>
-      <w:pPr>
-        <w:numPr>
-          <w:ilvl w:val="1"/>
-          <w:numId w:val="24"/>
-        </w:numPr>
-      </w:pPr>
-      <w:r>
-        <w:t>Dla N=100000: redukcja z 6 do 2 faz</w:t>
-      </w:r>
-    </w:p>
-    <w:p>
-      <w:pPr>
-        <w:numPr>
-          <w:ilvl w:val="1"/>
-          <w:numId w:val="24"/>
-        </w:numPr>
-      </w:pPr>
-      <w:r>
-        <w:t>Redukcja operacji: z 140001 do 60001</w:t>
-      </w:r>
-    </w:p>
-    <w:p>
-      <w:pPr>
-        <w:numPr>
-          <w:ilvl w:val="0"/>
-          <w:numId w:val="24"/>
-        </w:numPr>
-      </w:pPr>
-      <w:r>
-        <w:rPr>
-          <w:b/>
-          <w:bCs/>
-        </w:rPr>
-        <w:t>Skalowalność:</w:t>
-      </w:r>
-    </w:p>
-    <w:p>
-      <w:pPr>
-        <w:numPr>
-          <w:ilvl w:val="1"/>
-          <w:numId w:val="24"/>
-        </w:numPr>
-      </w:pPr>
-      <w:r>
-        <w:t>Algorytm dobrze skaluje się dla dużych plików</w:t>
-      </w:r>
-    </w:p>
-    <w:p>
-      <w:pPr>
-        <w:numPr>
-          <w:ilvl w:val="1"/>
-          <w:numId w:val="24"/>
-        </w:numPr>
-      </w:pPr>
-      <w:r>
-        <w:t>Złożoność O(N log</w:t>
-      </w:r>
-      <w:r>
-        <w:rPr>
-          <w:vertAlign w:val="subscript"/>
-        </w:rPr>
-        <w:t>n</w:t>
-      </w:r>
-      <w:r>
-        <w:t xml:space="preserve"> N) jest osiągana w praktyce</w:t>
-      </w:r>
-    </w:p>
-    <w:p>
-      <w:pPr>
-        <w:numPr>
-          <w:ilvl w:val="1"/>
-          <w:numId w:val="24"/>
-        </w:numPr>
-      </w:pPr>
-      <w:r>
-        <w:t>Dla n → ∞, liczba faz → 0 (gdy N ≤ n×b)</w:t>
-      </w:r>
-    </w:p>
-    <w:p>
-      <w:pPr>
+      </w:pPr>
+      <w:r>
         <w:rPr>
           <w:b/>
           <w:bCs/>
           <w:sz w:val="28"/>
           <w:szCs w:val="28"/>
         </w:rPr>
-      </w:pPr>
-      <w:r>
+        <w:t>8.2. Zalety implementacji</w:t>
+      </w:r>
+    </w:p>
+    <w:p>
+      <w:pPr>
+        <w:numPr>
+          <w:ilvl w:val="0"/>
+          <w:numId w:val="25"/>
+        </w:numPr>
+      </w:pPr>
+      <w:r>
+        <w:t>Przejrzysta struktura kodu z rozdziałem odpowiedzialności</w:t>
+      </w:r>
+    </w:p>
+    <w:p>
+      <w:pPr>
+        <w:numPr>
+          <w:ilvl w:val="0"/>
+          <w:numId w:val="25"/>
+        </w:numPr>
+      </w:pPr>
+      <w:r>
+        <w:t>Dokładna symulacja operacji dyskowych</w:t>
+      </w:r>
+    </w:p>
+    <w:p>
+      <w:pPr>
+        <w:numPr>
+          <w:ilvl w:val="0"/>
+          <w:numId w:val="25"/>
+        </w:numPr>
+      </w:pPr>
+      <w:r>
+        <w:t>Możliwość debugowania z wyświetlaniem faz</w:t>
+      </w:r>
+    </w:p>
+    <w:p>
+      <w:pPr>
+        <w:numPr>
+          <w:ilvl w:val="0"/>
+          <w:numId w:val="25"/>
+        </w:numPr>
+      </w:pPr>
+      <w:r>
+        <w:t>Generator danych testowych i narzędzia do eksperymentów</w:t>
+      </w:r>
+    </w:p>
+    <w:p>
+      <w:pPr>
+        <w:numPr>
+          <w:ilvl w:val="0"/>
+          <w:numId w:val="25"/>
+        </w:numPr>
+      </w:pPr>
+      <w:r>
+        <w:t>Export wyników do formatu tekstowego i graficznego</w:t>
+      </w:r>
+    </w:p>
+    <w:p>
+      <w:pPr>
         <w:rPr>
           <w:b/>
           <w:bCs/>
           <w:sz w:val="28"/>
           <w:szCs w:val="28"/>
         </w:rPr>
-        <w:t>8.2. Zalety implementacji</w:t>
-      </w:r>
-    </w:p>
-    <w:p>
-      <w:pPr>
-        <w:numPr>
-          <w:ilvl w:val="0"/>
-          <w:numId w:val="25"/>
-        </w:numPr>
-      </w:pPr>
-      <w:r>
-        <w:t>Przejrzysta struktura kodu z rozdziałem odpowiedzialności</w:t>
-      </w:r>
-    </w:p>
-    <w:p>
-      <w:pPr>
-        <w:numPr>
-          <w:ilvl w:val="0"/>
-          <w:numId w:val="25"/>
-        </w:numPr>
-      </w:pPr>
-      <w:r>
-        <w:t>Dokładna symulacja operacji dyskowych</w:t>
-      </w:r>
-    </w:p>
-    <w:p>
-      <w:pPr>
-        <w:numPr>
-          <w:ilvl w:val="0"/>
-          <w:numId w:val="25"/>
-        </w:numPr>
-      </w:pPr>
-      <w:r>
-        <w:t>Możliwość debugowania z wyświetlaniem faz</w:t>
-      </w:r>
-    </w:p>
-    <w:p>
-      <w:pPr>
-        <w:numPr>
-          <w:ilvl w:val="0"/>
-          <w:numId w:val="25"/>
-        </w:numPr>
-      </w:pPr>
-      <w:r>
-        <w:t>Generator danych testowych i narzędzia do eksperymentów</w:t>
-      </w:r>
-    </w:p>
-    <w:p>
-      <w:pPr>
-        <w:numPr>
-          <w:ilvl w:val="0"/>
-          <w:numId w:val="25"/>
-        </w:numPr>
-      </w:pPr>
-      <w:r>
-        <w:t>Export wyników do formatu tekstowego i graficznego</w:t>
-      </w:r>
-    </w:p>
-    <w:p>
-      <w:pPr>
+      </w:pPr>
+      <w:r>
         <w:rPr>
           <w:b/>
           <w:bCs/>
           <w:sz w:val="28"/>
           <w:szCs w:val="28"/>
         </w:rPr>
-      </w:pPr>
-      <w:r>
-        <w:rPr>
-          <w:b/>
-          <w:bCs/>
-          <w:sz w:val="28"/>
-          <w:szCs w:val="28"/>
-        </w:rPr>
         <w:t>8.3. Obserwacje dodatkowe</w:t>
       </w:r>
     </w:p>
@@ -5530,7 +5899,13 @@
         </w:numPr>
       </w:pPr>
       <w:r>
-        <w:t>Większe n zawsze lepsze (mniej faz)</w:t>
+        <w:t>Większe n zawsze lepsze</w:t>
+      </w:r>
+      <w:r>
+        <w:t xml:space="preserve"> pod względem danych liczbowych</w:t>
+      </w:r>
+      <w:r>
+        <w:t xml:space="preserve"> (mniej faz)</w:t>
       </w:r>
     </w:p>
     <w:p>
@@ -6007,6 +6382,155 @@
     </w:lvl>
   </w:abstractNum>
   <w:abstractNum w:abstractNumId="2" w15:restartNumberingAfterBreak="0">
+    <w:nsid w:val="1330594E"/>
+    <w:multiLevelType w:val="multilevel"/>
+    <w:tmpl w:val="9A52A0E6"/>
+    <w:lvl w:ilvl="0">
+      <w:start w:val="1"/>
+      <w:numFmt w:val="bullet"/>
+      <w:lvlText w:val=""/>
+      <w:lvlJc w:val="left"/>
+      <w:pPr>
+        <w:tabs>
+          <w:tab w:val="num" w:pos="720"/>
+        </w:tabs>
+        <w:ind w:left="720" w:hanging="360"/>
+      </w:pPr>
+      <w:rPr>
+        <w:rFonts w:ascii="Symbol" w:hAnsi="Symbol" w:hint="default"/>
+        <w:sz w:val="20"/>
+      </w:rPr>
+    </w:lvl>
+    <w:lvl w:ilvl="1" w:tentative="1">
+      <w:start w:val="1"/>
+      <w:numFmt w:val="bullet"/>
+      <w:lvlText w:val="o"/>
+      <w:lvlJc w:val="left"/>
+      <w:pPr>
+        <w:tabs>
+          <w:tab w:val="num" w:pos="1440"/>
+        </w:tabs>
+        <w:ind w:left="1440" w:hanging="360"/>
+      </w:pPr>
+      <w:rPr>
+        <w:rFonts w:ascii="Courier New" w:hAnsi="Courier New" w:hint="default"/>
+        <w:sz w:val="20"/>
+      </w:rPr>
+    </w:lvl>
+    <w:lvl w:ilvl="2" w:tentative="1">
+      <w:start w:val="1"/>
+      <w:numFmt w:val="bullet"/>
+      <w:lvlText w:val=""/>
+      <w:lvlJc w:val="left"/>
+      <w:pPr>
+        <w:tabs>
+          <w:tab w:val="num" w:pos="2160"/>
+        </w:tabs>
+        <w:ind w:left="2160" w:hanging="360"/>
+      </w:pPr>
+      <w:rPr>
+        <w:rFonts w:ascii="Wingdings" w:hAnsi="Wingdings" w:hint="default"/>
+        <w:sz w:val="20"/>
+      </w:rPr>
+    </w:lvl>
+    <w:lvl w:ilvl="3" w:tentative="1">
+      <w:start w:val="1"/>
+      <w:numFmt w:val="bullet"/>
+      <w:lvlText w:val=""/>
+      <w:lvlJc w:val="left"/>
+      <w:pPr>
+        <w:tabs>
+          <w:tab w:val="num" w:pos="2880"/>
+        </w:tabs>
+        <w:ind w:left="2880" w:hanging="360"/>
+      </w:pPr>
+      <w:rPr>
+        <w:rFonts w:ascii="Wingdings" w:hAnsi="Wingdings" w:hint="default"/>
+        <w:sz w:val="20"/>
+      </w:rPr>
+    </w:lvl>
+    <w:lvl w:ilvl="4" w:tentative="1">
+      <w:start w:val="1"/>
+      <w:numFmt w:val="bullet"/>
+      <w:lvlText w:val=""/>
+      <w:lvlJc w:val="left"/>
+      <w:pPr>
+        <w:tabs>
+          <w:tab w:val="num" w:pos="3600"/>
+        </w:tabs>
+        <w:ind w:left="3600" w:hanging="360"/>
+      </w:pPr>
+      <w:rPr>
+        <w:rFonts w:ascii="Wingdings" w:hAnsi="Wingdings" w:hint="default"/>
+        <w:sz w:val="20"/>
+      </w:rPr>
+    </w:lvl>
+    <w:lvl w:ilvl="5" w:tentative="1">
+      <w:start w:val="1"/>
+      <w:numFmt w:val="bullet"/>
+      <w:lvlText w:val=""/>
+      <w:lvlJc w:val="left"/>
+      <w:pPr>
+        <w:tabs>
+          <w:tab w:val="num" w:pos="4320"/>
+        </w:tabs>
+        <w:ind w:left="4320" w:hanging="360"/>
+      </w:pPr>
+      <w:rPr>
+        <w:rFonts w:ascii="Wingdings" w:hAnsi="Wingdings" w:hint="default"/>
+        <w:sz w:val="20"/>
+      </w:rPr>
+    </w:lvl>
+    <w:lvl w:ilvl="6" w:tentative="1">
+      <w:start w:val="1"/>
+      <w:numFmt w:val="bullet"/>
+      <w:lvlText w:val=""/>
+      <w:lvlJc w:val="left"/>
+      <w:pPr>
+        <w:tabs>
+          <w:tab w:val="num" w:pos="5040"/>
+        </w:tabs>
+        <w:ind w:left="5040" w:hanging="360"/>
+      </w:pPr>
+      <w:rPr>
+        <w:rFonts w:ascii="Wingdings" w:hAnsi="Wingdings" w:hint="default"/>
+        <w:sz w:val="20"/>
+      </w:rPr>
+    </w:lvl>
+    <w:lvl w:ilvl="7" w:tentative="1">
+      <w:start w:val="1"/>
+      <w:numFmt w:val="bullet"/>
+      <w:lvlText w:val=""/>
+      <w:lvlJc w:val="left"/>
+      <w:pPr>
+        <w:tabs>
+          <w:tab w:val="num" w:pos="5760"/>
+        </w:tabs>
+        <w:ind w:left="5760" w:hanging="360"/>
+      </w:pPr>
+      <w:rPr>
+        <w:rFonts w:ascii="Wingdings" w:hAnsi="Wingdings" w:hint="default"/>
+        <w:sz w:val="20"/>
+      </w:rPr>
+    </w:lvl>
+    <w:lvl w:ilvl="8" w:tentative="1">
+      <w:start w:val="1"/>
+      <w:numFmt w:val="bullet"/>
+      <w:lvlText w:val=""/>
+      <w:lvlJc w:val="left"/>
+      <w:pPr>
+        <w:tabs>
+          <w:tab w:val="num" w:pos="6480"/>
+        </w:tabs>
+        <w:ind w:left="6480" w:hanging="360"/>
+      </w:pPr>
+      <w:rPr>
+        <w:rFonts w:ascii="Wingdings" w:hAnsi="Wingdings" w:hint="default"/>
+        <w:sz w:val="20"/>
+      </w:rPr>
+    </w:lvl>
+  </w:abstractNum>
+  <w:abstractNum w:abstractNumId="3" w15:restartNumberingAfterBreak="0">
     <w:nsid w:val="1FB33C0B"/>
     <w:multiLevelType w:val="multilevel"/>
     <w:tmpl w:val="4F585624"/>
@@ -6155,7 +6679,7 @@
       </w:rPr>
     </w:lvl>
   </w:abstractNum>
-  <w:abstractNum w:abstractNumId="3" w15:restartNumberingAfterBreak="0">
+  <w:abstractNum w:abstractNumId="4" w15:restartNumberingAfterBreak="0">
     <w:nsid w:val="236D503A"/>
     <w:multiLevelType w:val="multilevel"/>
     <w:tmpl w:val="FA484DFC"/>
@@ -6272,7 +6796,7 @@
       </w:pPr>
     </w:lvl>
   </w:abstractNum>
-  <w:abstractNum w:abstractNumId="4" w15:restartNumberingAfterBreak="0">
+  <w:abstractNum w:abstractNumId="5" w15:restartNumberingAfterBreak="0">
     <w:nsid w:val="27CA2E1F"/>
     <w:multiLevelType w:val="multilevel"/>
     <w:tmpl w:val="54E678E6"/>
@@ -6421,7 +6945,7 @@
       </w:rPr>
     </w:lvl>
   </w:abstractNum>
-  <w:abstractNum w:abstractNumId="5" w15:restartNumberingAfterBreak="0">
+  <w:abstractNum w:abstractNumId="6" w15:restartNumberingAfterBreak="0">
     <w:nsid w:val="2A331AEE"/>
     <w:multiLevelType w:val="multilevel"/>
     <w:tmpl w:val="8F9CD9F2"/>
@@ -6570,7 +7094,7 @@
       </w:rPr>
     </w:lvl>
   </w:abstractNum>
-  <w:abstractNum w:abstractNumId="6" w15:restartNumberingAfterBreak="0">
+  <w:abstractNum w:abstractNumId="7" w15:restartNumberingAfterBreak="0">
     <w:nsid w:val="2B6E6536"/>
     <w:multiLevelType w:val="multilevel"/>
     <w:tmpl w:val="406E4D26"/>
@@ -6719,7 +7243,7 @@
       </w:rPr>
     </w:lvl>
   </w:abstractNum>
-  <w:abstractNum w:abstractNumId="7" w15:restartNumberingAfterBreak="0">
+  <w:abstractNum w:abstractNumId="8" w15:restartNumberingAfterBreak="0">
     <w:nsid w:val="2E93778A"/>
     <w:multiLevelType w:val="multilevel"/>
     <w:tmpl w:val="73DE661A"/>
@@ -6868,7 +7392,7 @@
       </w:rPr>
     </w:lvl>
   </w:abstractNum>
-  <w:abstractNum w:abstractNumId="8" w15:restartNumberingAfterBreak="0">
+  <w:abstractNum w:abstractNumId="9" w15:restartNumberingAfterBreak="0">
     <w:nsid w:val="35385A7B"/>
     <w:multiLevelType w:val="multilevel"/>
     <w:tmpl w:val="E5D846B0"/>
@@ -6985,7 +7509,7 @@
       </w:pPr>
     </w:lvl>
   </w:abstractNum>
-  <w:abstractNum w:abstractNumId="9" w15:restartNumberingAfterBreak="0">
+  <w:abstractNum w:abstractNumId="10" w15:restartNumberingAfterBreak="0">
     <w:nsid w:val="390C4A8A"/>
     <w:multiLevelType w:val="multilevel"/>
     <w:tmpl w:val="AAF02D2C"/>
@@ -7102,7 +7626,7 @@
       </w:pPr>
     </w:lvl>
   </w:abstractNum>
-  <w:abstractNum w:abstractNumId="10" w15:restartNumberingAfterBreak="0">
+  <w:abstractNum w:abstractNumId="11" w15:restartNumberingAfterBreak="0">
     <w:nsid w:val="3E325090"/>
     <w:multiLevelType w:val="multilevel"/>
     <w:tmpl w:val="BEAA0676"/>
@@ -7251,7 +7775,7 @@
       </w:rPr>
     </w:lvl>
   </w:abstractNum>
-  <w:abstractNum w:abstractNumId="11" w15:restartNumberingAfterBreak="0">
+  <w:abstractNum w:abstractNumId="12" w15:restartNumberingAfterBreak="0">
     <w:nsid w:val="41A06733"/>
     <w:multiLevelType w:val="multilevel"/>
     <w:tmpl w:val="BDD41EB0"/>
@@ -7400,7 +7924,7 @@
       </w:rPr>
     </w:lvl>
   </w:abstractNum>
-  <w:abstractNum w:abstractNumId="12" w15:restartNumberingAfterBreak="0">
+  <w:abstractNum w:abstractNumId="13" w15:restartNumberingAfterBreak="0">
     <w:nsid w:val="4770559F"/>
     <w:multiLevelType w:val="multilevel"/>
     <w:tmpl w:val="0084413E"/>
@@ -7549,7 +8073,7 @@
       </w:rPr>
     </w:lvl>
   </w:abstractNum>
-  <w:abstractNum w:abstractNumId="13" w15:restartNumberingAfterBreak="0">
+  <w:abstractNum w:abstractNumId="14" w15:restartNumberingAfterBreak="0">
     <w:nsid w:val="4EAC6F1A"/>
     <w:multiLevelType w:val="multilevel"/>
     <w:tmpl w:val="006ECA6A"/>
@@ -7662,7 +8186,7 @@
       </w:pPr>
     </w:lvl>
   </w:abstractNum>
-  <w:abstractNum w:abstractNumId="14" w15:restartNumberingAfterBreak="0">
+  <w:abstractNum w:abstractNumId="15" w15:restartNumberingAfterBreak="0">
     <w:nsid w:val="4FA2309F"/>
     <w:multiLevelType w:val="multilevel"/>
     <w:tmpl w:val="F9DCF706"/>
@@ -7811,7 +8335,7 @@
       </w:rPr>
     </w:lvl>
   </w:abstractNum>
-  <w:abstractNum w:abstractNumId="15" w15:restartNumberingAfterBreak="0">
+  <w:abstractNum w:abstractNumId="16" w15:restartNumberingAfterBreak="0">
     <w:nsid w:val="516A1003"/>
     <w:multiLevelType w:val="multilevel"/>
     <w:tmpl w:val="D542C48E"/>
@@ -7924,7 +8448,7 @@
       </w:pPr>
     </w:lvl>
   </w:abstractNum>
-  <w:abstractNum w:abstractNumId="16" w15:restartNumberingAfterBreak="0">
+  <w:abstractNum w:abstractNumId="17" w15:restartNumberingAfterBreak="0">
     <w:nsid w:val="543A78E3"/>
     <w:multiLevelType w:val="multilevel"/>
     <w:tmpl w:val="D2F20760"/>
@@ -8073,7 +8597,7 @@
       </w:rPr>
     </w:lvl>
   </w:abstractNum>
-  <w:abstractNum w:abstractNumId="17" w15:restartNumberingAfterBreak="0">
+  <w:abstractNum w:abstractNumId="18" w15:restartNumberingAfterBreak="0">
     <w:nsid w:val="552B0D0A"/>
     <w:multiLevelType w:val="multilevel"/>
     <w:tmpl w:val="E1A281A8"/>
@@ -8186,7 +8710,7 @@
       </w:pPr>
     </w:lvl>
   </w:abstractNum>
-  <w:abstractNum w:abstractNumId="18" w15:restartNumberingAfterBreak="0">
+  <w:abstractNum w:abstractNumId="19" w15:restartNumberingAfterBreak="0">
     <w:nsid w:val="5C0F6D87"/>
     <w:multiLevelType w:val="multilevel"/>
     <w:tmpl w:val="631EEB8A"/>
@@ -8335,7 +8859,7 @@
       </w:rPr>
     </w:lvl>
   </w:abstractNum>
-  <w:abstractNum w:abstractNumId="19" w15:restartNumberingAfterBreak="0">
+  <w:abstractNum w:abstractNumId="20" w15:restartNumberingAfterBreak="0">
     <w:nsid w:val="5E3E349F"/>
     <w:multiLevelType w:val="multilevel"/>
     <w:tmpl w:val="C674DBD0"/>
@@ -8484,7 +9008,7 @@
       </w:rPr>
     </w:lvl>
   </w:abstractNum>
-  <w:abstractNum w:abstractNumId="20" w15:restartNumberingAfterBreak="0">
+  <w:abstractNum w:abstractNumId="21" w15:restartNumberingAfterBreak="0">
     <w:nsid w:val="5FA339D7"/>
     <w:multiLevelType w:val="multilevel"/>
     <w:tmpl w:val="35BCEE7C"/>
@@ -8633,7 +9157,7 @@
       </w:rPr>
     </w:lvl>
   </w:abstractNum>
-  <w:abstractNum w:abstractNumId="21" w15:restartNumberingAfterBreak="0">
+  <w:abstractNum w:abstractNumId="22" w15:restartNumberingAfterBreak="0">
     <w:nsid w:val="6789382C"/>
     <w:multiLevelType w:val="multilevel"/>
     <w:tmpl w:val="8042C8B4"/>
@@ -8750,7 +9274,7 @@
       </w:pPr>
     </w:lvl>
   </w:abstractNum>
-  <w:abstractNum w:abstractNumId="22" w15:restartNumberingAfterBreak="0">
+  <w:abstractNum w:abstractNumId="23" w15:restartNumberingAfterBreak="0">
     <w:nsid w:val="6A8D62ED"/>
     <w:multiLevelType w:val="multilevel"/>
     <w:tmpl w:val="C616E064"/>
@@ -8899,7 +9423,7 @@
       </w:rPr>
     </w:lvl>
   </w:abstractNum>
-  <w:abstractNum w:abstractNumId="23" w15:restartNumberingAfterBreak="0">
+  <w:abstractNum w:abstractNumId="24" w15:restartNumberingAfterBreak="0">
     <w:nsid w:val="6F7240D3"/>
     <w:multiLevelType w:val="multilevel"/>
     <w:tmpl w:val="464096A0"/>
@@ -9048,7 +9572,7 @@
       </w:rPr>
     </w:lvl>
   </w:abstractNum>
-  <w:abstractNum w:abstractNumId="24" w15:restartNumberingAfterBreak="0">
+  <w:abstractNum w:abstractNumId="25" w15:restartNumberingAfterBreak="0">
     <w:nsid w:val="730B46AF"/>
     <w:multiLevelType w:val="multilevel"/>
     <w:tmpl w:val="C42077FE"/>
@@ -9165,7 +9689,7 @@
       </w:pPr>
     </w:lvl>
   </w:abstractNum>
-  <w:abstractNum w:abstractNumId="25" w15:restartNumberingAfterBreak="0">
+  <w:abstractNum w:abstractNumId="26" w15:restartNumberingAfterBreak="0">
     <w:nsid w:val="7AC77CE7"/>
     <w:multiLevelType w:val="multilevel"/>
     <w:tmpl w:val="EBE69894"/>
@@ -9314,83 +9838,238 @@
       </w:rPr>
     </w:lvl>
   </w:abstractNum>
+  <w:abstractNum w:abstractNumId="27" w15:restartNumberingAfterBreak="0">
+    <w:nsid w:val="7D685A65"/>
+    <w:multiLevelType w:val="multilevel"/>
+    <w:tmpl w:val="43543FBC"/>
+    <w:lvl w:ilvl="0">
+      <w:start w:val="1"/>
+      <w:numFmt w:val="bullet"/>
+      <w:lvlText w:val=""/>
+      <w:lvlJc w:val="left"/>
+      <w:pPr>
+        <w:tabs>
+          <w:tab w:val="num" w:pos="720"/>
+        </w:tabs>
+        <w:ind w:left="720" w:hanging="360"/>
+      </w:pPr>
+      <w:rPr>
+        <w:rFonts w:ascii="Symbol" w:hAnsi="Symbol" w:hint="default"/>
+        <w:sz w:val="20"/>
+      </w:rPr>
+    </w:lvl>
+    <w:lvl w:ilvl="1">
+      <w:start w:val="1"/>
+      <w:numFmt w:val="bullet"/>
+      <w:lvlText w:val="o"/>
+      <w:lvlJc w:val="left"/>
+      <w:pPr>
+        <w:tabs>
+          <w:tab w:val="num" w:pos="1440"/>
+        </w:tabs>
+        <w:ind w:left="1440" w:hanging="360"/>
+      </w:pPr>
+      <w:rPr>
+        <w:rFonts w:ascii="Courier New" w:hAnsi="Courier New" w:hint="default"/>
+        <w:sz w:val="20"/>
+      </w:rPr>
+    </w:lvl>
+    <w:lvl w:ilvl="2" w:tentative="1">
+      <w:start w:val="1"/>
+      <w:numFmt w:val="bullet"/>
+      <w:lvlText w:val=""/>
+      <w:lvlJc w:val="left"/>
+      <w:pPr>
+        <w:tabs>
+          <w:tab w:val="num" w:pos="2160"/>
+        </w:tabs>
+        <w:ind w:left="2160" w:hanging="360"/>
+      </w:pPr>
+      <w:rPr>
+        <w:rFonts w:ascii="Wingdings" w:hAnsi="Wingdings" w:hint="default"/>
+        <w:sz w:val="20"/>
+      </w:rPr>
+    </w:lvl>
+    <w:lvl w:ilvl="3" w:tentative="1">
+      <w:start w:val="1"/>
+      <w:numFmt w:val="bullet"/>
+      <w:lvlText w:val=""/>
+      <w:lvlJc w:val="left"/>
+      <w:pPr>
+        <w:tabs>
+          <w:tab w:val="num" w:pos="2880"/>
+        </w:tabs>
+        <w:ind w:left="2880" w:hanging="360"/>
+      </w:pPr>
+      <w:rPr>
+        <w:rFonts w:ascii="Wingdings" w:hAnsi="Wingdings" w:hint="default"/>
+        <w:sz w:val="20"/>
+      </w:rPr>
+    </w:lvl>
+    <w:lvl w:ilvl="4" w:tentative="1">
+      <w:start w:val="1"/>
+      <w:numFmt w:val="bullet"/>
+      <w:lvlText w:val=""/>
+      <w:lvlJc w:val="left"/>
+      <w:pPr>
+        <w:tabs>
+          <w:tab w:val="num" w:pos="3600"/>
+        </w:tabs>
+        <w:ind w:left="3600" w:hanging="360"/>
+      </w:pPr>
+      <w:rPr>
+        <w:rFonts w:ascii="Wingdings" w:hAnsi="Wingdings" w:hint="default"/>
+        <w:sz w:val="20"/>
+      </w:rPr>
+    </w:lvl>
+    <w:lvl w:ilvl="5" w:tentative="1">
+      <w:start w:val="1"/>
+      <w:numFmt w:val="bullet"/>
+      <w:lvlText w:val=""/>
+      <w:lvlJc w:val="left"/>
+      <w:pPr>
+        <w:tabs>
+          <w:tab w:val="num" w:pos="4320"/>
+        </w:tabs>
+        <w:ind w:left="4320" w:hanging="360"/>
+      </w:pPr>
+      <w:rPr>
+        <w:rFonts w:ascii="Wingdings" w:hAnsi="Wingdings" w:hint="default"/>
+        <w:sz w:val="20"/>
+      </w:rPr>
+    </w:lvl>
+    <w:lvl w:ilvl="6" w:tentative="1">
+      <w:start w:val="1"/>
+      <w:numFmt w:val="bullet"/>
+      <w:lvlText w:val=""/>
+      <w:lvlJc w:val="left"/>
+      <w:pPr>
+        <w:tabs>
+          <w:tab w:val="num" w:pos="5040"/>
+        </w:tabs>
+        <w:ind w:left="5040" w:hanging="360"/>
+      </w:pPr>
+      <w:rPr>
+        <w:rFonts w:ascii="Wingdings" w:hAnsi="Wingdings" w:hint="default"/>
+        <w:sz w:val="20"/>
+      </w:rPr>
+    </w:lvl>
+    <w:lvl w:ilvl="7" w:tentative="1">
+      <w:start w:val="1"/>
+      <w:numFmt w:val="bullet"/>
+      <w:lvlText w:val=""/>
+      <w:lvlJc w:val="left"/>
+      <w:pPr>
+        <w:tabs>
+          <w:tab w:val="num" w:pos="5760"/>
+        </w:tabs>
+        <w:ind w:left="5760" w:hanging="360"/>
+      </w:pPr>
+      <w:rPr>
+        <w:rFonts w:ascii="Wingdings" w:hAnsi="Wingdings" w:hint="default"/>
+        <w:sz w:val="20"/>
+      </w:rPr>
+    </w:lvl>
+    <w:lvl w:ilvl="8" w:tentative="1">
+      <w:start w:val="1"/>
+      <w:numFmt w:val="bullet"/>
+      <w:lvlText w:val=""/>
+      <w:lvlJc w:val="left"/>
+      <w:pPr>
+        <w:tabs>
+          <w:tab w:val="num" w:pos="6480"/>
+        </w:tabs>
+        <w:ind w:left="6480" w:hanging="360"/>
+      </w:pPr>
+      <w:rPr>
+        <w:rFonts w:ascii="Wingdings" w:hAnsi="Wingdings" w:hint="default"/>
+        <w:sz w:val="20"/>
+      </w:rPr>
+    </w:lvl>
+  </w:abstractNum>
   <w:num w:numId="1" w16cid:durableId="1405224648">
-    <w:abstractNumId w:val="4"/>
+    <w:abstractNumId w:val="5"/>
   </w:num>
   <w:num w:numId="2" w16cid:durableId="197594210">
-    <w:abstractNumId w:val="15"/>
+    <w:abstractNumId w:val="16"/>
   </w:num>
   <w:num w:numId="3" w16cid:durableId="1991326939">
-    <w:abstractNumId w:val="13"/>
+    <w:abstractNumId w:val="14"/>
   </w:num>
   <w:num w:numId="4" w16cid:durableId="1851017653">
-    <w:abstractNumId w:val="23"/>
+    <w:abstractNumId w:val="24"/>
   </w:num>
   <w:num w:numId="5" w16cid:durableId="1286933675">
-    <w:abstractNumId w:val="18"/>
+    <w:abstractNumId w:val="19"/>
   </w:num>
   <w:num w:numId="6" w16cid:durableId="653879548">
-    <w:abstractNumId w:val="7"/>
+    <w:abstractNumId w:val="8"/>
   </w:num>
   <w:num w:numId="7" w16cid:durableId="925382514">
-    <w:abstractNumId w:val="16"/>
+    <w:abstractNumId w:val="17"/>
   </w:num>
   <w:num w:numId="8" w16cid:durableId="952858416">
-    <w:abstractNumId w:val="19"/>
+    <w:abstractNumId w:val="20"/>
   </w:num>
   <w:num w:numId="9" w16cid:durableId="1423603733">
-    <w:abstractNumId w:val="11"/>
+    <w:abstractNumId w:val="12"/>
   </w:num>
   <w:num w:numId="10" w16cid:durableId="1834493899">
     <w:abstractNumId w:val="1"/>
   </w:num>
   <w:num w:numId="11" w16cid:durableId="644353020">
-    <w:abstractNumId w:val="10"/>
+    <w:abstractNumId w:val="11"/>
   </w:num>
   <w:num w:numId="12" w16cid:durableId="201403396">
     <w:abstractNumId w:val="0"/>
   </w:num>
   <w:num w:numId="13" w16cid:durableId="1198735310">
-    <w:abstractNumId w:val="17"/>
+    <w:abstractNumId w:val="18"/>
   </w:num>
   <w:num w:numId="14" w16cid:durableId="1764498821">
+    <w:abstractNumId w:val="26"/>
+  </w:num>
+  <w:num w:numId="15" w16cid:durableId="1745758466">
+    <w:abstractNumId w:val="6"/>
+  </w:num>
+  <w:num w:numId="16" w16cid:durableId="1607693341">
     <w:abstractNumId w:val="25"/>
   </w:num>
-  <w:num w:numId="15" w16cid:durableId="1745758466">
-    <w:abstractNumId w:val="5"/>
-  </w:num>
-  <w:num w:numId="16" w16cid:durableId="1607693341">
-    <w:abstractNumId w:val="24"/>
-  </w:num>
   <w:num w:numId="17" w16cid:durableId="575014347">
-    <w:abstractNumId w:val="14"/>
+    <w:abstractNumId w:val="15"/>
   </w:num>
   <w:num w:numId="18" w16cid:durableId="848568477">
-    <w:abstractNumId w:val="12"/>
+    <w:abstractNumId w:val="13"/>
   </w:num>
   <w:num w:numId="19" w16cid:durableId="1370953102">
-    <w:abstractNumId w:val="20"/>
+    <w:abstractNumId w:val="21"/>
   </w:num>
   <w:num w:numId="20" w16cid:durableId="144125288">
-    <w:abstractNumId w:val="2"/>
+    <w:abstractNumId w:val="3"/>
   </w:num>
   <w:num w:numId="21" w16cid:durableId="229191153">
-    <w:abstractNumId w:val="6"/>
+    <w:abstractNumId w:val="7"/>
   </w:num>
   <w:num w:numId="22" w16cid:durableId="819923072">
-    <w:abstractNumId w:val="8"/>
+    <w:abstractNumId w:val="9"/>
   </w:num>
   <w:num w:numId="23" w16cid:durableId="856502287">
-    <w:abstractNumId w:val="9"/>
+    <w:abstractNumId w:val="10"/>
   </w:num>
   <w:num w:numId="24" w16cid:durableId="680620375">
-    <w:abstractNumId w:val="21"/>
+    <w:abstractNumId w:val="22"/>
   </w:num>
   <w:num w:numId="25" w16cid:durableId="1975987630">
-    <w:abstractNumId w:val="22"/>
+    <w:abstractNumId w:val="23"/>
   </w:num>
   <w:num w:numId="26" w16cid:durableId="686713495">
-    <w:abstractNumId w:val="3"/>
+    <w:abstractNumId w:val="4"/>
+  </w:num>
+  <w:num w:numId="27" w16cid:durableId="910432695">
+    <w:abstractNumId w:val="27"/>
+  </w:num>
+  <w:num w:numId="28" w16cid:durableId="26295092">
+    <w:abstractNumId w:val="2"/>
   </w:num>
 </w:numbering>
 </file>
@@ -9999,7 +10678,6 @@
   <w:style w:type="character" w:default="1" w:styleId="Domylnaczcionkaakapitu">
     <w:name w:val="Default Paragraph Font"/>
     <w:uiPriority w:val="1"/>
-    <w:semiHidden/>
     <w:unhideWhenUsed/>
   </w:style>
   <w:style w:type="table" w:default="1" w:styleId="Standardowy">

</xml_diff>

<commit_message>
prawdopodobnie finalna wersja spawozdania gotowa do ostatniego sprawdzenia
</commit_message>
<xml_diff>
--- a/SPRAWOZDANIE Z PROJEKTU.docx
+++ b/SPRAWOZDANIE Z PROJEKTU.docx
@@ -468,7 +468,18 @@
         </w:numPr>
       </w:pPr>
       <w:r>
-        <w:t>Posortuj te rekordy w pamięci RAM algorytmem efektywnym (TimSort)</w:t>
+        <w:t>Posortuj te rekordy w pamięci RAM algorytmem efektywnym (</w:t>
+      </w:r>
+      <w:r>
+        <w:t xml:space="preserve">wbudowany algorytm </w:t>
+      </w:r>
+      <w:proofErr w:type="spellStart"/>
+      <w:r>
+        <w:t>pythona</w:t>
+      </w:r>
+      <w:proofErr w:type="spellEnd"/>
+      <w:r>
+        <w:t>)</w:t>
       </w:r>
     </w:p>
     <w:p>
@@ -482,7 +493,24 @@
         <w:t xml:space="preserve">Zapisz posortowaną serię </w:t>
       </w:r>
       <w:r>
-        <w:t>natychmiast do pliku wejściowego w miejsce nieposortowanych pobranych rekordów</w:t>
+        <w:rPr>
+          <w:b/>
+          <w:bCs/>
+        </w:rPr>
+        <w:t>natychmiast</w:t>
+      </w:r>
+      <w:r>
+        <w:t xml:space="preserve"> do pliku </w:t>
+      </w:r>
+      <w:r>
+        <w:rPr>
+          <w:b/>
+          <w:bCs/>
+        </w:rPr>
+        <w:t>wejściowego</w:t>
+      </w:r>
+      <w:r>
+        <w:t xml:space="preserve"> w miejsce nieposortowanych pobranych rekordów</w:t>
       </w:r>
     </w:p>
     <w:p>
@@ -1227,13 +1255,8 @@
         </w:numPr>
       </w:pPr>
       <w:r>
-        <w:t xml:space="preserve">Używana do śledzenia granic serii podczas </w:t>
-      </w:r>
-      <w:proofErr w:type="spellStart"/>
-      <w:r>
-        <w:t>scalania</w:t>
-      </w:r>
-      <w:proofErr w:type="spellEnd"/>
+        <w:t>Używana do śledzenia granic serii podczas scalania</w:t>
+      </w:r>
     </w:p>
     <w:p>
       <w:r>
@@ -1693,7 +1716,17 @@
     </w:p>
     <w:p>
       <w:r>
-        <w:t>Każdy rekord jest zapisany jako string UTF-8 o długości R bajtów:</w:t>
+        <w:t xml:space="preserve">Każdy rekord jest zapisany jako string UTF-8 o długości </w:t>
+      </w:r>
+      <w:r>
+        <w:rPr>
+          <w:b/>
+          <w:bCs/>
+        </w:rPr>
+        <w:t>R</w:t>
+      </w:r>
+      <w:r>
+        <w:t xml:space="preserve"> bajtów:</w:t>
       </w:r>
     </w:p>
     <w:p>
@@ -1733,7 +1766,17 @@
         </w:numPr>
       </w:pPr>
       <w:r>
-        <w:t>Generuje n rekordów z losową liczbą elementów (1-15)</w:t>
+        <w:t>Generuje n rekordów z losową liczbą elementów (</w:t>
+      </w:r>
+      <w:r>
+        <w:rPr>
+          <w:b/>
+          <w:bCs/>
+        </w:rPr>
+        <w:t>1-15</w:t>
+      </w:r>
+      <w:r>
+        <w:t>)</w:t>
       </w:r>
     </w:p>
     <w:p>
@@ -1744,7 +1787,14 @@
         </w:numPr>
       </w:pPr>
       <w:r>
-        <w:t>Wartości elementów z zakresu 1-100</w:t>
+        <w:t xml:space="preserve">Wartości elementów z zakresu </w:t>
+      </w:r>
+      <w:r>
+        <w:rPr>
+          <w:b/>
+          <w:bCs/>
+        </w:rPr>
+        <w:t>1-100</w:t>
       </w:r>
     </w:p>
     <w:p>
@@ -2567,7 +2617,17 @@
         </w:numPr>
       </w:pPr>
       <w:r>
-        <w:t>Wygenerowano N losowych rekordów</w:t>
+        <w:t xml:space="preserve">Wygenerowano </w:t>
+      </w:r>
+      <w:r>
+        <w:rPr>
+          <w:b/>
+          <w:bCs/>
+        </w:rPr>
+        <w:t>N</w:t>
+      </w:r>
+      <w:r>
+        <w:t xml:space="preserve"> losowych rekordów</w:t>
       </w:r>
     </w:p>
     <w:p>
@@ -2578,7 +2638,24 @@
         </w:numPr>
       </w:pPr>
       <w:r>
-        <w:t>Każdy rekord zawierał 1-15 losowych liczb z zakresu 1-100</w:t>
+        <w:t xml:space="preserve">Każdy rekord zawierał </w:t>
+      </w:r>
+      <w:r>
+        <w:rPr>
+          <w:b/>
+          <w:bCs/>
+        </w:rPr>
+        <w:t>1-15</w:t>
+      </w:r>
+      <w:r>
+        <w:t xml:space="preserve"> losowych liczb z zakresu </w:t>
+      </w:r>
+      <w:r>
+        <w:rPr>
+          <w:b/>
+          <w:bCs/>
+        </w:rPr>
+        <w:t>1-100</w:t>
       </w:r>
     </w:p>
     <w:p>
@@ -4963,7 +5040,34 @@
         </w:numPr>
       </w:pPr>
       <w:r>
-        <w:t>Zgodność z przewidywaniami teoretycznymi (log_n(r))</w:t>
+        <w:t>Zgodność z przewidywaniami teoretycznymi (</w:t>
+      </w:r>
+      <w:proofErr w:type="spellStart"/>
+      <w:r>
+        <w:rPr>
+          <w:b/>
+          <w:bCs/>
+        </w:rPr>
+        <w:t>log</w:t>
+      </w:r>
+      <w:r>
+        <w:rPr>
+          <w:b/>
+          <w:bCs/>
+          <w:vertAlign w:val="subscript"/>
+        </w:rPr>
+        <w:t>n</w:t>
+      </w:r>
+      <w:proofErr w:type="spellEnd"/>
+      <w:r>
+        <w:rPr>
+          <w:b/>
+          <w:bCs/>
+        </w:rPr>
+        <w:t>(r)</w:t>
+      </w:r>
+      <w:r>
+        <w:t>)</w:t>
       </w:r>
     </w:p>
     <w:p>
@@ -4983,7 +5087,17 @@
         </w:numPr>
       </w:pPr>
       <w:r>
-        <w:t>Zależność liniowa od liczby rekordów N</w:t>
+        <w:t xml:space="preserve">Zależność </w:t>
+      </w:r>
+      <w:r>
+        <w:rPr>
+          <w:b/>
+          <w:bCs/>
+        </w:rPr>
+        <w:t>liniowa</w:t>
+      </w:r>
+      <w:r>
+        <w:t xml:space="preserve"> od liczby rekordów N</w:t>
       </w:r>
     </w:p>
     <w:p>
@@ -5005,7 +5119,7 @@
         </w:numPr>
       </w:pPr>
       <w:r>
-        <w:t>Niewielkie rozbieżności (1-2 operacje) wynikają z zaokrągleń i dodatkowych operacji</w:t>
+        <w:t>Znaczące rozbieżności dla n=5, idealnie nachodzące się wykresy dla n=50</w:t>
       </w:r>
     </w:p>
     <w:p/>
@@ -5098,10 +5212,27 @@
         </w:numPr>
       </w:pPr>
       <w:r>
-        <w:t>Różnice w liczbie operacji</w:t>
-      </w:r>
-      <w:r>
-        <w:t xml:space="preserve"> nie występują.</w:t>
+        <w:rPr>
+          <w:b/>
+          <w:bCs/>
+        </w:rPr>
+        <w:t>Różnice</w:t>
+      </w:r>
+      <w:r>
+        <w:t xml:space="preserve"> w liczbie operacji</w:t>
+      </w:r>
+      <w:r>
+        <w:t xml:space="preserve"> </w:t>
+      </w:r>
+      <w:r>
+        <w:rPr>
+          <w:b/>
+          <w:bCs/>
+        </w:rPr>
+        <w:t>nie</w:t>
+      </w:r>
+      <w:r>
+        <w:t xml:space="preserve"> występują.</w:t>
       </w:r>
     </w:p>
     <w:p>
@@ -5112,7 +5243,14 @@
         </w:numPr>
       </w:pPr>
       <w:r>
-        <w:t>Liczba faz: zgodność 100%</w:t>
+        <w:t xml:space="preserve">Liczba faz: zgodność </w:t>
+      </w:r>
+      <w:r>
+        <w:rPr>
+          <w:b/>
+          <w:bCs/>
+        </w:rPr>
+        <w:t>100%</w:t>
       </w:r>
     </w:p>
     <w:p>
@@ -5135,7 +5273,10 @@
         </w:numPr>
       </w:pPr>
       <w:r>
-        <w:t>Dla N ≥ 1000: liczba faz praktyczna większa o 1-2</w:t>
+        <w:t xml:space="preserve">Dla N ≥ 1000: liczba faz praktyczna </w:t>
+      </w:r>
+      <w:r>
+        <w:t>potrafi być większa o 1</w:t>
       </w:r>
     </w:p>
     <w:p>
@@ -5534,7 +5675,24 @@
         </w:numPr>
       </w:pPr>
       <w:r>
-        <w:t>Praktyczne wyniki nigdy nie są gorsze niż O(N log N)</w:t>
+        <w:t xml:space="preserve">Praktyczne wyniki </w:t>
+      </w:r>
+      <w:r>
+        <w:rPr>
+          <w:b/>
+          <w:bCs/>
+        </w:rPr>
+        <w:t>nigdy</w:t>
+      </w:r>
+      <w:r>
+        <w:t xml:space="preserve"> nie są gorsze niż </w:t>
+      </w:r>
+      <w:r>
+        <w:rPr>
+          <w:b/>
+          <w:bCs/>
+        </w:rPr>
+        <w:t>O(N log N)</w:t>
       </w:r>
     </w:p>
     <w:p>
@@ -5634,7 +5792,13 @@
         </w:numPr>
       </w:pPr>
       <w:r>
-        <w:t>Dla N=100000</w:t>
+        <w:t>Dla N=100</w:t>
+      </w:r>
+      <w:r>
+        <w:t xml:space="preserve"> </w:t>
+      </w:r>
+      <w:r>
+        <w:t>000</w:t>
       </w:r>
       <w:r>
         <w:t>,</w:t>
@@ -5646,7 +5810,13 @@
         <w:t xml:space="preserve"> i b=10</w:t>
       </w:r>
       <w:r>
-        <w:t>: tylko 2 fazy, 6000</w:t>
+        <w:t>: tylko 2 fazy, 60</w:t>
+      </w:r>
+      <w:r>
+        <w:t xml:space="preserve"> </w:t>
+      </w:r>
+      <w:r>
+        <w:t>00</w:t>
       </w:r>
       <w:r>
         <w:t>0</w:t>
@@ -5663,7 +5833,29 @@
         </w:numPr>
       </w:pPr>
       <w:r>
-        <w:t>Dla porównania natural merge: około 600000 operacji</w:t>
+        <w:t xml:space="preserve">Dla porównania </w:t>
+      </w:r>
+      <w:proofErr w:type="spellStart"/>
+      <w:r>
+        <w:t>natural</w:t>
+      </w:r>
+      <w:proofErr w:type="spellEnd"/>
+      <w:r>
+        <w:t xml:space="preserve"> </w:t>
+      </w:r>
+      <w:proofErr w:type="spellStart"/>
+      <w:r>
+        <w:t>merge</w:t>
+      </w:r>
+      <w:proofErr w:type="spellEnd"/>
+      <w:r>
+        <w:t xml:space="preserve">: około </w:t>
+      </w:r>
+      <w:r>
+        <w:t>320 000</w:t>
+      </w:r>
+      <w:r>
+        <w:t xml:space="preserve"> operacji</w:t>
       </w:r>
     </w:p>
     <w:p>
@@ -5703,7 +5895,13 @@
         </w:numPr>
       </w:pPr>
       <w:r>
-        <w:t>Dla N=100000: redukcja z 6 do 2 faz</w:t>
+        <w:t>Dla N=100</w:t>
+      </w:r>
+      <w:r>
+        <w:t xml:space="preserve"> </w:t>
+      </w:r>
+      <w:r>
+        <w:t>000: redukcja z 6 do 2 faz</w:t>
       </w:r>
     </w:p>
     <w:p>
@@ -5899,10 +6097,41 @@
         </w:numPr>
       </w:pPr>
       <w:r>
-        <w:t>Większe n zawsze lepsze</w:t>
-      </w:r>
-      <w:r>
-        <w:t xml:space="preserve"> pod względem danych liczbowych</w:t>
+        <w:rPr>
+          <w:b/>
+          <w:bCs/>
+        </w:rPr>
+        <w:t>Większe</w:t>
+      </w:r>
+      <w:r>
+        <w:t xml:space="preserve"> </w:t>
+      </w:r>
+      <w:r>
+        <w:rPr>
+          <w:b/>
+          <w:bCs/>
+        </w:rPr>
+        <w:t>n</w:t>
+      </w:r>
+      <w:r>
+        <w:t xml:space="preserve"> zawsze </w:t>
+      </w:r>
+      <w:r>
+        <w:rPr>
+          <w:b/>
+          <w:bCs/>
+        </w:rPr>
+        <w:t>lepsze</w:t>
+      </w:r>
+      <w:r>
+        <w:t xml:space="preserve"> pod względem danych </w:t>
+      </w:r>
+      <w:r>
+        <w:rPr>
+          <w:b/>
+          <w:bCs/>
+        </w:rPr>
+        <w:t>liczbowych</w:t>
       </w:r>
       <w:r>
         <w:t xml:space="preserve"> (mniej faz)</w:t>
@@ -5953,7 +6182,34 @@
         </w:numPr>
       </w:pPr>
       <w:r>
-        <w:t>Większe b redukuje liczbę operacji dyskowych</w:t>
+        <w:rPr>
+          <w:b/>
+          <w:bCs/>
+        </w:rPr>
+        <w:t>Większe</w:t>
+      </w:r>
+      <w:r>
+        <w:t xml:space="preserve"> </w:t>
+      </w:r>
+      <w:r>
+        <w:rPr>
+          <w:b/>
+          <w:bCs/>
+        </w:rPr>
+        <w:t>b</w:t>
+      </w:r>
+      <w:r>
+        <w:t xml:space="preserve"> </w:t>
+      </w:r>
+      <w:r>
+        <w:rPr>
+          <w:b/>
+          <w:bCs/>
+        </w:rPr>
+        <w:t>redukuje</w:t>
+      </w:r>
+      <w:r>
+        <w:t xml:space="preserve"> liczbę operacji dyskowych</w:t>
       </w:r>
     </w:p>
     <w:p>
@@ -5964,7 +6220,21 @@
         </w:numPr>
       </w:pPr>
       <w:r>
-        <w:t>b=10 w eksperymencie to wartość demonstracyjna</w:t>
+        <w:rPr>
+          <w:b/>
+          <w:bCs/>
+        </w:rPr>
+        <w:t>b=10</w:t>
+      </w:r>
+      <w:r>
+        <w:t xml:space="preserve"> w eksperymencie to wartość </w:t>
+      </w:r>
+      <w:r>
+        <w:rPr>
+          <w:b/>
+          <w:bCs/>
+        </w:rPr>
+        <w:t>demonstracyjna</w:t>
       </w:r>
     </w:p>
     <w:p>

</xml_diff>

<commit_message>
ostatnie szlify i upewnianie się
</commit_message>
<xml_diff>
--- a/SPRAWOZDANIE Z PROJEKTU.docx
+++ b/SPRAWOZDANIE Z PROJEKTU.docx
@@ -21,6 +21,15 @@
         </w:rPr>
         <w:t>SPRAWOZDANIE Z PROJEKTU</w:t>
       </w:r>
+      <w:r>
+        <w:rPr>
+          <w:b/>
+          <w:bCs/>
+          <w:sz w:val="32"/>
+          <w:szCs w:val="32"/>
+        </w:rPr>
+        <w:t xml:space="preserve"> nr 1</w:t>
+      </w:r>
     </w:p>
     <w:p>
       <w:pPr>
@@ -93,30 +102,44 @@
           <w:sz w:val="32"/>
           <w:szCs w:val="32"/>
         </w:rPr>
-        <w:t xml:space="preserve"> 16.11.2025</w:t>
+        <w:t xml:space="preserve"> </w:t>
       </w:r>
       <w:r>
         <w:rPr>
           <w:sz w:val="32"/>
           <w:szCs w:val="32"/>
         </w:rPr>
-        <w:br/>
-      </w:r>
-      <w:r>
-        <w:rPr>
-          <w:b/>
-          <w:bCs/>
+        <w:t>23</w:t>
+      </w:r>
+      <w:r>
+        <w:rPr>
           <w:sz w:val="32"/>
           <w:szCs w:val="32"/>
         </w:rPr>
-        <w:t>Typ rekordu:</w:t>
+        <w:t>.11.2025</w:t>
       </w:r>
       <w:r>
         <w:rPr>
           <w:sz w:val="32"/>
           <w:szCs w:val="32"/>
         </w:rPr>
-        <w:t xml:space="preserve"> Zbiór liczb naturalnych (kryterium sortowania: suma elementów zbioru)</w:t>
+        <w:br/>
+      </w:r>
+      <w:r>
+        <w:rPr>
+          <w:b/>
+          <w:bCs/>
+          <w:sz w:val="32"/>
+          <w:szCs w:val="32"/>
+        </w:rPr>
+        <w:t>Typ rekordu:</w:t>
+      </w:r>
+      <w:r>
+        <w:rPr>
+          <w:sz w:val="32"/>
+          <w:szCs w:val="32"/>
+        </w:rPr>
+        <w:t xml:space="preserve"> Zbiór liczb (kryterium sortowania: suma elementów zbioru)</w:t>
       </w:r>
     </w:p>
     <w:p>
@@ -211,7 +234,7 @@
         <w:t>1-taśmowy</w:t>
       </w:r>
       <w:r>
-        <w:t xml:space="preserve"> z nadpisywaniem in-place:</w:t>
+        <w:t>:</w:t>
       </w:r>
     </w:p>
     <w:p>
@@ -5018,7 +5041,14 @@
         </w:numPr>
       </w:pPr>
       <w:r>
-        <w:t>Dla małej liczby buforów (n=5): liczba faz rośnie logarytmicznie</w:t>
+        <w:t xml:space="preserve">Dla małej liczby buforów (n=5): liczba faz rośnie </w:t>
+      </w:r>
+      <w:r>
+        <w:rPr>
+          <w:b/>
+          <w:bCs/>
+        </w:rPr>
+        <w:t>logarytmicznie</w:t>
       </w:r>
     </w:p>
     <w:p>
@@ -10948,6 +10978,7 @@
   <w:style w:type="character" w:default="1" w:styleId="Domylnaczcionkaakapitu">
     <w:name w:val="Default Paragraph Font"/>
     <w:uiPriority w:val="1"/>
+    <w:semiHidden/>
     <w:unhideWhenUsed/>
   </w:style>
   <w:style w:type="table" w:default="1" w:styleId="Standardowy">

</xml_diff>

<commit_message>
ostatnia wersja wysłana na enauczanie
</commit_message>
<xml_diff>
--- a/SPRAWOZDANIE Z PROJEKTU.docx
+++ b/SPRAWOZDANIE Z PROJEKTU.docx
@@ -28,7 +28,7 @@
           <w:sz w:val="32"/>
           <w:szCs w:val="32"/>
         </w:rPr>
-        <w:t xml:space="preserve"> nr 1</w:t>
+        <w:t>: STRUKTURY BAZ DANYCH</w:t>
       </w:r>
     </w:p>
     <w:p>
@@ -200,7 +200,37 @@
         <w:t>sortowania z użyciem wielkich buforów</w:t>
       </w:r>
       <w:r>
-        <w:t xml:space="preserve"> (merge sort with large buffers), która jest najbardziej efektywną metodą sortowania dużych plików dyskowych spośród prezentowanych na wykładzie.</w:t>
+        <w:t xml:space="preserve"> (</w:t>
+      </w:r>
+      <w:proofErr w:type="spellStart"/>
+      <w:r>
+        <w:t>merge</w:t>
+      </w:r>
+      <w:proofErr w:type="spellEnd"/>
+      <w:r>
+        <w:t xml:space="preserve"> sort with </w:t>
+      </w:r>
+      <w:proofErr w:type="spellStart"/>
+      <w:r>
+        <w:t>large</w:t>
+      </w:r>
+      <w:proofErr w:type="spellEnd"/>
+      <w:r>
+        <w:t xml:space="preserve"> </w:t>
+      </w:r>
+      <w:proofErr w:type="spellStart"/>
+      <w:r>
+        <w:t>buffers</w:t>
+      </w:r>
+      <w:proofErr w:type="spellEnd"/>
+      <w:r>
+        <w:t>), która jest najbardziej efektywną metodą sortowania dużych plików dyskowych spośród prezentowanych na wykładzie</w:t>
+      </w:r>
+      <w:r>
+        <w:t xml:space="preserve"> i jest odmianą sortowania zewnętrznego</w:t>
+      </w:r>
+      <w:r>
+        <w:t>.</w:t>
       </w:r>
     </w:p>
     <w:p>
@@ -234,6 +264,16 @@
         <w:t>1-taśmowy</w:t>
       </w:r>
       <w:r>
+        <w:rPr>
+          <w:b/>
+          <w:bCs/>
+        </w:rPr>
+        <w:t xml:space="preserve"> </w:t>
+      </w:r>
+      <w:r>
+        <w:t>z zapisywaniem in-place</w:t>
+      </w:r>
+      <w:r>
         <w:t>:</w:t>
       </w:r>
     </w:p>
@@ -452,6 +492,7 @@
       <w:r>
         <w:t xml:space="preserve">Wczytaj </w:t>
       </w:r>
+      <w:proofErr w:type="spellStart"/>
       <w:r>
         <w:rPr>
           <w:b/>
@@ -459,6 +500,7 @@
         </w:rPr>
         <w:t>n×b</w:t>
       </w:r>
+      <w:proofErr w:type="spellEnd"/>
       <w:r>
         <w:t xml:space="preserve"> rekordów z pliku do pamięci (</w:t>
       </w:r>
@@ -623,7 +665,15 @@
         <w:t>n-1</w:t>
       </w:r>
       <w:r>
-        <w:t xml:space="preserve"> serii używając kolejki priorytetowej (heap)</w:t>
+        <w:t xml:space="preserve"> serii używając kolejki priorytetowej (</w:t>
+      </w:r>
+      <w:proofErr w:type="spellStart"/>
+      <w:r>
+        <w:t>heap</w:t>
+      </w:r>
+      <w:proofErr w:type="spellEnd"/>
+      <w:r>
+        <w:t>)</w:t>
       </w:r>
     </w:p>
     <w:p>
@@ -722,7 +772,11 @@
         <w:t>Liczba faz scalania:</w:t>
       </w:r>
       <w:r>
-        <w:t xml:space="preserve"> log</w:t>
+        <w:t xml:space="preserve"> </w:t>
+      </w:r>
+      <w:proofErr w:type="spellStart"/>
+      <w:r>
+        <w:t>log</w:t>
       </w:r>
       <w:r>
         <w:rPr>
@@ -730,8 +784,17 @@
         </w:rPr>
         <w:t>n</w:t>
       </w:r>
-      <w:r>
-        <w:t>(N/(n×b))</w:t>
+      <w:proofErr w:type="spellEnd"/>
+      <w:r>
+        <w:t>(N/(</w:t>
+      </w:r>
+      <w:proofErr w:type="spellStart"/>
+      <w:r>
+        <w:t>n×b</w:t>
+      </w:r>
+      <w:proofErr w:type="spellEnd"/>
+      <w:r>
+        <w:t>))</w:t>
       </w:r>
       <w:r>
         <w:t xml:space="preserve"> </w:t>
@@ -767,7 +830,11 @@
         <w:t>Całkowity koszt:</w:t>
       </w:r>
       <w:r>
-        <w:t xml:space="preserve"> 2N/b × (1 + log</w:t>
+        <w:t xml:space="preserve"> 2N/b × (1 + </w:t>
+      </w:r>
+      <w:proofErr w:type="spellStart"/>
+      <w:r>
+        <w:t>log</w:t>
       </w:r>
       <w:r>
         <w:rPr>
@@ -775,8 +842,17 @@
         </w:rPr>
         <w:t>n</w:t>
       </w:r>
-      <w:r>
-        <w:t>(N/(n×b)))</w:t>
+      <w:proofErr w:type="spellEnd"/>
+      <w:r>
+        <w:t>(N/(</w:t>
+      </w:r>
+      <w:proofErr w:type="spellStart"/>
+      <w:r>
+        <w:t>n×b</w:t>
+      </w:r>
+      <w:proofErr w:type="spellEnd"/>
+      <w:r>
+        <w:t>)))</w:t>
       </w:r>
     </w:p>
     <w:p>
@@ -838,7 +914,15 @@
         <w:t>kopiec binarny</w:t>
       </w:r>
       <w:r>
-        <w:t xml:space="preserve"> (heap):</w:t>
+        <w:t xml:space="preserve"> (</w:t>
+      </w:r>
+      <w:proofErr w:type="spellStart"/>
+      <w:r>
+        <w:t>heap</w:t>
+      </w:r>
+      <w:proofErr w:type="spellEnd"/>
+      <w:r>
+        <w:t>):</w:t>
       </w:r>
     </w:p>
     <w:p>
@@ -970,7 +1054,23 @@
           <w:b/>
           <w:bCs/>
         </w:rPr>
-        <w:t>Klasa Record:</w:t>
+        <w:t xml:space="preserve">Klasa </w:t>
+      </w:r>
+      <w:proofErr w:type="spellStart"/>
+      <w:r>
+        <w:rPr>
+          <w:b/>
+          <w:bCs/>
+        </w:rPr>
+        <w:t>Record</w:t>
+      </w:r>
+      <w:proofErr w:type="spellEnd"/>
+      <w:r>
+        <w:rPr>
+          <w:b/>
+          <w:bCs/>
+        </w:rPr>
+        <w:t>:</w:t>
       </w:r>
     </w:p>
     <w:p>
@@ -1043,16 +1143,48 @@
         </w:numPr>
       </w:pPr>
       <w:r>
-        <w:t>Metody serializacji/deserializacji do/z formatu tekstowego</w:t>
-      </w:r>
-    </w:p>
-    <w:p>
-      <w:r>
-        <w:rPr>
-          <w:b/>
-          <w:bCs/>
-        </w:rPr>
-        <w:t>Klasa DiskSimulator:</w:t>
+        <w:t xml:space="preserve">Metody </w:t>
+      </w:r>
+      <w:proofErr w:type="spellStart"/>
+      <w:r>
+        <w:t>serializacji</w:t>
+      </w:r>
+      <w:proofErr w:type="spellEnd"/>
+      <w:r>
+        <w:t>/</w:t>
+      </w:r>
+      <w:proofErr w:type="spellStart"/>
+      <w:r>
+        <w:t>deserializacji</w:t>
+      </w:r>
+      <w:proofErr w:type="spellEnd"/>
+      <w:r>
+        <w:t xml:space="preserve"> do/z formatu tekstowego</w:t>
+      </w:r>
+    </w:p>
+    <w:p>
+      <w:r>
+        <w:rPr>
+          <w:b/>
+          <w:bCs/>
+        </w:rPr>
+        <w:t xml:space="preserve">Klasa </w:t>
+      </w:r>
+      <w:proofErr w:type="spellStart"/>
+      <w:r>
+        <w:rPr>
+          <w:b/>
+          <w:bCs/>
+        </w:rPr>
+        <w:t>DiskSimulator</w:t>
+      </w:r>
+      <w:proofErr w:type="spellEnd"/>
+      <w:r>
+        <w:rPr>
+          <w:b/>
+          <w:bCs/>
+        </w:rPr>
+        <w:t>:</w:t>
       </w:r>
     </w:p>
     <w:p>
@@ -1107,6 +1239,7 @@
       <w:r>
         <w:t xml:space="preserve">Śledzi liczniki operacji </w:t>
       </w:r>
+      <w:proofErr w:type="spellStart"/>
       <w:r>
         <w:rPr>
           <w:b/>
@@ -1114,9 +1247,11 @@
         </w:rPr>
         <w:t>read_count</w:t>
       </w:r>
+      <w:proofErr w:type="spellEnd"/>
       <w:r>
         <w:t xml:space="preserve"> i </w:t>
       </w:r>
+      <w:proofErr w:type="spellStart"/>
       <w:r>
         <w:rPr>
           <w:b/>
@@ -1124,6 +1259,7 @@
         </w:rPr>
         <w:t>write_count</w:t>
       </w:r>
+      <w:proofErr w:type="spellEnd"/>
     </w:p>
     <w:p>
       <w:pPr>
@@ -1133,7 +1269,23 @@
         </w:numPr>
       </w:pPr>
       <w:r>
-        <w:t>Parametry: blocking factor (</w:t>
+        <w:t xml:space="preserve">Parametry: </w:t>
+      </w:r>
+      <w:proofErr w:type="spellStart"/>
+      <w:r>
+        <w:t>blocking</w:t>
+      </w:r>
+      <w:proofErr w:type="spellEnd"/>
+      <w:r>
+        <w:t xml:space="preserve"> </w:t>
+      </w:r>
+      <w:proofErr w:type="spellStart"/>
+      <w:r>
+        <w:t>factor</w:t>
+      </w:r>
+      <w:proofErr w:type="spellEnd"/>
+      <w:r>
+        <w:t xml:space="preserve"> (</w:t>
       </w:r>
       <w:r>
         <w:rPr>
@@ -1160,8 +1312,17 @@
           <w:b/>
           <w:bCs/>
         </w:rPr>
-        <w:t>B=b×R</w:t>
-      </w:r>
+        <w:t>B=</w:t>
+      </w:r>
+      <w:proofErr w:type="spellStart"/>
+      <w:r>
+        <w:rPr>
+          <w:b/>
+          <w:bCs/>
+        </w:rPr>
+        <w:t>b×R</w:t>
+      </w:r>
+      <w:proofErr w:type="spellEnd"/>
       <w:r>
         <w:t>)</w:t>
       </w:r>
@@ -1332,7 +1493,23 @@
           <w:b/>
           <w:bCs/>
         </w:rPr>
-        <w:t>_create_runs()</w:t>
+        <w:t>_</w:t>
+      </w:r>
+      <w:proofErr w:type="spellStart"/>
+      <w:r>
+        <w:rPr>
+          <w:b/>
+          <w:bCs/>
+        </w:rPr>
+        <w:t>create_runs</w:t>
+      </w:r>
+      <w:proofErr w:type="spellEnd"/>
+      <w:r>
+        <w:rPr>
+          <w:b/>
+          <w:bCs/>
+        </w:rPr>
+        <w:t>()</w:t>
       </w:r>
       <w:r>
         <w:t xml:space="preserve"> - Etap 1</w:t>
@@ -1353,7 +1530,23 @@
           <w:b/>
           <w:bCs/>
         </w:rPr>
-        <w:t>_merge_runs()</w:t>
+        <w:t>_</w:t>
+      </w:r>
+      <w:proofErr w:type="spellStart"/>
+      <w:r>
+        <w:rPr>
+          <w:b/>
+          <w:bCs/>
+        </w:rPr>
+        <w:t>merge_runs</w:t>
+      </w:r>
+      <w:proofErr w:type="spellEnd"/>
+      <w:r>
+        <w:rPr>
+          <w:b/>
+          <w:bCs/>
+        </w:rPr>
+        <w:t>()</w:t>
       </w:r>
       <w:r>
         <w:t xml:space="preserve"> - Etap 2</w:t>
@@ -1374,11 +1567,32 @@
           <w:b/>
           <w:bCs/>
         </w:rPr>
-        <w:t>_merge_multiple_runs()</w:t>
-      </w:r>
-      <w:r>
-        <w:t xml:space="preserve"> - scalanie z użyciem heapa</w:t>
-      </w:r>
+        <w:t>_</w:t>
+      </w:r>
+      <w:proofErr w:type="spellStart"/>
+      <w:r>
+        <w:rPr>
+          <w:b/>
+          <w:bCs/>
+        </w:rPr>
+        <w:t>merge_multiple_runs</w:t>
+      </w:r>
+      <w:proofErr w:type="spellEnd"/>
+      <w:r>
+        <w:rPr>
+          <w:b/>
+          <w:bCs/>
+        </w:rPr>
+        <w:t>()</w:t>
+      </w:r>
+      <w:r>
+        <w:t xml:space="preserve"> - scalanie z użyciem </w:t>
+      </w:r>
+      <w:proofErr w:type="spellStart"/>
+      <w:r>
+        <w:t>heapa</w:t>
+      </w:r>
+      <w:proofErr w:type="spellEnd"/>
     </w:p>
     <w:p>
       <w:pPr>
@@ -1519,7 +1733,15 @@
         <w:t>n buforów</w:t>
       </w:r>
       <w:r>
-        <w:t xml:space="preserve"> jednocześnie (n×b rekordów w RAM)</w:t>
+        <w:t xml:space="preserve"> jednocześnie (</w:t>
+      </w:r>
+      <w:proofErr w:type="spellStart"/>
+      <w:r>
+        <w:t>n×b</w:t>
+      </w:r>
+      <w:proofErr w:type="spellEnd"/>
+      <w:r>
+        <w:t xml:space="preserve"> rekordów w RAM)</w:t>
       </w:r>
     </w:p>
     <w:p>
@@ -1716,7 +1938,15 @@
         <w:t>Rozmiar rekordu:</w:t>
       </w:r>
       <w:r>
-        <w:t xml:space="preserve"> R = 128 bajtów (z paddingiem)</w:t>
+        <w:t xml:space="preserve"> R = 128 bajtów (z </w:t>
+      </w:r>
+      <w:proofErr w:type="spellStart"/>
+      <w:r>
+        <w:t>paddingiem</w:t>
+      </w:r>
+      <w:proofErr w:type="spellEnd"/>
+      <w:r>
+        <w:t>)</w:t>
       </w:r>
     </w:p>
     <w:p>
@@ -1726,12 +1956,37 @@
           <w:numId w:val="9"/>
         </w:numPr>
       </w:pPr>
-      <w:r>
-        <w:rPr>
-          <w:b/>
-          <w:bCs/>
-        </w:rPr>
-        <w:t>Blocking factor:</w:t>
+      <w:proofErr w:type="spellStart"/>
+      <w:r>
+        <w:rPr>
+          <w:b/>
+          <w:bCs/>
+        </w:rPr>
+        <w:t>Blocking</w:t>
+      </w:r>
+      <w:proofErr w:type="spellEnd"/>
+      <w:r>
+        <w:rPr>
+          <w:b/>
+          <w:bCs/>
+        </w:rPr>
+        <w:t xml:space="preserve"> </w:t>
+      </w:r>
+      <w:proofErr w:type="spellStart"/>
+      <w:r>
+        <w:rPr>
+          <w:b/>
+          <w:bCs/>
+        </w:rPr>
+        <w:t>factor</w:t>
+      </w:r>
+      <w:proofErr w:type="spellEnd"/>
+      <w:r>
+        <w:rPr>
+          <w:b/>
+          <w:bCs/>
+        </w:rPr>
+        <w:t>:</w:t>
       </w:r>
       <w:r>
         <w:t xml:space="preserve"> b = liczba rekordów na stronę</w:t>
@@ -2262,7 +2517,13 @@
     </w:p>
     <w:p>
       <w:r>
-        <w:t>Program automatycznie zapisuje:</w:t>
+        <w:t>Progra</w:t>
+      </w:r>
+      <w:r>
+        <w:t>m</w:t>
+      </w:r>
+      <w:r>
+        <w:t>:</w:t>
       </w:r>
     </w:p>
     <w:p>
@@ -2273,7 +2534,16 @@
         </w:numPr>
       </w:pPr>
       <w:r>
-        <w:t>Dane wejściowe do pliku data_input.txt</w:t>
+        <w:t>Zapisuje d</w:t>
+      </w:r>
+      <w:r>
+        <w:t>ane wejściowe</w:t>
+      </w:r>
+      <w:r>
+        <w:t xml:space="preserve"> automatycznie </w:t>
+      </w:r>
+      <w:r>
+        <w:t>do pliku data_input.txt</w:t>
       </w:r>
     </w:p>
     <w:p>
@@ -2284,7 +2554,22 @@
         </w:numPr>
       </w:pPr>
       <w:r>
-        <w:t>Dane posortowane do pliku data_sorted.txt</w:t>
+        <w:t>Pozwala na zapisanie d</w:t>
+      </w:r>
+      <w:r>
+        <w:t>an</w:t>
+      </w:r>
+      <w:r>
+        <w:t>ych</w:t>
+      </w:r>
+      <w:r>
+        <w:t xml:space="preserve"> posortowan</w:t>
+      </w:r>
+      <w:r>
+        <w:t>ych</w:t>
+      </w:r>
+      <w:r>
+        <w:t xml:space="preserve"> do pliku data_sorted.txt</w:t>
       </w:r>
     </w:p>
     <w:p>
@@ -2462,8 +2747,21 @@
           <w:numId w:val="14"/>
         </w:numPr>
       </w:pPr>
-      <w:r>
-        <w:t xml:space="preserve">Blocking factor: </w:t>
+      <w:proofErr w:type="spellStart"/>
+      <w:r>
+        <w:t>Blocking</w:t>
+      </w:r>
+      <w:proofErr w:type="spellEnd"/>
+      <w:r>
+        <w:t xml:space="preserve"> </w:t>
+      </w:r>
+      <w:proofErr w:type="spellStart"/>
+      <w:r>
+        <w:t>factor</w:t>
+      </w:r>
+      <w:proofErr w:type="spellEnd"/>
+      <w:r>
+        <w:t xml:space="preserve">: </w:t>
       </w:r>
       <w:r>
         <w:rPr>
@@ -2774,7 +3072,15 @@
           <w:b/>
           <w:bCs/>
         </w:rPr>
-        <w:t>N/(n</w:t>
+        <w:t>N/(</w:t>
+      </w:r>
+      <w:proofErr w:type="spellStart"/>
+      <w:r>
+        <w:rPr>
+          <w:b/>
+          <w:bCs/>
+        </w:rPr>
+        <w:t>n</w:t>
       </w:r>
       <w:r>
         <w:rPr>
@@ -2789,7 +3095,15 @@
           <w:b/>
           <w:bCs/>
         </w:rPr>
-        <w:t>b)</w:t>
+        <w:t>b</w:t>
+      </w:r>
+      <w:proofErr w:type="spellEnd"/>
+      <w:r>
+        <w:rPr>
+          <w:b/>
+          <w:bCs/>
+        </w:rPr>
+        <w:t>)</w:t>
       </w:r>
       <w:r>
         <w:rPr>
@@ -2870,7 +3184,23 @@
           <w:b/>
           <w:bCs/>
         </w:rPr>
-        <w:t>2N/b × (1 + liczba_faz)</w:t>
+        <w:t xml:space="preserve">2N/b × (1 + </w:t>
+      </w:r>
+      <w:proofErr w:type="spellStart"/>
+      <w:r>
+        <w:rPr>
+          <w:b/>
+          <w:bCs/>
+        </w:rPr>
+        <w:t>liczba_faz</w:t>
+      </w:r>
+      <w:proofErr w:type="spellEnd"/>
+      <w:r>
+        <w:rPr>
+          <w:b/>
+          <w:bCs/>
+        </w:rPr>
+        <w:t>)</w:t>
       </w:r>
     </w:p>
     <w:p>
@@ -2986,6 +3316,7 @@
         </w:rPr>
         <w:t>⌈</w:t>
       </w:r>
+      <w:proofErr w:type="spellStart"/>
       <w:r>
         <w:t>log</w:t>
       </w:r>
@@ -2995,6 +3326,7 @@
         </w:rPr>
         <w:t>n</w:t>
       </w:r>
+      <w:proofErr w:type="spellEnd"/>
       <w:r>
         <w:t>(r)</w:t>
       </w:r>
@@ -5407,6 +5739,7 @@
         </w:rPr>
         <w:t>⌈</w:t>
       </w:r>
+      <w:proofErr w:type="spellStart"/>
       <w:r>
         <w:t>log</w:t>
       </w:r>
@@ -5416,6 +5749,7 @@
         </w:rPr>
         <w:t>n</w:t>
       </w:r>
+      <w:proofErr w:type="spellEnd"/>
       <w:r>
         <w:t>(r)</w:t>
       </w:r>
@@ -5435,7 +5769,11 @@
         <w:t>ż</w:t>
       </w:r>
       <w:r>
-        <w:t>e niedoszacowywa</w:t>
+        <w:t xml:space="preserve">e </w:t>
+      </w:r>
+      <w:proofErr w:type="spellStart"/>
+      <w:r>
+        <w:t>niedoszacowywa</w:t>
       </w:r>
       <w:r>
         <w:rPr>
@@ -5443,6 +5781,7 @@
         </w:rPr>
         <w:t>ć</w:t>
       </w:r>
+      <w:proofErr w:type="spellEnd"/>
       <w:r>
         <w:t xml:space="preserve"> dla niekt</w:t>
       </w:r>
@@ -5694,7 +6033,23 @@
         </w:numPr>
       </w:pPr>
       <w:r>
-        <w:t>Teoretyczne wzory dają dolne ograniczenie (optimistic estimate)</w:t>
+        <w:t>Teoretyczne wzory dają dolne ograniczenie (</w:t>
+      </w:r>
+      <w:proofErr w:type="spellStart"/>
+      <w:r>
+        <w:t>optimistic</w:t>
+      </w:r>
+      <w:proofErr w:type="spellEnd"/>
+      <w:r>
+        <w:t xml:space="preserve"> </w:t>
+      </w:r>
+      <w:proofErr w:type="spellStart"/>
+      <w:r>
+        <w:t>estimate</w:t>
+      </w:r>
+      <w:proofErr w:type="spellEnd"/>
+      <w:r>
+        <w:t>)</w:t>
       </w:r>
     </w:p>
     <w:p>
@@ -5988,7 +6343,11 @@
         </w:numPr>
       </w:pPr>
       <w:r>
-        <w:t>Złożoność O(N log</w:t>
+        <w:t xml:space="preserve">Złożoność O(N </w:t>
+      </w:r>
+      <w:proofErr w:type="spellStart"/>
+      <w:r>
+        <w:t>log</w:t>
       </w:r>
       <w:r>
         <w:rPr>
@@ -5996,19 +6355,9 @@
         </w:rPr>
         <w:t>n</w:t>
       </w:r>
+      <w:proofErr w:type="spellEnd"/>
       <w:r>
         <w:t xml:space="preserve"> N) jest osiągana w praktyce</w:t>
-      </w:r>
-    </w:p>
-    <w:p>
-      <w:pPr>
-        <w:numPr>
-          <w:ilvl w:val="1"/>
-          <w:numId w:val="24"/>
-        </w:numPr>
-      </w:pPr>
-      <w:r>
-        <w:t>Dla n → ∞, liczba faz → 0 (gdy N ≤ n×b)</w:t>
       </w:r>
     </w:p>
     <w:p>
@@ -6038,7 +6387,7 @@
         </w:numPr>
       </w:pPr>
       <w:r>
-        <w:t>Przejrzysta struktura kodu z rozdziałem odpowiedzialności</w:t>
+        <w:t>Przejrzysta struktura kodu</w:t>
       </w:r>
     </w:p>
     <w:p>
@@ -6201,7 +6550,39 @@
           <w:b/>
           <w:bCs/>
         </w:rPr>
-        <w:t>Znaczenie blocking factor:</w:t>
+        <w:t xml:space="preserve">Znaczenie </w:t>
+      </w:r>
+      <w:proofErr w:type="spellStart"/>
+      <w:r>
+        <w:rPr>
+          <w:b/>
+          <w:bCs/>
+        </w:rPr>
+        <w:t>blocking</w:t>
+      </w:r>
+      <w:proofErr w:type="spellEnd"/>
+      <w:r>
+        <w:rPr>
+          <w:b/>
+          <w:bCs/>
+        </w:rPr>
+        <w:t xml:space="preserve"> </w:t>
+      </w:r>
+      <w:proofErr w:type="spellStart"/>
+      <w:r>
+        <w:rPr>
+          <w:b/>
+          <w:bCs/>
+        </w:rPr>
+        <w:t>factor</w:t>
+      </w:r>
+      <w:proofErr w:type="spellEnd"/>
+      <w:r>
+        <w:rPr>
+          <w:b/>
+          <w:bCs/>
+        </w:rPr>
+        <w:t>:</w:t>
       </w:r>
     </w:p>
     <w:p>
@@ -6290,7 +6671,6 @@
           <w:b/>
           <w:bCs/>
         </w:rPr>
-        <w:lastRenderedPageBreak/>
         <w:t>Zastosowania praktyczne:</w:t>
       </w:r>
     </w:p>
@@ -6302,6 +6682,7 @@
         </w:numPr>
       </w:pPr>
       <w:r>
+        <w:lastRenderedPageBreak/>
         <w:t>Sortowanie bardzo dużych plików (setki GB)</w:t>
       </w:r>
     </w:p>
@@ -6348,7 +6729,23 @@
     </w:p>
     <w:p>
       <w:r>
-        <w:t>Implementacja algorytmu sortowania z użyciem wielkich buforów została wykonana zgodnie z wersją wykładową. Przeprowadzone eksperymenty potwierdziły teoretyczne przewidywania dotyczące złożoności algorytmu. Metoda ta jest znacząco bardziej efektywna od prostszych metod scalania (natural merge) i stanowi podstawę algorytmów sortowania w nowoczesnych systemach bazodanowych</w:t>
+        <w:t>Implementacja algorytmu sortowania z użyciem wielkich buforów została wykonana zgodnie z wersją wykładową. Przeprowadzone eksperymenty potwierdziły teoretyczne przewidywania dotyczące złożoności algorytmu. Metoda ta jest znacząco bardziej efektywna od prostszych metod scalania (</w:t>
+      </w:r>
+      <w:proofErr w:type="spellStart"/>
+      <w:r>
+        <w:t>natural</w:t>
+      </w:r>
+      <w:proofErr w:type="spellEnd"/>
+      <w:r>
+        <w:t xml:space="preserve"> </w:t>
+      </w:r>
+      <w:proofErr w:type="spellStart"/>
+      <w:r>
+        <w:t>merge</w:t>
+      </w:r>
+      <w:proofErr w:type="spellEnd"/>
+      <w:r>
+        <w:t>) i stanowi podstawę algorytmów sortowania w nowoczesnych systemach bazodanowych</w:t>
       </w:r>
       <w:r>
         <w:t xml:space="preserve">, np. </w:t>
@@ -6364,8 +6761,9 @@
       <w:r>
         <w:t>.</w:t>
       </w:r>
-    </w:p>
-    <w:p>
+      <w:r>
+        <w:t xml:space="preserve"> </w:t>
+      </w:r>
       <w:r>
         <w:t>Zwiększenie liczby buforów o rząd wielkości (z 5 do 50) skutkuje wielokrotną redukcją liczby faz i operacji dyskowych, co potwierdza fundamentalną rolę pamięci operacyjnej w efektywnym sortowaniu dużych plików.</w:t>
       </w:r>

</xml_diff>